<commit_message>
medical history is modified
</commit_message>
<xml_diff>
--- a/Flow of events.docx
+++ b/Flow of events.docx
@@ -1,6 +1,6 @@
 
 <file path=word/document.xml><?xml version="1.0" encoding="utf-8"?>
-<w:document xmlns:wpc="http://schemas.microsoft.com/office/word/2010/wordprocessingCanvas" xmlns:cx="http://schemas.microsoft.com/office/drawing/2014/chartex" xmlns:cx1="http://schemas.microsoft.com/office/drawing/2015/9/8/chartex" xmlns:cx2="http://schemas.microsoft.com/office/drawing/2015/10/21/chartex" xmlns:cx3="http://schemas.microsoft.com/office/drawing/2016/5/9/chartex" xmlns:cx4="http://schemas.microsoft.com/office/drawing/2016/5/10/chartex" xmlns:cx5="http://schemas.microsoft.com/office/drawing/2016/5/11/chartex" xmlns:cx6="http://schemas.microsoft.com/office/drawing/2016/5/12/chartex" xmlns:cx7="http://schemas.microsoft.com/office/drawing/2016/5/13/chartex" xmlns:cx8="http://schemas.microsoft.com/office/drawing/2016/5/14/chartex" xmlns:mc="http://schemas.openxmlformats.org/markup-compatibility/2006" xmlns:aink="http://schemas.microsoft.com/office/drawing/2016/ink" xmlns:am3d="http://schemas.microsoft.com/office/drawing/2017/model3d" xmlns:o="urn:schemas-microsoft-com:office:office" xmlns:r="http://schemas.openxmlformats.org/officeDocument/2006/relationships" xmlns:m="http://schemas.openxmlformats.org/officeDocument/2006/math" xmlns:v="urn:schemas-microsoft-com:vml" xmlns:wp14="http://schemas.microsoft.com/office/word/2010/wordprocessingDrawing" xmlns:wp="http://schemas.openxmlformats.org/drawingml/2006/wordprocessingDrawing" xmlns:w10="urn:schemas-microsoft-com:office:word" xmlns:w="http://schemas.openxmlformats.org/wordprocessingml/2006/main" xmlns:w14="http://schemas.microsoft.com/office/word/2010/wordml" xmlns:w15="http://schemas.microsoft.com/office/word/2012/wordml" xmlns:w16cid="http://schemas.microsoft.com/office/word/2016/wordml/cid" xmlns:w16se="http://schemas.microsoft.com/office/word/2015/wordml/symex" xmlns:wpg="http://schemas.microsoft.com/office/word/2010/wordprocessingGroup" xmlns:wpi="http://schemas.microsoft.com/office/word/2010/wordprocessingInk" xmlns:wne="http://schemas.microsoft.com/office/word/2006/wordml" xmlns:wps="http://schemas.microsoft.com/office/word/2010/wordprocessingShape" mc:Ignorable="w14 w15 w16se w16cid wp14">
+<w:document xmlns:wpc="http://schemas.microsoft.com/office/word/2010/wordprocessingCanvas" xmlns:mc="http://schemas.openxmlformats.org/markup-compatibility/2006" xmlns:o="urn:schemas-microsoft-com:office:office" xmlns:r="http://schemas.openxmlformats.org/officeDocument/2006/relationships" xmlns:m="http://schemas.openxmlformats.org/officeDocument/2006/math" xmlns:v="urn:schemas-microsoft-com:vml" xmlns:wp14="http://schemas.microsoft.com/office/word/2010/wordprocessingDrawing" xmlns:wp="http://schemas.openxmlformats.org/drawingml/2006/wordprocessingDrawing" xmlns:w10="urn:schemas-microsoft-com:office:word" xmlns:w="http://schemas.openxmlformats.org/wordprocessingml/2006/main" xmlns:w14="http://schemas.microsoft.com/office/word/2010/wordml" xmlns:w15="http://schemas.microsoft.com/office/word/2012/wordml" xmlns:wpg="http://schemas.microsoft.com/office/word/2010/wordprocessingGroup" xmlns:wpi="http://schemas.microsoft.com/office/word/2010/wordprocessingInk" xmlns:wne="http://schemas.microsoft.com/office/word/2006/wordml" xmlns:wps="http://schemas.microsoft.com/office/word/2010/wordprocessingShape" mc:Ignorable="w14 w15 wp14">
   <w:body>
     <w:p>
       <w:pPr>
@@ -2485,13 +2485,8 @@
                 <w:numId w:val="38"/>
               </w:numPr>
             </w:pPr>
-            <w:proofErr w:type="gramStart"/>
-            <w:r>
-              <w:t>Patient  choose</w:t>
-            </w:r>
-            <w:proofErr w:type="gramEnd"/>
-            <w:r>
-              <w:t xml:space="preserve"> to display his/her history  </w:t>
+            <w:r>
+              <w:t xml:space="preserve">Patient  choose to display his/her history  </w:t>
             </w:r>
           </w:p>
         </w:tc>
@@ -5458,15 +5453,7 @@
           </w:tcPr>
           <w:p>
             <w:r>
-              <w:t xml:space="preserve">2- System displays a list containing medicine and </w:t>
-            </w:r>
-            <w:proofErr w:type="gramStart"/>
-            <w:r>
-              <w:t>it’s</w:t>
-            </w:r>
-            <w:proofErr w:type="gramEnd"/>
-            <w:r>
-              <w:t xml:space="preserve"> alternatives</w:t>
+              <w:t>2- System displays a list containing medicine and it’s alternatives</w:t>
             </w:r>
           </w:p>
         </w:tc>
@@ -5799,7 +5786,10 @@
           </w:tcPr>
           <w:p>
             <w:r>
-              <w:t xml:space="preserve">Others </w:t>
+              <w:t xml:space="preserve">Doctor </w:t>
+            </w:r>
+            <w:r>
+              <w:t xml:space="preserve"> </w:t>
             </w:r>
           </w:p>
         </w:tc>
@@ -6463,6 +6453,920 @@
         </w:tc>
       </w:tr>
     </w:tbl>
+    <w:p/>
+    <w:p/>
+    <w:tbl>
+      <w:tblPr>
+        <w:tblpPr w:leftFromText="180" w:rightFromText="180" w:bottomFromText="200" w:vertAnchor="text" w:tblpY="1"/>
+        <w:tblOverlap w:val="never"/>
+        <w:tblW w:w="9390" w:type="dxa"/>
+        <w:tblBorders>
+          <w:top w:val="single" w:sz="4" w:space="0" w:color="auto"/>
+          <w:left w:val="single" w:sz="4" w:space="0" w:color="auto"/>
+          <w:bottom w:val="single" w:sz="4" w:space="0" w:color="auto"/>
+          <w:right w:val="single" w:sz="4" w:space="0" w:color="auto"/>
+          <w:insideH w:val="single" w:sz="4" w:space="0" w:color="auto"/>
+          <w:insideV w:val="single" w:sz="4" w:space="0" w:color="auto"/>
+        </w:tblBorders>
+        <w:tblLayout w:type="fixed"/>
+        <w:tblLook w:val="04A0" w:firstRow="1" w:lastRow="0" w:firstColumn="1" w:lastColumn="0" w:noHBand="0" w:noVBand="1"/>
+      </w:tblPr>
+      <w:tblGrid>
+        <w:gridCol w:w="1906"/>
+        <w:gridCol w:w="3470"/>
+        <w:gridCol w:w="4014"/>
+      </w:tblGrid>
+      <w:tr>
+        <w:trPr>
+          <w:trHeight w:val="312"/>
+        </w:trPr>
+        <w:tc>
+          <w:tcPr>
+            <w:tcW w:w="1906" w:type="dxa"/>
+            <w:tcBorders>
+              <w:top w:val="single" w:sz="4" w:space="0" w:color="auto"/>
+              <w:left w:val="single" w:sz="4" w:space="0" w:color="auto"/>
+              <w:bottom w:val="single" w:sz="4" w:space="0" w:color="auto"/>
+              <w:right w:val="single" w:sz="4" w:space="0" w:color="auto"/>
+            </w:tcBorders>
+            <w:hideMark/>
+          </w:tcPr>
+          <w:p>
+            <w:pPr>
+              <w:rPr>
+                <w:b/>
+                <w:bCs/>
+              </w:rPr>
+            </w:pPr>
+            <w:r>
+              <w:rPr>
+                <w:b/>
+                <w:bCs/>
+              </w:rPr>
+              <w:t>Use Case ID:</w:t>
+            </w:r>
+          </w:p>
+        </w:tc>
+        <w:tc>
+          <w:tcPr>
+            <w:tcW w:w="7484" w:type="dxa"/>
+            <w:gridSpan w:val="2"/>
+            <w:tcBorders>
+              <w:top w:val="single" w:sz="4" w:space="0" w:color="auto"/>
+              <w:left w:val="single" w:sz="4" w:space="0" w:color="auto"/>
+              <w:bottom w:val="single" w:sz="4" w:space="0" w:color="auto"/>
+              <w:right w:val="single" w:sz="4" w:space="0" w:color="auto"/>
+            </w:tcBorders>
+            <w:hideMark/>
+          </w:tcPr>
+          <w:p>
+            <w:r>
+              <w:t>10</w:t>
+            </w:r>
+          </w:p>
+        </w:tc>
+      </w:tr>
+      <w:tr>
+        <w:trPr>
+          <w:trHeight w:val="246"/>
+        </w:trPr>
+        <w:tc>
+          <w:tcPr>
+            <w:tcW w:w="1906" w:type="dxa"/>
+            <w:tcBorders>
+              <w:top w:val="single" w:sz="4" w:space="0" w:color="auto"/>
+              <w:left w:val="single" w:sz="4" w:space="0" w:color="auto"/>
+              <w:bottom w:val="single" w:sz="4" w:space="0" w:color="auto"/>
+              <w:right w:val="single" w:sz="4" w:space="0" w:color="auto"/>
+            </w:tcBorders>
+            <w:hideMark/>
+          </w:tcPr>
+          <w:p>
+            <w:pPr>
+              <w:rPr>
+                <w:b/>
+                <w:bCs/>
+              </w:rPr>
+            </w:pPr>
+            <w:r>
+              <w:rPr>
+                <w:b/>
+                <w:bCs/>
+              </w:rPr>
+              <w:t>Use Case Name:</w:t>
+            </w:r>
+          </w:p>
+        </w:tc>
+        <w:tc>
+          <w:tcPr>
+            <w:tcW w:w="7484" w:type="dxa"/>
+            <w:gridSpan w:val="2"/>
+            <w:tcBorders>
+              <w:top w:val="single" w:sz="4" w:space="0" w:color="auto"/>
+              <w:left w:val="single" w:sz="4" w:space="0" w:color="auto"/>
+              <w:bottom w:val="single" w:sz="4" w:space="0" w:color="auto"/>
+              <w:right w:val="single" w:sz="4" w:space="0" w:color="auto"/>
+            </w:tcBorders>
+            <w:hideMark/>
+          </w:tcPr>
+          <w:p>
+            <w:r>
+              <w:t xml:space="preserve">Show Patient </w:t>
+            </w:r>
+            <w:r>
+              <w:t>attachments</w:t>
+            </w:r>
+          </w:p>
+        </w:tc>
+      </w:tr>
+      <w:tr>
+        <w:tc>
+          <w:tcPr>
+            <w:tcW w:w="1906" w:type="dxa"/>
+            <w:tcBorders>
+              <w:top w:val="single" w:sz="4" w:space="0" w:color="auto"/>
+              <w:left w:val="single" w:sz="4" w:space="0" w:color="auto"/>
+              <w:bottom w:val="single" w:sz="4" w:space="0" w:color="auto"/>
+              <w:right w:val="single" w:sz="4" w:space="0" w:color="auto"/>
+            </w:tcBorders>
+            <w:hideMark/>
+          </w:tcPr>
+          <w:p>
+            <w:pPr>
+              <w:rPr>
+                <w:b/>
+                <w:bCs/>
+              </w:rPr>
+            </w:pPr>
+            <w:r>
+              <w:rPr>
+                <w:b/>
+                <w:bCs/>
+              </w:rPr>
+              <w:t>Actors:</w:t>
+            </w:r>
+          </w:p>
+        </w:tc>
+        <w:tc>
+          <w:tcPr>
+            <w:tcW w:w="7484" w:type="dxa"/>
+            <w:gridSpan w:val="2"/>
+            <w:tcBorders>
+              <w:top w:val="single" w:sz="4" w:space="0" w:color="auto"/>
+              <w:left w:val="single" w:sz="4" w:space="0" w:color="auto"/>
+              <w:bottom w:val="single" w:sz="4" w:space="0" w:color="auto"/>
+              <w:right w:val="single" w:sz="4" w:space="0" w:color="auto"/>
+            </w:tcBorders>
+            <w:hideMark/>
+          </w:tcPr>
+          <w:p>
+            <w:pPr>
+              <w:pStyle w:val="ListParagraph"/>
+              <w:numPr>
+                <w:ilvl w:val="0"/>
+                <w:numId w:val="37"/>
+              </w:numPr>
+            </w:pPr>
+            <w:r>
+              <w:t>Patient</w:t>
+            </w:r>
+          </w:p>
+          <w:p>
+            <w:pPr>
+              <w:pStyle w:val="ListParagraph"/>
+              <w:numPr>
+                <w:ilvl w:val="0"/>
+                <w:numId w:val="37"/>
+              </w:numPr>
+            </w:pPr>
+            <w:r>
+              <w:t>Doctor</w:t>
+            </w:r>
+          </w:p>
+        </w:tc>
+      </w:tr>
+      <w:tr>
+        <w:tc>
+          <w:tcPr>
+            <w:tcW w:w="1906" w:type="dxa"/>
+            <w:tcBorders>
+              <w:top w:val="single" w:sz="4" w:space="0" w:color="auto"/>
+              <w:left w:val="single" w:sz="4" w:space="0" w:color="auto"/>
+              <w:bottom w:val="single" w:sz="4" w:space="0" w:color="auto"/>
+              <w:right w:val="single" w:sz="4" w:space="0" w:color="auto"/>
+            </w:tcBorders>
+            <w:hideMark/>
+          </w:tcPr>
+          <w:p>
+            <w:pPr>
+              <w:rPr>
+                <w:b/>
+                <w:bCs/>
+              </w:rPr>
+            </w:pPr>
+            <w:r>
+              <w:rPr>
+                <w:b/>
+                <w:bCs/>
+              </w:rPr>
+              <w:t>Pre-conditions:</w:t>
+            </w:r>
+          </w:p>
+        </w:tc>
+        <w:tc>
+          <w:tcPr>
+            <w:tcW w:w="7484" w:type="dxa"/>
+            <w:gridSpan w:val="2"/>
+            <w:tcBorders>
+              <w:top w:val="single" w:sz="4" w:space="0" w:color="auto"/>
+              <w:left w:val="single" w:sz="4" w:space="0" w:color="auto"/>
+              <w:bottom w:val="single" w:sz="4" w:space="0" w:color="auto"/>
+              <w:right w:val="single" w:sz="4" w:space="0" w:color="auto"/>
+            </w:tcBorders>
+            <w:hideMark/>
+          </w:tcPr>
+          <w:p>
+            <w:r>
+              <w:t>Login as doctor or as patient</w:t>
+            </w:r>
+          </w:p>
+        </w:tc>
+      </w:tr>
+      <w:tr>
+        <w:tc>
+          <w:tcPr>
+            <w:tcW w:w="1906" w:type="dxa"/>
+            <w:tcBorders>
+              <w:top w:val="single" w:sz="4" w:space="0" w:color="auto"/>
+              <w:left w:val="single" w:sz="4" w:space="0" w:color="auto"/>
+              <w:bottom w:val="single" w:sz="4" w:space="0" w:color="auto"/>
+              <w:right w:val="single" w:sz="4" w:space="0" w:color="auto"/>
+            </w:tcBorders>
+            <w:hideMark/>
+          </w:tcPr>
+          <w:p>
+            <w:pPr>
+              <w:rPr>
+                <w:b/>
+                <w:bCs/>
+              </w:rPr>
+            </w:pPr>
+            <w:r>
+              <w:rPr>
+                <w:b/>
+                <w:bCs/>
+              </w:rPr>
+              <w:t>Post-conditions:</w:t>
+            </w:r>
+          </w:p>
+        </w:tc>
+        <w:tc>
+          <w:tcPr>
+            <w:tcW w:w="7484" w:type="dxa"/>
+            <w:gridSpan w:val="2"/>
+            <w:tcBorders>
+              <w:top w:val="single" w:sz="4" w:space="0" w:color="auto"/>
+              <w:left w:val="single" w:sz="4" w:space="0" w:color="auto"/>
+              <w:bottom w:val="single" w:sz="4" w:space="0" w:color="auto"/>
+              <w:right w:val="single" w:sz="4" w:space="0" w:color="auto"/>
+            </w:tcBorders>
+            <w:hideMark/>
+          </w:tcPr>
+          <w:p>
+            <w:r>
+              <w:t xml:space="preserve">Patient’s attachments </w:t>
+            </w:r>
+            <w:r>
+              <w:t>are displayed</w:t>
+            </w:r>
+          </w:p>
+        </w:tc>
+      </w:tr>
+      <w:tr>
+        <w:trPr>
+          <w:trHeight w:val="108"/>
+        </w:trPr>
+        <w:tc>
+          <w:tcPr>
+            <w:tcW w:w="1906" w:type="dxa"/>
+            <w:vMerge w:val="restart"/>
+            <w:tcBorders>
+              <w:top w:val="single" w:sz="4" w:space="0" w:color="auto"/>
+              <w:left w:val="single" w:sz="4" w:space="0" w:color="auto"/>
+              <w:bottom w:val="single" w:sz="4" w:space="0" w:color="auto"/>
+              <w:right w:val="single" w:sz="4" w:space="0" w:color="auto"/>
+            </w:tcBorders>
+            <w:hideMark/>
+          </w:tcPr>
+          <w:p>
+            <w:pPr>
+              <w:rPr>
+                <w:b/>
+                <w:bCs/>
+              </w:rPr>
+            </w:pPr>
+            <w:r>
+              <w:rPr>
+                <w:b/>
+                <w:bCs/>
+              </w:rPr>
+              <w:t>Flow of events:</w:t>
+            </w:r>
+          </w:p>
+        </w:tc>
+        <w:tc>
+          <w:tcPr>
+            <w:tcW w:w="3470" w:type="dxa"/>
+            <w:tcBorders>
+              <w:top w:val="single" w:sz="4" w:space="0" w:color="auto"/>
+              <w:left w:val="single" w:sz="4" w:space="0" w:color="auto"/>
+              <w:bottom w:val="single" w:sz="4" w:space="0" w:color="auto"/>
+              <w:right w:val="single" w:sz="4" w:space="0" w:color="auto"/>
+            </w:tcBorders>
+            <w:shd w:val="clear" w:color="auto" w:fill="C00000"/>
+            <w:hideMark/>
+          </w:tcPr>
+          <w:p>
+            <w:pPr>
+              <w:jc w:val="center"/>
+              <w:rPr>
+                <w:b/>
+                <w:bCs/>
+              </w:rPr>
+            </w:pPr>
+            <w:r>
+              <w:rPr>
+                <w:b/>
+                <w:bCs/>
+              </w:rPr>
+              <w:t>User Action</w:t>
+            </w:r>
+          </w:p>
+        </w:tc>
+        <w:tc>
+          <w:tcPr>
+            <w:tcW w:w="4014" w:type="dxa"/>
+            <w:tcBorders>
+              <w:top w:val="single" w:sz="4" w:space="0" w:color="auto"/>
+              <w:left w:val="single" w:sz="4" w:space="0" w:color="auto"/>
+              <w:bottom w:val="single" w:sz="4" w:space="0" w:color="auto"/>
+              <w:right w:val="single" w:sz="4" w:space="0" w:color="auto"/>
+            </w:tcBorders>
+            <w:shd w:val="clear" w:color="auto" w:fill="C00000"/>
+            <w:hideMark/>
+          </w:tcPr>
+          <w:p>
+            <w:pPr>
+              <w:jc w:val="center"/>
+              <w:rPr>
+                <w:b/>
+                <w:bCs/>
+              </w:rPr>
+            </w:pPr>
+            <w:r>
+              <w:rPr>
+                <w:b/>
+                <w:bCs/>
+              </w:rPr>
+              <w:t>System Action</w:t>
+            </w:r>
+          </w:p>
+        </w:tc>
+      </w:tr>
+      <w:tr>
+        <w:trPr>
+          <w:trHeight w:val="106"/>
+        </w:trPr>
+        <w:tc>
+          <w:tcPr>
+            <w:tcW w:w="1906" w:type="dxa"/>
+            <w:vMerge/>
+            <w:tcBorders>
+              <w:top w:val="single" w:sz="4" w:space="0" w:color="auto"/>
+              <w:left w:val="single" w:sz="4" w:space="0" w:color="auto"/>
+              <w:bottom w:val="single" w:sz="4" w:space="0" w:color="auto"/>
+              <w:right w:val="single" w:sz="4" w:space="0" w:color="auto"/>
+            </w:tcBorders>
+            <w:vAlign w:val="center"/>
+            <w:hideMark/>
+          </w:tcPr>
+          <w:p>
+            <w:pPr>
+              <w:spacing w:after="0"/>
+              <w:rPr>
+                <w:b/>
+                <w:bCs/>
+              </w:rPr>
+            </w:pPr>
+          </w:p>
+        </w:tc>
+        <w:tc>
+          <w:tcPr>
+            <w:tcW w:w="3470" w:type="dxa"/>
+            <w:tcBorders>
+              <w:top w:val="single" w:sz="4" w:space="0" w:color="auto"/>
+              <w:left w:val="single" w:sz="4" w:space="0" w:color="auto"/>
+              <w:bottom w:val="single" w:sz="4" w:space="0" w:color="auto"/>
+              <w:right w:val="single" w:sz="4" w:space="0" w:color="auto"/>
+            </w:tcBorders>
+            <w:hideMark/>
+          </w:tcPr>
+          <w:p>
+            <w:pPr>
+              <w:pStyle w:val="ListParagraph"/>
+              <w:numPr>
+                <w:ilvl w:val="0"/>
+                <w:numId w:val="40"/>
+              </w:numPr>
+              <w:rPr>
+                <w:color w:val="000000" w:themeColor="text1"/>
+              </w:rPr>
+            </w:pPr>
+            <w:r>
+              <w:rPr>
+                <w:color w:val="000000" w:themeColor="text1"/>
+              </w:rPr>
+              <w:t xml:space="preserve">Doctor choose to </w:t>
+            </w:r>
+            <w:r>
+              <w:t>di</w:t>
+            </w:r>
+            <w:r>
+              <w:t>splay specific patient’s attachments</w:t>
+            </w:r>
+          </w:p>
+        </w:tc>
+        <w:tc>
+          <w:tcPr>
+            <w:tcW w:w="4014" w:type="dxa"/>
+            <w:tcBorders>
+              <w:top w:val="single" w:sz="4" w:space="0" w:color="auto"/>
+              <w:left w:val="single" w:sz="4" w:space="0" w:color="auto"/>
+              <w:bottom w:val="single" w:sz="4" w:space="0" w:color="auto"/>
+              <w:right w:val="single" w:sz="4" w:space="0" w:color="auto"/>
+            </w:tcBorders>
+          </w:tcPr>
+          <w:p>
+            <w:pPr>
+              <w:jc w:val="center"/>
+              <w:rPr>
+                <w:b/>
+                <w:bCs/>
+                <w:color w:val="FFFFFF" w:themeColor="background1"/>
+              </w:rPr>
+            </w:pPr>
+          </w:p>
+        </w:tc>
+      </w:tr>
+      <w:tr>
+        <w:trPr>
+          <w:trHeight w:val="106"/>
+        </w:trPr>
+        <w:tc>
+          <w:tcPr>
+            <w:tcW w:w="1906" w:type="dxa"/>
+            <w:vMerge/>
+            <w:tcBorders>
+              <w:top w:val="single" w:sz="4" w:space="0" w:color="auto"/>
+              <w:left w:val="single" w:sz="4" w:space="0" w:color="auto"/>
+              <w:bottom w:val="single" w:sz="4" w:space="0" w:color="auto"/>
+              <w:right w:val="single" w:sz="4" w:space="0" w:color="auto"/>
+            </w:tcBorders>
+            <w:vAlign w:val="center"/>
+          </w:tcPr>
+          <w:p>
+            <w:pPr>
+              <w:spacing w:after="0"/>
+              <w:rPr>
+                <w:b/>
+                <w:bCs/>
+              </w:rPr>
+            </w:pPr>
+          </w:p>
+        </w:tc>
+        <w:tc>
+          <w:tcPr>
+            <w:tcW w:w="3470" w:type="dxa"/>
+            <w:tcBorders>
+              <w:top w:val="single" w:sz="4" w:space="0" w:color="auto"/>
+              <w:left w:val="single" w:sz="4" w:space="0" w:color="auto"/>
+              <w:bottom w:val="single" w:sz="4" w:space="0" w:color="auto"/>
+              <w:right w:val="single" w:sz="4" w:space="0" w:color="auto"/>
+            </w:tcBorders>
+          </w:tcPr>
+          <w:p>
+            <w:pPr>
+              <w:jc w:val="center"/>
+              <w:rPr>
+                <w:color w:val="FFFFFF" w:themeColor="background1"/>
+              </w:rPr>
+            </w:pPr>
+          </w:p>
+        </w:tc>
+        <w:tc>
+          <w:tcPr>
+            <w:tcW w:w="4014" w:type="dxa"/>
+            <w:tcBorders>
+              <w:top w:val="single" w:sz="4" w:space="0" w:color="auto"/>
+              <w:left w:val="single" w:sz="4" w:space="0" w:color="auto"/>
+              <w:bottom w:val="single" w:sz="4" w:space="0" w:color="auto"/>
+              <w:right w:val="single" w:sz="4" w:space="0" w:color="auto"/>
+            </w:tcBorders>
+          </w:tcPr>
+          <w:p>
+            <w:pPr>
+              <w:pStyle w:val="ListParagraph"/>
+              <w:numPr>
+                <w:ilvl w:val="0"/>
+                <w:numId w:val="40"/>
+              </w:numPr>
+              <w:rPr>
+                <w:color w:val="000000" w:themeColor="text1"/>
+              </w:rPr>
+            </w:pPr>
+            <w:r>
+              <w:rPr>
+                <w:color w:val="000000" w:themeColor="text1"/>
+              </w:rPr>
+              <w:t>System asks doctor to enter patient’s code</w:t>
+            </w:r>
+          </w:p>
+        </w:tc>
+      </w:tr>
+      <w:tr>
+        <w:trPr>
+          <w:trHeight w:val="106"/>
+        </w:trPr>
+        <w:tc>
+          <w:tcPr>
+            <w:tcW w:w="1906" w:type="dxa"/>
+            <w:vMerge/>
+            <w:tcBorders>
+              <w:top w:val="single" w:sz="4" w:space="0" w:color="auto"/>
+              <w:left w:val="single" w:sz="4" w:space="0" w:color="auto"/>
+              <w:bottom w:val="single" w:sz="4" w:space="0" w:color="auto"/>
+              <w:right w:val="single" w:sz="4" w:space="0" w:color="auto"/>
+            </w:tcBorders>
+            <w:vAlign w:val="center"/>
+          </w:tcPr>
+          <w:p>
+            <w:pPr>
+              <w:spacing w:after="0"/>
+              <w:rPr>
+                <w:b/>
+                <w:bCs/>
+              </w:rPr>
+            </w:pPr>
+          </w:p>
+        </w:tc>
+        <w:tc>
+          <w:tcPr>
+            <w:tcW w:w="3470" w:type="dxa"/>
+            <w:tcBorders>
+              <w:top w:val="single" w:sz="4" w:space="0" w:color="auto"/>
+              <w:left w:val="single" w:sz="4" w:space="0" w:color="auto"/>
+              <w:bottom w:val="single" w:sz="4" w:space="0" w:color="auto"/>
+              <w:right w:val="single" w:sz="4" w:space="0" w:color="auto"/>
+            </w:tcBorders>
+          </w:tcPr>
+          <w:p>
+            <w:pPr>
+              <w:pStyle w:val="ListParagraph"/>
+              <w:numPr>
+                <w:ilvl w:val="0"/>
+                <w:numId w:val="40"/>
+              </w:numPr>
+            </w:pPr>
+            <w:r>
+              <w:t>Doctor enters patient’s code</w:t>
+            </w:r>
+          </w:p>
+        </w:tc>
+        <w:tc>
+          <w:tcPr>
+            <w:tcW w:w="4014" w:type="dxa"/>
+            <w:tcBorders>
+              <w:top w:val="single" w:sz="4" w:space="0" w:color="auto"/>
+              <w:left w:val="single" w:sz="4" w:space="0" w:color="auto"/>
+              <w:bottom w:val="single" w:sz="4" w:space="0" w:color="auto"/>
+              <w:right w:val="single" w:sz="4" w:space="0" w:color="auto"/>
+            </w:tcBorders>
+          </w:tcPr>
+          <w:p>
+            <w:pPr>
+              <w:rPr>
+                <w:color w:val="000000" w:themeColor="text1"/>
+              </w:rPr>
+            </w:pPr>
+          </w:p>
+        </w:tc>
+      </w:tr>
+      <w:tr>
+        <w:trPr>
+          <w:trHeight w:val="106"/>
+        </w:trPr>
+        <w:tc>
+          <w:tcPr>
+            <w:tcW w:w="1906" w:type="dxa"/>
+            <w:vMerge/>
+            <w:tcBorders>
+              <w:top w:val="single" w:sz="4" w:space="0" w:color="auto"/>
+              <w:left w:val="single" w:sz="4" w:space="0" w:color="auto"/>
+              <w:bottom w:val="single" w:sz="4" w:space="0" w:color="auto"/>
+              <w:right w:val="single" w:sz="4" w:space="0" w:color="auto"/>
+            </w:tcBorders>
+            <w:vAlign w:val="center"/>
+            <w:hideMark/>
+          </w:tcPr>
+          <w:p>
+            <w:pPr>
+              <w:spacing w:after="0"/>
+              <w:rPr>
+                <w:b/>
+                <w:bCs/>
+              </w:rPr>
+            </w:pPr>
+          </w:p>
+        </w:tc>
+        <w:tc>
+          <w:tcPr>
+            <w:tcW w:w="3470" w:type="dxa"/>
+            <w:tcBorders>
+              <w:top w:val="single" w:sz="4" w:space="0" w:color="auto"/>
+              <w:left w:val="single" w:sz="4" w:space="0" w:color="auto"/>
+              <w:bottom w:val="single" w:sz="4" w:space="0" w:color="auto"/>
+              <w:right w:val="single" w:sz="4" w:space="0" w:color="auto"/>
+            </w:tcBorders>
+          </w:tcPr>
+          <w:p>
+            <w:pPr>
+              <w:jc w:val="center"/>
+              <w:rPr>
+                <w:b/>
+                <w:bCs/>
+                <w:color w:val="FFFFFF" w:themeColor="background1"/>
+              </w:rPr>
+            </w:pPr>
+          </w:p>
+        </w:tc>
+        <w:tc>
+          <w:tcPr>
+            <w:tcW w:w="4014" w:type="dxa"/>
+            <w:tcBorders>
+              <w:top w:val="single" w:sz="4" w:space="0" w:color="auto"/>
+              <w:left w:val="single" w:sz="4" w:space="0" w:color="auto"/>
+              <w:bottom w:val="single" w:sz="4" w:space="0" w:color="auto"/>
+              <w:right w:val="single" w:sz="4" w:space="0" w:color="auto"/>
+            </w:tcBorders>
+            <w:hideMark/>
+          </w:tcPr>
+          <w:p>
+            <w:pPr>
+              <w:pStyle w:val="ListParagraph"/>
+              <w:numPr>
+                <w:ilvl w:val="0"/>
+                <w:numId w:val="40"/>
+              </w:numPr>
+              <w:rPr>
+                <w:color w:val="000000" w:themeColor="text1"/>
+              </w:rPr>
+            </w:pPr>
+            <w:r>
+              <w:t xml:space="preserve"> System displays patient’s </w:t>
+            </w:r>
+            <w:r>
+              <w:t>attachments</w:t>
+            </w:r>
+          </w:p>
+        </w:tc>
+      </w:tr>
+      <w:tr>
+        <w:trPr>
+          <w:trHeight w:val="106"/>
+        </w:trPr>
+        <w:tc>
+          <w:tcPr>
+            <w:tcW w:w="1906" w:type="dxa"/>
+            <w:tcBorders>
+              <w:top w:val="single" w:sz="4" w:space="0" w:color="auto"/>
+              <w:left w:val="single" w:sz="4" w:space="0" w:color="auto"/>
+              <w:bottom w:val="single" w:sz="4" w:space="0" w:color="auto"/>
+              <w:right w:val="single" w:sz="4" w:space="0" w:color="auto"/>
+            </w:tcBorders>
+            <w:vAlign w:val="center"/>
+          </w:tcPr>
+          <w:p>
+            <w:pPr>
+              <w:spacing w:after="0"/>
+              <w:rPr>
+                <w:b/>
+                <w:bCs/>
+              </w:rPr>
+            </w:pPr>
+            <w:r>
+              <w:rPr>
+                <w:b/>
+                <w:bCs/>
+              </w:rPr>
+              <w:t>Exceptions:</w:t>
+            </w:r>
+          </w:p>
+        </w:tc>
+        <w:tc>
+          <w:tcPr>
+            <w:tcW w:w="3470" w:type="dxa"/>
+            <w:tcBorders>
+              <w:top w:val="single" w:sz="4" w:space="0" w:color="auto"/>
+              <w:left w:val="single" w:sz="4" w:space="0" w:color="auto"/>
+              <w:bottom w:val="single" w:sz="4" w:space="0" w:color="auto"/>
+              <w:right w:val="single" w:sz="4" w:space="0" w:color="auto"/>
+            </w:tcBorders>
+            <w:shd w:val="clear" w:color="auto" w:fill="C00000"/>
+          </w:tcPr>
+          <w:p>
+            <w:pPr>
+              <w:jc w:val="center"/>
+            </w:pPr>
+            <w:r>
+              <w:rPr>
+                <w:b/>
+                <w:bCs/>
+              </w:rPr>
+              <w:t>User Action</w:t>
+            </w:r>
+          </w:p>
+        </w:tc>
+        <w:tc>
+          <w:tcPr>
+            <w:tcW w:w="4014" w:type="dxa"/>
+            <w:tcBorders>
+              <w:top w:val="single" w:sz="4" w:space="0" w:color="auto"/>
+              <w:left w:val="single" w:sz="4" w:space="0" w:color="auto"/>
+              <w:bottom w:val="single" w:sz="4" w:space="0" w:color="auto"/>
+              <w:right w:val="single" w:sz="4" w:space="0" w:color="auto"/>
+            </w:tcBorders>
+            <w:shd w:val="clear" w:color="auto" w:fill="C00000"/>
+          </w:tcPr>
+          <w:p>
+            <w:pPr>
+              <w:jc w:val="center"/>
+            </w:pPr>
+            <w:r>
+              <w:rPr>
+                <w:b/>
+                <w:bCs/>
+              </w:rPr>
+              <w:t>System Action</w:t>
+            </w:r>
+          </w:p>
+        </w:tc>
+      </w:tr>
+      <w:tr>
+        <w:trPr>
+          <w:trHeight w:val="106"/>
+        </w:trPr>
+        <w:tc>
+          <w:tcPr>
+            <w:tcW w:w="1906" w:type="dxa"/>
+            <w:tcBorders>
+              <w:top w:val="single" w:sz="4" w:space="0" w:color="auto"/>
+              <w:left w:val="single" w:sz="4" w:space="0" w:color="auto"/>
+              <w:bottom w:val="nil"/>
+              <w:right w:val="single" w:sz="4" w:space="0" w:color="auto"/>
+            </w:tcBorders>
+            <w:vAlign w:val="center"/>
+          </w:tcPr>
+          <w:p>
+            <w:pPr>
+              <w:spacing w:after="0"/>
+              <w:rPr>
+                <w:b/>
+                <w:bCs/>
+              </w:rPr>
+            </w:pPr>
+          </w:p>
+        </w:tc>
+        <w:tc>
+          <w:tcPr>
+            <w:tcW w:w="3470" w:type="dxa"/>
+            <w:tcBorders>
+              <w:top w:val="single" w:sz="4" w:space="0" w:color="auto"/>
+              <w:left w:val="single" w:sz="4" w:space="0" w:color="auto"/>
+              <w:bottom w:val="single" w:sz="4" w:space="0" w:color="auto"/>
+              <w:right w:val="single" w:sz="4" w:space="0" w:color="auto"/>
+            </w:tcBorders>
+          </w:tcPr>
+          <w:p>
+            <w:pPr>
+              <w:pStyle w:val="ListParagraph"/>
+              <w:numPr>
+                <w:ilvl w:val="0"/>
+                <w:numId w:val="38"/>
+              </w:numPr>
+            </w:pPr>
+            <w:r>
+              <w:t>Patient  ch</w:t>
+            </w:r>
+            <w:r>
+              <w:t>oose to display his/her attachments</w:t>
+            </w:r>
+            <w:r>
+              <w:t xml:space="preserve"> </w:t>
+            </w:r>
+          </w:p>
+        </w:tc>
+        <w:tc>
+          <w:tcPr>
+            <w:tcW w:w="4014" w:type="dxa"/>
+            <w:tcBorders>
+              <w:top w:val="single" w:sz="4" w:space="0" w:color="auto"/>
+              <w:left w:val="single" w:sz="4" w:space="0" w:color="auto"/>
+              <w:bottom w:val="single" w:sz="4" w:space="0" w:color="auto"/>
+              <w:right w:val="single" w:sz="4" w:space="0" w:color="auto"/>
+            </w:tcBorders>
+          </w:tcPr>
+          <w:p>
+            <w:pPr>
+              <w:rPr>
+                <w:b/>
+                <w:bCs/>
+              </w:rPr>
+            </w:pPr>
+          </w:p>
+        </w:tc>
+      </w:tr>
+      <w:tr>
+        <w:trPr>
+          <w:trHeight w:val="106"/>
+        </w:trPr>
+        <w:tc>
+          <w:tcPr>
+            <w:tcW w:w="1906" w:type="dxa"/>
+            <w:tcBorders>
+              <w:top w:val="nil"/>
+              <w:left w:val="single" w:sz="4" w:space="0" w:color="auto"/>
+              <w:bottom w:val="single" w:sz="4" w:space="0" w:color="auto"/>
+              <w:right w:val="single" w:sz="4" w:space="0" w:color="auto"/>
+            </w:tcBorders>
+            <w:vAlign w:val="center"/>
+          </w:tcPr>
+          <w:p>
+            <w:pPr>
+              <w:spacing w:after="0"/>
+              <w:rPr>
+                <w:b/>
+                <w:bCs/>
+              </w:rPr>
+            </w:pPr>
+          </w:p>
+        </w:tc>
+        <w:tc>
+          <w:tcPr>
+            <w:tcW w:w="3470" w:type="dxa"/>
+            <w:tcBorders>
+              <w:top w:val="single" w:sz="4" w:space="0" w:color="auto"/>
+              <w:left w:val="single" w:sz="4" w:space="0" w:color="auto"/>
+              <w:bottom w:val="single" w:sz="4" w:space="0" w:color="auto"/>
+              <w:right w:val="single" w:sz="4" w:space="0" w:color="auto"/>
+            </w:tcBorders>
+          </w:tcPr>
+          <w:p>
+            <w:pPr>
+              <w:rPr>
+                <w:b/>
+                <w:bCs/>
+              </w:rPr>
+            </w:pPr>
+          </w:p>
+        </w:tc>
+        <w:tc>
+          <w:tcPr>
+            <w:tcW w:w="4014" w:type="dxa"/>
+            <w:tcBorders>
+              <w:top w:val="single" w:sz="4" w:space="0" w:color="auto"/>
+              <w:left w:val="single" w:sz="4" w:space="0" w:color="auto"/>
+              <w:bottom w:val="single" w:sz="4" w:space="0" w:color="auto"/>
+              <w:right w:val="single" w:sz="4" w:space="0" w:color="auto"/>
+            </w:tcBorders>
+          </w:tcPr>
+          <w:p>
+            <w:pPr>
+              <w:rPr>
+                <w:b/>
+                <w:bCs/>
+              </w:rPr>
+            </w:pPr>
+            <w:r>
+              <w:t xml:space="preserve">2- System displays patient’s </w:t>
+            </w:r>
+            <w:r>
+              <w:t>attachments</w:t>
+            </w:r>
+          </w:p>
+        </w:tc>
+      </w:tr>
+    </w:tbl>
+    <w:p/>
     <w:p/>
     <w:tbl>
       <w:tblPr>
@@ -6529,7 +7433,7 @@
           </w:tcPr>
           <w:p>
             <w:r>
-              <w:t>10</w:t>
+              <w:t>11</w:t>
             </w:r>
           </w:p>
         </w:tc>
@@ -6579,7 +7483,7 @@
           </w:tcPr>
           <w:p>
             <w:r>
-              <w:t>Get similar blood types friends</w:t>
+              <w:t>Get similar blood types close users</w:t>
             </w:r>
           </w:p>
         </w:tc>
@@ -6625,27 +7529,8 @@
             <w:hideMark/>
           </w:tcPr>
           <w:p>
-            <w:pPr>
-              <w:pStyle w:val="ListParagraph"/>
-              <w:numPr>
-                <w:ilvl w:val="0"/>
-                <w:numId w:val="32"/>
-              </w:numPr>
-            </w:pPr>
-            <w:r>
-              <w:t>Patient</w:t>
-            </w:r>
-          </w:p>
-          <w:p>
-            <w:pPr>
-              <w:pStyle w:val="ListParagraph"/>
-              <w:numPr>
-                <w:ilvl w:val="0"/>
-                <w:numId w:val="32"/>
-              </w:numPr>
-            </w:pPr>
-            <w:r>
-              <w:t>Doctor</w:t>
+            <w:r>
+              <w:t xml:space="preserve">Citizen </w:t>
             </w:r>
           </w:p>
         </w:tc>
@@ -6692,11 +7577,7 @@
           </w:tcPr>
           <w:p>
             <w:r>
-              <w:t xml:space="preserve">Login as </w:t>
-            </w:r>
-            <w:proofErr w:type="gramStart"/>
-            <w:r>
-              <w:t>doctor</w:t>
+              <w:t>Login as doctor</w:t>
             </w:r>
             <w:r>
               <w:rPr>
@@ -6706,11 +7587,7 @@
               <w:t xml:space="preserve"> </w:t>
             </w:r>
             <w:r>
-              <w:t xml:space="preserve"> or</w:t>
-            </w:r>
-            <w:proofErr w:type="gramEnd"/>
-            <w:r>
-              <w:t xml:space="preserve"> as patient </w:t>
+              <w:t xml:space="preserve"> or as patient </w:t>
             </w:r>
           </w:p>
         </w:tc>
@@ -6897,7 +7774,10 @@
           </w:tcPr>
           <w:p>
             <w:r>
-              <w:t>1- patient choose to display similar blood type friends</w:t>
+              <w:t>1- patient choose to di</w:t>
+            </w:r>
+            <w:r>
+              <w:t>splay similar blood type close users</w:t>
             </w:r>
           </w:p>
         </w:tc>
@@ -6966,7 +7846,10 @@
           </w:tcPr>
           <w:p>
             <w:r>
-              <w:t>2- System displays a list containing similar blood type friends</w:t>
+              <w:t>2- System displays a list conta</w:t>
+            </w:r>
+            <w:r>
+              <w:t>ining similar blood type close users</w:t>
             </w:r>
           </w:p>
         </w:tc>
@@ -7111,7 +7994,13 @@
               <w:t xml:space="preserve">Doctor choose to </w:t>
             </w:r>
             <w:r>
-              <w:t>display similar blood type friends of specific patient</w:t>
+              <w:t>di</w:t>
+            </w:r>
+            <w:r>
+              <w:t>splay similar blood type close users</w:t>
+            </w:r>
+            <w:r>
+              <w:t xml:space="preserve"> of specific patient</w:t>
             </w:r>
             <w:r>
               <w:rPr>
@@ -7359,7 +8248,14 @@
               </w:rPr>
             </w:pPr>
             <w:r>
-              <w:t xml:space="preserve"> System displays a list containing similar blood type friends</w:t>
+              <w:t xml:space="preserve"> System displays a list conta</w:t>
+            </w:r>
+            <w:r>
+              <w:t xml:space="preserve">ining </w:t>
+            </w:r>
+            <w:r>
+              <w:lastRenderedPageBreak/>
+              <w:t>similar blood type close users</w:t>
             </w:r>
           </w:p>
         </w:tc>
@@ -7422,7 +8318,7 @@
               <w:t>1</w:t>
             </w:r>
             <w:r>
-              <w:t>1</w:t>
+              <w:t>2</w:t>
             </w:r>
           </w:p>
         </w:tc>
@@ -7873,7 +8769,7 @@
               <w:t>1</w:t>
             </w:r>
             <w:r>
-              <w:t>2</w:t>
+              <w:t>3</w:t>
             </w:r>
           </w:p>
         </w:tc>
@@ -8045,7 +8941,6 @@
                 <w:b/>
                 <w:bCs/>
               </w:rPr>
-              <w:lastRenderedPageBreak/>
               <w:t>Flow of events:</w:t>
             </w:r>
           </w:p>
@@ -8222,7 +9117,11 @@
               <w:t>Dialysis</w:t>
             </w:r>
             <w:r>
-              <w:t xml:space="preserve"> room – ICU – Incubator</w:t>
+              <w:t xml:space="preserve"> room – ICU – </w:t>
+            </w:r>
+            <w:r>
+              <w:lastRenderedPageBreak/>
+              <w:t>Incubator</w:t>
             </w:r>
           </w:p>
           <w:p>
@@ -8569,7 +9468,7 @@
               <w:t>1</w:t>
             </w:r>
             <w:r>
-              <w:t>3</w:t>
+              <w:t>4</w:t>
             </w:r>
           </w:p>
         </w:tc>
@@ -9186,7 +10085,7 @@
               <w:t>1</w:t>
             </w:r>
             <w:r>
-              <w:t>4</w:t>
+              <w:t>5</w:t>
             </w:r>
           </w:p>
         </w:tc>
@@ -9554,11 +10453,7 @@
               <w:t xml:space="preserve">3- User </w:t>
             </w:r>
             <w:r>
-              <w:t xml:space="preserve">provides needed information and confirms the </w:t>
-            </w:r>
-            <w:r>
-              <w:lastRenderedPageBreak/>
-              <w:t>request</w:t>
+              <w:t>provides needed information and confirms the request</w:t>
             </w:r>
           </w:p>
         </w:tc>
@@ -9668,7 +10563,7 @@
               <w:t>1</w:t>
             </w:r>
             <w:r>
-              <w:t>5</w:t>
+              <w:t>6</w:t>
             </w:r>
           </w:p>
         </w:tc>
@@ -9728,6 +10623,7 @@
                 <w:b/>
                 <w:bCs/>
               </w:rPr>
+              <w:lastRenderedPageBreak/>
               <w:t>Actors:</w:t>
             </w:r>
           </w:p>
@@ -10192,7 +11088,6 @@
                 <w:b/>
                 <w:bCs/>
               </w:rPr>
-              <w:lastRenderedPageBreak/>
               <w:t>Use Case ID:</w:t>
             </w:r>
           </w:p>
@@ -10207,7 +11102,7 @@
               <w:t>1</w:t>
             </w:r>
             <w:r>
-              <w:t>6</w:t>
+              <w:t>7</w:t>
             </w:r>
           </w:p>
         </w:tc>
@@ -10497,7 +11392,14 @@
               <w:rPr>
                 <w:rFonts w:cstheme="majorBidi"/>
               </w:rPr>
-              <w:t>searches for the doctor’s/pharmacist’s account</w:t>
+              <w:t xml:space="preserve">searches for the </w:t>
+            </w:r>
+            <w:r>
+              <w:rPr>
+                <w:rFonts w:cstheme="majorBidi"/>
+              </w:rPr>
+              <w:lastRenderedPageBreak/>
+              <w:t>doctor’s/pharmacist’s account</w:t>
             </w:r>
           </w:p>
         </w:tc>
@@ -10793,10 +11695,8 @@
             <w:r>
               <w:t>1</w:t>
             </w:r>
-            <w:bookmarkStart w:id="1" w:name="_GoBack"/>
-            <w:bookmarkEnd w:id="1"/>
-            <w:r>
-              <w:t>7</w:t>
+            <w:r>
+              <w:t>8</w:t>
             </w:r>
           </w:p>
         </w:tc>
@@ -11140,14 +12040,7 @@
               <w:rPr>
                 <w:rFonts w:cstheme="majorBidi"/>
               </w:rPr>
-              <w:t xml:space="preserve">a list of all staff members who are registered on the </w:t>
-            </w:r>
-            <w:r>
-              <w:rPr>
-                <w:rFonts w:cstheme="majorBidi"/>
-              </w:rPr>
-              <w:lastRenderedPageBreak/>
-              <w:t>system</w:t>
+              <w:t>a list of all staff members who are registered on the system</w:t>
             </w:r>
           </w:p>
         </w:tc>
@@ -11175,7 +12068,6 @@
                 <w:b/>
                 <w:bCs/>
               </w:rPr>
-              <w:lastRenderedPageBreak/>
               <w:t>Exceptions</w:t>
             </w:r>
           </w:p>
@@ -11307,7 +12199,10 @@
         </w:tc>
       </w:tr>
     </w:tbl>
-    <w:p/>
+    <w:p>
+      <w:bookmarkStart w:id="1" w:name="_GoBack"/>
+      <w:bookmarkEnd w:id="1"/>
+    </w:p>
     <w:sectPr>
       <w:footerReference w:type="default" r:id="rId8"/>
       <w:pgSz w:w="12240" w:h="15840"/>
@@ -11321,7 +12216,7 @@
 </file>
 
 <file path=word/endnotes.xml><?xml version="1.0" encoding="utf-8"?>
-<w:endnotes xmlns:wpc="http://schemas.microsoft.com/office/word/2010/wordprocessingCanvas" xmlns:cx="http://schemas.microsoft.com/office/drawing/2014/chartex" xmlns:cx1="http://schemas.microsoft.com/office/drawing/2015/9/8/chartex" xmlns:cx2="http://schemas.microsoft.com/office/drawing/2015/10/21/chartex" xmlns:cx3="http://schemas.microsoft.com/office/drawing/2016/5/9/chartex" xmlns:cx4="http://schemas.microsoft.com/office/drawing/2016/5/10/chartex" xmlns:cx5="http://schemas.microsoft.com/office/drawing/2016/5/11/chartex" xmlns:cx6="http://schemas.microsoft.com/office/drawing/2016/5/12/chartex" xmlns:cx7="http://schemas.microsoft.com/office/drawing/2016/5/13/chartex" xmlns:cx8="http://schemas.microsoft.com/office/drawing/2016/5/14/chartex" xmlns:mc="http://schemas.openxmlformats.org/markup-compatibility/2006" xmlns:aink="http://schemas.microsoft.com/office/drawing/2016/ink" xmlns:am3d="http://schemas.microsoft.com/office/drawing/2017/model3d" xmlns:o="urn:schemas-microsoft-com:office:office" xmlns:r="http://schemas.openxmlformats.org/officeDocument/2006/relationships" xmlns:m="http://schemas.openxmlformats.org/officeDocument/2006/math" xmlns:v="urn:schemas-microsoft-com:vml" xmlns:wp14="http://schemas.microsoft.com/office/word/2010/wordprocessingDrawing" xmlns:wp="http://schemas.openxmlformats.org/drawingml/2006/wordprocessingDrawing" xmlns:w10="urn:schemas-microsoft-com:office:word" xmlns:w="http://schemas.openxmlformats.org/wordprocessingml/2006/main" xmlns:w14="http://schemas.microsoft.com/office/word/2010/wordml" xmlns:w15="http://schemas.microsoft.com/office/word/2012/wordml" xmlns:w16cid="http://schemas.microsoft.com/office/word/2016/wordml/cid" xmlns:w16se="http://schemas.microsoft.com/office/word/2015/wordml/symex" xmlns:wpg="http://schemas.microsoft.com/office/word/2010/wordprocessingGroup" xmlns:wpi="http://schemas.microsoft.com/office/word/2010/wordprocessingInk" xmlns:wne="http://schemas.microsoft.com/office/word/2006/wordml" xmlns:wps="http://schemas.microsoft.com/office/word/2010/wordprocessingShape" mc:Ignorable="w14 w15 w16se w16cid wp14">
+<w:endnotes xmlns:wpc="http://schemas.microsoft.com/office/word/2010/wordprocessingCanvas" xmlns:mc="http://schemas.openxmlformats.org/markup-compatibility/2006" xmlns:o="urn:schemas-microsoft-com:office:office" xmlns:r="http://schemas.openxmlformats.org/officeDocument/2006/relationships" xmlns:m="http://schemas.openxmlformats.org/officeDocument/2006/math" xmlns:v="urn:schemas-microsoft-com:vml" xmlns:wp14="http://schemas.microsoft.com/office/word/2010/wordprocessingDrawing" xmlns:wp="http://schemas.openxmlformats.org/drawingml/2006/wordprocessingDrawing" xmlns:w10="urn:schemas-microsoft-com:office:word" xmlns:w="http://schemas.openxmlformats.org/wordprocessingml/2006/main" xmlns:w14="http://schemas.microsoft.com/office/word/2010/wordml" xmlns:w15="http://schemas.microsoft.com/office/word/2012/wordml" xmlns:wpg="http://schemas.microsoft.com/office/word/2010/wordprocessingGroup" xmlns:wpi="http://schemas.microsoft.com/office/word/2010/wordprocessingInk" xmlns:wne="http://schemas.microsoft.com/office/word/2006/wordml" xmlns:wps="http://schemas.microsoft.com/office/word/2010/wordprocessingShape" mc:Ignorable="w14 w15 wp14">
   <w:endnote w:type="separator" w:id="-1">
     <w:p>
       <w:pPr>
@@ -11346,7 +12241,7 @@
 </file>
 
 <file path=word/footer1.xml><?xml version="1.0" encoding="utf-8"?>
-<w:ftr xmlns:wpc="http://schemas.microsoft.com/office/word/2010/wordprocessingCanvas" xmlns:cx="http://schemas.microsoft.com/office/drawing/2014/chartex" xmlns:cx1="http://schemas.microsoft.com/office/drawing/2015/9/8/chartex" xmlns:cx2="http://schemas.microsoft.com/office/drawing/2015/10/21/chartex" xmlns:cx3="http://schemas.microsoft.com/office/drawing/2016/5/9/chartex" xmlns:cx4="http://schemas.microsoft.com/office/drawing/2016/5/10/chartex" xmlns:cx5="http://schemas.microsoft.com/office/drawing/2016/5/11/chartex" xmlns:cx6="http://schemas.microsoft.com/office/drawing/2016/5/12/chartex" xmlns:cx7="http://schemas.microsoft.com/office/drawing/2016/5/13/chartex" xmlns:cx8="http://schemas.microsoft.com/office/drawing/2016/5/14/chartex" xmlns:mc="http://schemas.openxmlformats.org/markup-compatibility/2006" xmlns:aink="http://schemas.microsoft.com/office/drawing/2016/ink" xmlns:am3d="http://schemas.microsoft.com/office/drawing/2017/model3d" xmlns:o="urn:schemas-microsoft-com:office:office" xmlns:r="http://schemas.openxmlformats.org/officeDocument/2006/relationships" xmlns:m="http://schemas.openxmlformats.org/officeDocument/2006/math" xmlns:v="urn:schemas-microsoft-com:vml" xmlns:wp14="http://schemas.microsoft.com/office/word/2010/wordprocessingDrawing" xmlns:wp="http://schemas.openxmlformats.org/drawingml/2006/wordprocessingDrawing" xmlns:w10="urn:schemas-microsoft-com:office:word" xmlns:w="http://schemas.openxmlformats.org/wordprocessingml/2006/main" xmlns:w14="http://schemas.microsoft.com/office/word/2010/wordml" xmlns:w15="http://schemas.microsoft.com/office/word/2012/wordml" xmlns:w16cid="http://schemas.microsoft.com/office/word/2016/wordml/cid" xmlns:w16se="http://schemas.microsoft.com/office/word/2015/wordml/symex" xmlns:wpg="http://schemas.microsoft.com/office/word/2010/wordprocessingGroup" xmlns:wpi="http://schemas.microsoft.com/office/word/2010/wordprocessingInk" xmlns:wne="http://schemas.microsoft.com/office/word/2006/wordml" xmlns:wps="http://schemas.microsoft.com/office/word/2010/wordprocessingShape" mc:Ignorable="w14 w15 w16se w16cid wp14">
+<w:ftr xmlns:wpc="http://schemas.microsoft.com/office/word/2010/wordprocessingCanvas" xmlns:mc="http://schemas.openxmlformats.org/markup-compatibility/2006" xmlns:o="urn:schemas-microsoft-com:office:office" xmlns:r="http://schemas.openxmlformats.org/officeDocument/2006/relationships" xmlns:m="http://schemas.openxmlformats.org/officeDocument/2006/math" xmlns:v="urn:schemas-microsoft-com:vml" xmlns:wp14="http://schemas.microsoft.com/office/word/2010/wordprocessingDrawing" xmlns:wp="http://schemas.openxmlformats.org/drawingml/2006/wordprocessingDrawing" xmlns:w10="urn:schemas-microsoft-com:office:word" xmlns:w="http://schemas.openxmlformats.org/wordprocessingml/2006/main" xmlns:w14="http://schemas.microsoft.com/office/word/2010/wordml" xmlns:w15="http://schemas.microsoft.com/office/word/2012/wordml" xmlns:wpg="http://schemas.microsoft.com/office/word/2010/wordprocessingGroup" xmlns:wpi="http://schemas.microsoft.com/office/word/2010/wordprocessingInk" xmlns:wne="http://schemas.microsoft.com/office/word/2006/wordml" xmlns:wps="http://schemas.microsoft.com/office/word/2010/wordprocessingShape" mc:Ignorable="w14 w15 wp14">
   <w:p>
     <w:pPr>
       <w:pStyle w:val="Default"/>
@@ -11368,7 +12263,7 @@
 </file>
 
 <file path=word/footnotes.xml><?xml version="1.0" encoding="utf-8"?>
-<w:footnotes xmlns:wpc="http://schemas.microsoft.com/office/word/2010/wordprocessingCanvas" xmlns:cx="http://schemas.microsoft.com/office/drawing/2014/chartex" xmlns:cx1="http://schemas.microsoft.com/office/drawing/2015/9/8/chartex" xmlns:cx2="http://schemas.microsoft.com/office/drawing/2015/10/21/chartex" xmlns:cx3="http://schemas.microsoft.com/office/drawing/2016/5/9/chartex" xmlns:cx4="http://schemas.microsoft.com/office/drawing/2016/5/10/chartex" xmlns:cx5="http://schemas.microsoft.com/office/drawing/2016/5/11/chartex" xmlns:cx6="http://schemas.microsoft.com/office/drawing/2016/5/12/chartex" xmlns:cx7="http://schemas.microsoft.com/office/drawing/2016/5/13/chartex" xmlns:cx8="http://schemas.microsoft.com/office/drawing/2016/5/14/chartex" xmlns:mc="http://schemas.openxmlformats.org/markup-compatibility/2006" xmlns:aink="http://schemas.microsoft.com/office/drawing/2016/ink" xmlns:am3d="http://schemas.microsoft.com/office/drawing/2017/model3d" xmlns:o="urn:schemas-microsoft-com:office:office" xmlns:r="http://schemas.openxmlformats.org/officeDocument/2006/relationships" xmlns:m="http://schemas.openxmlformats.org/officeDocument/2006/math" xmlns:v="urn:schemas-microsoft-com:vml" xmlns:wp14="http://schemas.microsoft.com/office/word/2010/wordprocessingDrawing" xmlns:wp="http://schemas.openxmlformats.org/drawingml/2006/wordprocessingDrawing" xmlns:w10="urn:schemas-microsoft-com:office:word" xmlns:w="http://schemas.openxmlformats.org/wordprocessingml/2006/main" xmlns:w14="http://schemas.microsoft.com/office/word/2010/wordml" xmlns:w15="http://schemas.microsoft.com/office/word/2012/wordml" xmlns:w16cid="http://schemas.microsoft.com/office/word/2016/wordml/cid" xmlns:w16se="http://schemas.microsoft.com/office/word/2015/wordml/symex" xmlns:wpg="http://schemas.microsoft.com/office/word/2010/wordprocessingGroup" xmlns:wpi="http://schemas.microsoft.com/office/word/2010/wordprocessingInk" xmlns:wne="http://schemas.microsoft.com/office/word/2006/wordml" xmlns:wps="http://schemas.microsoft.com/office/word/2010/wordprocessingShape" mc:Ignorable="w14 w15 w16se w16cid wp14">
+<w:footnotes xmlns:wpc="http://schemas.microsoft.com/office/word/2010/wordprocessingCanvas" xmlns:mc="http://schemas.openxmlformats.org/markup-compatibility/2006" xmlns:o="urn:schemas-microsoft-com:office:office" xmlns:r="http://schemas.openxmlformats.org/officeDocument/2006/relationships" xmlns:m="http://schemas.openxmlformats.org/officeDocument/2006/math" xmlns:v="urn:schemas-microsoft-com:vml" xmlns:wp14="http://schemas.microsoft.com/office/word/2010/wordprocessingDrawing" xmlns:wp="http://schemas.openxmlformats.org/drawingml/2006/wordprocessingDrawing" xmlns:w10="urn:schemas-microsoft-com:office:word" xmlns:w="http://schemas.openxmlformats.org/wordprocessingml/2006/main" xmlns:w14="http://schemas.microsoft.com/office/word/2010/wordml" xmlns:w15="http://schemas.microsoft.com/office/word/2012/wordml" xmlns:wpg="http://schemas.microsoft.com/office/word/2010/wordprocessingGroup" xmlns:wpi="http://schemas.microsoft.com/office/word/2010/wordprocessingInk" xmlns:wne="http://schemas.microsoft.com/office/word/2006/wordml" xmlns:wps="http://schemas.microsoft.com/office/word/2010/wordprocessingShape" mc:Ignorable="w14 w15 wp14">
   <w:footnote w:type="separator" w:id="-1">
     <w:p>
       <w:pPr>
@@ -11393,8 +12288,8 @@
 </file>
 
 <file path=word/numbering.xml><?xml version="1.0" encoding="utf-8"?>
-<w:numbering xmlns:wpc="http://schemas.microsoft.com/office/word/2010/wordprocessingCanvas" xmlns:cx="http://schemas.microsoft.com/office/drawing/2014/chartex" xmlns:cx1="http://schemas.microsoft.com/office/drawing/2015/9/8/chartex" xmlns:cx2="http://schemas.microsoft.com/office/drawing/2015/10/21/chartex" xmlns:cx3="http://schemas.microsoft.com/office/drawing/2016/5/9/chartex" xmlns:cx4="http://schemas.microsoft.com/office/drawing/2016/5/10/chartex" xmlns:cx5="http://schemas.microsoft.com/office/drawing/2016/5/11/chartex" xmlns:cx6="http://schemas.microsoft.com/office/drawing/2016/5/12/chartex" xmlns:cx7="http://schemas.microsoft.com/office/drawing/2016/5/13/chartex" xmlns:cx8="http://schemas.microsoft.com/office/drawing/2016/5/14/chartex" xmlns:mc="http://schemas.openxmlformats.org/markup-compatibility/2006" xmlns:aink="http://schemas.microsoft.com/office/drawing/2016/ink" xmlns:am3d="http://schemas.microsoft.com/office/drawing/2017/model3d" xmlns:o="urn:schemas-microsoft-com:office:office" xmlns:r="http://schemas.openxmlformats.org/officeDocument/2006/relationships" xmlns:m="http://schemas.openxmlformats.org/officeDocument/2006/math" xmlns:v="urn:schemas-microsoft-com:vml" xmlns:wp14="http://schemas.microsoft.com/office/word/2010/wordprocessingDrawing" xmlns:wp="http://schemas.openxmlformats.org/drawingml/2006/wordprocessingDrawing" xmlns:w10="urn:schemas-microsoft-com:office:word" xmlns:w="http://schemas.openxmlformats.org/wordprocessingml/2006/main" xmlns:w14="http://schemas.microsoft.com/office/word/2010/wordml" xmlns:w15="http://schemas.microsoft.com/office/word/2012/wordml" xmlns:w16cid="http://schemas.microsoft.com/office/word/2016/wordml/cid" xmlns:w16se="http://schemas.microsoft.com/office/word/2015/wordml/symex" xmlns:wpg="http://schemas.microsoft.com/office/word/2010/wordprocessingGroup" xmlns:wpi="http://schemas.microsoft.com/office/word/2010/wordprocessingInk" xmlns:wne="http://schemas.microsoft.com/office/word/2006/wordml" xmlns:wps="http://schemas.microsoft.com/office/word/2010/wordprocessingShape" mc:Ignorable="w14 w15 w16se w16cid wp14">
-  <w:abstractNum w:abstractNumId="0" w15:restartNumberingAfterBreak="0">
+<w:numbering xmlns:wpc="http://schemas.microsoft.com/office/word/2010/wordprocessingCanvas" xmlns:mc="http://schemas.openxmlformats.org/markup-compatibility/2006" xmlns:o="urn:schemas-microsoft-com:office:office" xmlns:r="http://schemas.openxmlformats.org/officeDocument/2006/relationships" xmlns:m="http://schemas.openxmlformats.org/officeDocument/2006/math" xmlns:v="urn:schemas-microsoft-com:vml" xmlns:wp14="http://schemas.microsoft.com/office/word/2010/wordprocessingDrawing" xmlns:wp="http://schemas.openxmlformats.org/drawingml/2006/wordprocessingDrawing" xmlns:w10="urn:schemas-microsoft-com:office:word" xmlns:w="http://schemas.openxmlformats.org/wordprocessingml/2006/main" xmlns:w14="http://schemas.microsoft.com/office/word/2010/wordml" xmlns:w15="http://schemas.microsoft.com/office/word/2012/wordml" xmlns:wpg="http://schemas.microsoft.com/office/word/2010/wordprocessingGroup" xmlns:wpi="http://schemas.microsoft.com/office/word/2010/wordprocessingInk" xmlns:wne="http://schemas.microsoft.com/office/word/2006/wordml" xmlns:wps="http://schemas.microsoft.com/office/word/2010/wordprocessingShape" mc:Ignorable="w14 w15 wp14">
+  <w:abstractNum w:abstractNumId="0">
     <w:nsid w:val="018B5D21"/>
     <w:multiLevelType w:val="hybridMultilevel"/>
     <w:tmpl w:val="5A68C3FC"/>
@@ -11483,7 +12378,7 @@
       </w:pPr>
     </w:lvl>
   </w:abstractNum>
-  <w:abstractNum w:abstractNumId="1" w15:restartNumberingAfterBreak="0">
+  <w:abstractNum w:abstractNumId="1">
     <w:nsid w:val="01ED1610"/>
     <w:multiLevelType w:val="hybridMultilevel"/>
     <w:tmpl w:val="631C8A7C"/>
@@ -11572,7 +12467,7 @@
       </w:pPr>
     </w:lvl>
   </w:abstractNum>
-  <w:abstractNum w:abstractNumId="2" w15:restartNumberingAfterBreak="0">
+  <w:abstractNum w:abstractNumId="2">
     <w:nsid w:val="02620FE4"/>
     <w:multiLevelType w:val="hybridMultilevel"/>
     <w:tmpl w:val="96747318"/>
@@ -11661,7 +12556,7 @@
       </w:pPr>
     </w:lvl>
   </w:abstractNum>
-  <w:abstractNum w:abstractNumId="3" w15:restartNumberingAfterBreak="0">
+  <w:abstractNum w:abstractNumId="3">
     <w:nsid w:val="121035B2"/>
     <w:multiLevelType w:val="hybridMultilevel"/>
     <w:tmpl w:val="27DA569C"/>
@@ -11750,7 +12645,7 @@
       </w:pPr>
     </w:lvl>
   </w:abstractNum>
-  <w:abstractNum w:abstractNumId="4" w15:restartNumberingAfterBreak="0">
+  <w:abstractNum w:abstractNumId="4">
     <w:nsid w:val="132931FB"/>
     <w:multiLevelType w:val="hybridMultilevel"/>
     <w:tmpl w:val="A26468B4"/>
@@ -11839,7 +12734,7 @@
       </w:pPr>
     </w:lvl>
   </w:abstractNum>
-  <w:abstractNum w:abstractNumId="5" w15:restartNumberingAfterBreak="0">
+  <w:abstractNum w:abstractNumId="5">
     <w:nsid w:val="13BC3665"/>
     <w:multiLevelType w:val="hybridMultilevel"/>
     <w:tmpl w:val="93DA9866"/>
@@ -11928,7 +12823,7 @@
       </w:pPr>
     </w:lvl>
   </w:abstractNum>
-  <w:abstractNum w:abstractNumId="6" w15:restartNumberingAfterBreak="0">
+  <w:abstractNum w:abstractNumId="6">
     <w:nsid w:val="1A3A62C3"/>
     <w:multiLevelType w:val="hybridMultilevel"/>
     <w:tmpl w:val="93DA9866"/>
@@ -12017,7 +12912,7 @@
       </w:pPr>
     </w:lvl>
   </w:abstractNum>
-  <w:abstractNum w:abstractNumId="7" w15:restartNumberingAfterBreak="0">
+  <w:abstractNum w:abstractNumId="7">
     <w:nsid w:val="1ADA4830"/>
     <w:multiLevelType w:val="hybridMultilevel"/>
     <w:tmpl w:val="57C466AC"/>
@@ -12130,7 +13025,7 @@
       </w:rPr>
     </w:lvl>
   </w:abstractNum>
-  <w:abstractNum w:abstractNumId="8" w15:restartNumberingAfterBreak="0">
+  <w:abstractNum w:abstractNumId="8">
     <w:nsid w:val="1F5E0F26"/>
     <w:multiLevelType w:val="hybridMultilevel"/>
     <w:tmpl w:val="5D920516"/>
@@ -12242,7 +13137,7 @@
       </w:rPr>
     </w:lvl>
   </w:abstractNum>
-  <w:abstractNum w:abstractNumId="9" w15:restartNumberingAfterBreak="0">
+  <w:abstractNum w:abstractNumId="9">
     <w:nsid w:val="27D97975"/>
     <w:multiLevelType w:val="hybridMultilevel"/>
     <w:tmpl w:val="3CECA578"/>
@@ -12356,7 +13251,7 @@
       </w:rPr>
     </w:lvl>
   </w:abstractNum>
-  <w:abstractNum w:abstractNumId="10" w15:restartNumberingAfterBreak="0">
+  <w:abstractNum w:abstractNumId="10">
     <w:nsid w:val="29707305"/>
     <w:multiLevelType w:val="hybridMultilevel"/>
     <w:tmpl w:val="93DA9866"/>
@@ -12445,7 +13340,7 @@
       </w:pPr>
     </w:lvl>
   </w:abstractNum>
-  <w:abstractNum w:abstractNumId="11" w15:restartNumberingAfterBreak="0">
+  <w:abstractNum w:abstractNumId="11">
     <w:nsid w:val="2AAF434B"/>
     <w:multiLevelType w:val="hybridMultilevel"/>
     <w:tmpl w:val="93DA9866"/>
@@ -12534,7 +13429,7 @@
       </w:pPr>
     </w:lvl>
   </w:abstractNum>
-  <w:abstractNum w:abstractNumId="12" w15:restartNumberingAfterBreak="0">
+  <w:abstractNum w:abstractNumId="12">
     <w:nsid w:val="2E7C0C87"/>
     <w:multiLevelType w:val="hybridMultilevel"/>
     <w:tmpl w:val="D1842A0E"/>
@@ -12649,7 +13544,7 @@
       </w:rPr>
     </w:lvl>
   </w:abstractNum>
-  <w:abstractNum w:abstractNumId="13" w15:restartNumberingAfterBreak="0">
+  <w:abstractNum w:abstractNumId="13">
     <w:nsid w:val="2EA51D00"/>
     <w:multiLevelType w:val="hybridMultilevel"/>
     <w:tmpl w:val="A10CCDFA"/>
@@ -12764,7 +13659,7 @@
       </w:rPr>
     </w:lvl>
   </w:abstractNum>
-  <w:abstractNum w:abstractNumId="14" w15:restartNumberingAfterBreak="0">
+  <w:abstractNum w:abstractNumId="14">
     <w:nsid w:val="357E5ACA"/>
     <w:multiLevelType w:val="hybridMultilevel"/>
     <w:tmpl w:val="86E22706"/>
@@ -12853,7 +13748,7 @@
       </w:pPr>
     </w:lvl>
   </w:abstractNum>
-  <w:abstractNum w:abstractNumId="15" w15:restartNumberingAfterBreak="0">
+  <w:abstractNum w:abstractNumId="15">
     <w:nsid w:val="364F2009"/>
     <w:multiLevelType w:val="hybridMultilevel"/>
     <w:tmpl w:val="8BC22EF2"/>
@@ -12968,7 +13863,7 @@
       </w:rPr>
     </w:lvl>
   </w:abstractNum>
-  <w:abstractNum w:abstractNumId="16" w15:restartNumberingAfterBreak="0">
+  <w:abstractNum w:abstractNumId="16">
     <w:nsid w:val="370B4F29"/>
     <w:multiLevelType w:val="hybridMultilevel"/>
     <w:tmpl w:val="69B6CC02"/>
@@ -13057,7 +13952,7 @@
       </w:pPr>
     </w:lvl>
   </w:abstractNum>
-  <w:abstractNum w:abstractNumId="17" w15:restartNumberingAfterBreak="0">
+  <w:abstractNum w:abstractNumId="17">
     <w:nsid w:val="392E5C0E"/>
     <w:multiLevelType w:val="hybridMultilevel"/>
     <w:tmpl w:val="C96CD62A"/>
@@ -13171,7 +14066,7 @@
       </w:rPr>
     </w:lvl>
   </w:abstractNum>
-  <w:abstractNum w:abstractNumId="18" w15:restartNumberingAfterBreak="0">
+  <w:abstractNum w:abstractNumId="18">
     <w:nsid w:val="3B375B70"/>
     <w:multiLevelType w:val="hybridMultilevel"/>
     <w:tmpl w:val="EC062A0C"/>
@@ -13260,7 +14155,7 @@
       </w:pPr>
     </w:lvl>
   </w:abstractNum>
-  <w:abstractNum w:abstractNumId="19" w15:restartNumberingAfterBreak="0">
+  <w:abstractNum w:abstractNumId="19">
     <w:nsid w:val="3CB35583"/>
     <w:multiLevelType w:val="hybridMultilevel"/>
     <w:tmpl w:val="7A4C3ABC"/>
@@ -13346,7 +14241,7 @@
       </w:pPr>
     </w:lvl>
   </w:abstractNum>
-  <w:abstractNum w:abstractNumId="20" w15:restartNumberingAfterBreak="0">
+  <w:abstractNum w:abstractNumId="20">
     <w:nsid w:val="3D8C5EFB"/>
     <w:multiLevelType w:val="hybridMultilevel"/>
     <w:tmpl w:val="3F787428"/>
@@ -13460,7 +14355,7 @@
       </w:rPr>
     </w:lvl>
   </w:abstractNum>
-  <w:abstractNum w:abstractNumId="21" w15:restartNumberingAfterBreak="0">
+  <w:abstractNum w:abstractNumId="21">
     <w:nsid w:val="42FF0447"/>
     <w:multiLevelType w:val="hybridMultilevel"/>
     <w:tmpl w:val="2C4A8E1E"/>
@@ -13574,7 +14469,7 @@
       </w:rPr>
     </w:lvl>
   </w:abstractNum>
-  <w:abstractNum w:abstractNumId="22" w15:restartNumberingAfterBreak="0">
+  <w:abstractNum w:abstractNumId="22">
     <w:nsid w:val="45910E4D"/>
     <w:multiLevelType w:val="hybridMultilevel"/>
     <w:tmpl w:val="A3765802"/>
@@ -13688,7 +14583,7 @@
       </w:rPr>
     </w:lvl>
   </w:abstractNum>
-  <w:abstractNum w:abstractNumId="23" w15:restartNumberingAfterBreak="0">
+  <w:abstractNum w:abstractNumId="23">
     <w:nsid w:val="4B682251"/>
     <w:multiLevelType w:val="hybridMultilevel"/>
     <w:tmpl w:val="4A3C78BE"/>
@@ -13777,7 +14672,7 @@
       </w:pPr>
     </w:lvl>
   </w:abstractNum>
-  <w:abstractNum w:abstractNumId="24" w15:restartNumberingAfterBreak="0">
+  <w:abstractNum w:abstractNumId="24">
     <w:nsid w:val="4C4704B9"/>
     <w:multiLevelType w:val="hybridMultilevel"/>
     <w:tmpl w:val="68781FB0"/>
@@ -13866,7 +14761,7 @@
       </w:pPr>
     </w:lvl>
   </w:abstractNum>
-  <w:abstractNum w:abstractNumId="25" w15:restartNumberingAfterBreak="0">
+  <w:abstractNum w:abstractNumId="25">
     <w:nsid w:val="4E3C0F42"/>
     <w:multiLevelType w:val="hybridMultilevel"/>
     <w:tmpl w:val="A978E7F8"/>
@@ -13955,7 +14850,7 @@
       </w:pPr>
     </w:lvl>
   </w:abstractNum>
-  <w:abstractNum w:abstractNumId="26" w15:restartNumberingAfterBreak="0">
+  <w:abstractNum w:abstractNumId="26">
     <w:nsid w:val="526B203C"/>
     <w:multiLevelType w:val="hybridMultilevel"/>
     <w:tmpl w:val="86F019D6"/>
@@ -14069,7 +14964,7 @@
       </w:rPr>
     </w:lvl>
   </w:abstractNum>
-  <w:abstractNum w:abstractNumId="27" w15:restartNumberingAfterBreak="0">
+  <w:abstractNum w:abstractNumId="27">
     <w:nsid w:val="59667719"/>
     <w:multiLevelType w:val="hybridMultilevel"/>
     <w:tmpl w:val="AC18A686"/>
@@ -14158,7 +15053,7 @@
       </w:pPr>
     </w:lvl>
   </w:abstractNum>
-  <w:abstractNum w:abstractNumId="28" w15:restartNumberingAfterBreak="0">
+  <w:abstractNum w:abstractNumId="28">
     <w:nsid w:val="5A7A38DB"/>
     <w:multiLevelType w:val="hybridMultilevel"/>
     <w:tmpl w:val="E22C6A52"/>
@@ -14272,7 +15167,7 @@
       </w:rPr>
     </w:lvl>
   </w:abstractNum>
-  <w:abstractNum w:abstractNumId="29" w15:restartNumberingAfterBreak="0">
+  <w:abstractNum w:abstractNumId="29">
     <w:nsid w:val="63101F8A"/>
     <w:multiLevelType w:val="hybridMultilevel"/>
     <w:tmpl w:val="60226A34"/>
@@ -14386,7 +15281,7 @@
       </w:rPr>
     </w:lvl>
   </w:abstractNum>
-  <w:abstractNum w:abstractNumId="30" w15:restartNumberingAfterBreak="0">
+  <w:abstractNum w:abstractNumId="30">
     <w:nsid w:val="64F31CA3"/>
     <w:multiLevelType w:val="hybridMultilevel"/>
     <w:tmpl w:val="42CAB284"/>
@@ -14499,7 +15394,7 @@
       </w:rPr>
     </w:lvl>
   </w:abstractNum>
-  <w:abstractNum w:abstractNumId="31" w15:restartNumberingAfterBreak="0">
+  <w:abstractNum w:abstractNumId="31">
     <w:nsid w:val="675A28E8"/>
     <w:multiLevelType w:val="hybridMultilevel"/>
     <w:tmpl w:val="43C2E672"/>
@@ -14588,7 +15483,96 @@
       </w:pPr>
     </w:lvl>
   </w:abstractNum>
-  <w:abstractNum w:abstractNumId="32" w15:restartNumberingAfterBreak="0">
+  <w:abstractNum w:abstractNumId="32">
+    <w:nsid w:val="6D797736"/>
+    <w:multiLevelType w:val="hybridMultilevel"/>
+    <w:tmpl w:val="9D4E3746"/>
+    <w:lvl w:ilvl="0" w:tplc="4446BF40">
+      <w:start w:val="1"/>
+      <w:numFmt w:val="decimal"/>
+      <w:lvlText w:val="%1-"/>
+      <w:lvlJc w:val="left"/>
+      <w:pPr>
+        <w:ind w:left="720" w:hanging="360"/>
+      </w:pPr>
+      <w:rPr>
+        <w:rFonts w:hint="default"/>
+      </w:rPr>
+    </w:lvl>
+    <w:lvl w:ilvl="1" w:tplc="04090019" w:tentative="1">
+      <w:start w:val="1"/>
+      <w:numFmt w:val="lowerLetter"/>
+      <w:lvlText w:val="%2."/>
+      <w:lvlJc w:val="left"/>
+      <w:pPr>
+        <w:ind w:left="1440" w:hanging="360"/>
+      </w:pPr>
+    </w:lvl>
+    <w:lvl w:ilvl="2" w:tplc="0409001B" w:tentative="1">
+      <w:start w:val="1"/>
+      <w:numFmt w:val="lowerRoman"/>
+      <w:lvlText w:val="%3."/>
+      <w:lvlJc w:val="right"/>
+      <w:pPr>
+        <w:ind w:left="2160" w:hanging="180"/>
+      </w:pPr>
+    </w:lvl>
+    <w:lvl w:ilvl="3" w:tplc="0409000F" w:tentative="1">
+      <w:start w:val="1"/>
+      <w:numFmt w:val="decimal"/>
+      <w:lvlText w:val="%4."/>
+      <w:lvlJc w:val="left"/>
+      <w:pPr>
+        <w:ind w:left="2880" w:hanging="360"/>
+      </w:pPr>
+    </w:lvl>
+    <w:lvl w:ilvl="4" w:tplc="04090019" w:tentative="1">
+      <w:start w:val="1"/>
+      <w:numFmt w:val="lowerLetter"/>
+      <w:lvlText w:val="%5."/>
+      <w:lvlJc w:val="left"/>
+      <w:pPr>
+        <w:ind w:left="3600" w:hanging="360"/>
+      </w:pPr>
+    </w:lvl>
+    <w:lvl w:ilvl="5" w:tplc="0409001B" w:tentative="1">
+      <w:start w:val="1"/>
+      <w:numFmt w:val="lowerRoman"/>
+      <w:lvlText w:val="%6."/>
+      <w:lvlJc w:val="right"/>
+      <w:pPr>
+        <w:ind w:left="4320" w:hanging="180"/>
+      </w:pPr>
+    </w:lvl>
+    <w:lvl w:ilvl="6" w:tplc="0409000F" w:tentative="1">
+      <w:start w:val="1"/>
+      <w:numFmt w:val="decimal"/>
+      <w:lvlText w:val="%7."/>
+      <w:lvlJc w:val="left"/>
+      <w:pPr>
+        <w:ind w:left="5040" w:hanging="360"/>
+      </w:pPr>
+    </w:lvl>
+    <w:lvl w:ilvl="7" w:tplc="04090019" w:tentative="1">
+      <w:start w:val="1"/>
+      <w:numFmt w:val="lowerLetter"/>
+      <w:lvlText w:val="%8."/>
+      <w:lvlJc w:val="left"/>
+      <w:pPr>
+        <w:ind w:left="5760" w:hanging="360"/>
+      </w:pPr>
+    </w:lvl>
+    <w:lvl w:ilvl="8" w:tplc="0409001B" w:tentative="1">
+      <w:start w:val="1"/>
+      <w:numFmt w:val="lowerRoman"/>
+      <w:lvlText w:val="%9."/>
+      <w:lvlJc w:val="right"/>
+      <w:pPr>
+        <w:ind w:left="6480" w:hanging="180"/>
+      </w:pPr>
+    </w:lvl>
+  </w:abstractNum>
+  <w:abstractNum w:abstractNumId="33">
     <w:nsid w:val="6DA074AB"/>
     <w:multiLevelType w:val="hybridMultilevel"/>
     <w:tmpl w:val="2CC86570"/>
@@ -14677,7 +15661,7 @@
       </w:pPr>
     </w:lvl>
   </w:abstractNum>
-  <w:abstractNum w:abstractNumId="33" w15:restartNumberingAfterBreak="0">
+  <w:abstractNum w:abstractNumId="34">
     <w:nsid w:val="72754D8F"/>
     <w:multiLevelType w:val="hybridMultilevel"/>
     <w:tmpl w:val="DF902EAE"/>
@@ -14792,7 +15776,7 @@
       </w:rPr>
     </w:lvl>
   </w:abstractNum>
-  <w:abstractNum w:abstractNumId="34" w15:restartNumberingAfterBreak="0">
+  <w:abstractNum w:abstractNumId="35">
     <w:nsid w:val="759A671A"/>
     <w:multiLevelType w:val="hybridMultilevel"/>
     <w:tmpl w:val="4350A1FA"/>
@@ -14905,7 +15889,7 @@
       </w:rPr>
     </w:lvl>
   </w:abstractNum>
-  <w:abstractNum w:abstractNumId="35" w15:restartNumberingAfterBreak="0">
+  <w:abstractNum w:abstractNumId="36">
     <w:nsid w:val="77D90902"/>
     <w:multiLevelType w:val="hybridMultilevel"/>
     <w:tmpl w:val="730ACB98"/>
@@ -14994,7 +15978,7 @@
       </w:pPr>
     </w:lvl>
   </w:abstractNum>
-  <w:abstractNum w:abstractNumId="36" w15:restartNumberingAfterBreak="0">
+  <w:abstractNum w:abstractNumId="37">
     <w:nsid w:val="78A40162"/>
     <w:multiLevelType w:val="hybridMultilevel"/>
     <w:tmpl w:val="7E064B1E"/>
@@ -15108,7 +16092,7 @@
       </w:rPr>
     </w:lvl>
   </w:abstractNum>
-  <w:abstractNum w:abstractNumId="37" w15:restartNumberingAfterBreak="0">
+  <w:abstractNum w:abstractNumId="38">
     <w:nsid w:val="79D06969"/>
     <w:multiLevelType w:val="hybridMultilevel"/>
     <w:tmpl w:val="00924D62"/>
@@ -15221,7 +16205,7 @@
       </w:rPr>
     </w:lvl>
   </w:abstractNum>
-  <w:abstractNum w:abstractNumId="38" w15:restartNumberingAfterBreak="0">
+  <w:abstractNum w:abstractNumId="39">
     <w:nsid w:val="7F566B66"/>
     <w:multiLevelType w:val="hybridMultilevel"/>
     <w:tmpl w:val="DEA4CEF6"/>
@@ -15335,7 +16319,7 @@
     </w:lvl>
   </w:abstractNum>
   <w:num w:numId="1">
-    <w:abstractNumId w:val="33"/>
+    <w:abstractNumId w:val="34"/>
   </w:num>
   <w:num w:numId="2">
     <w:abstractNumId w:val="15"/>
@@ -15347,10 +16331,10 @@
     <w:abstractNumId w:val="26"/>
   </w:num>
   <w:num w:numId="5">
-    <w:abstractNumId w:val="32"/>
+    <w:abstractNumId w:val="33"/>
   </w:num>
   <w:num w:numId="6">
-    <w:abstractNumId w:val="35"/>
+    <w:abstractNumId w:val="36"/>
   </w:num>
   <w:num w:numId="7">
     <w:abstractNumId w:val="9"/>
@@ -15359,10 +16343,10 @@
     <w:abstractNumId w:val="17"/>
   </w:num>
   <w:num w:numId="9">
-    <w:abstractNumId w:val="34"/>
+    <w:abstractNumId w:val="35"/>
   </w:num>
   <w:num w:numId="10">
-    <w:abstractNumId w:val="38"/>
+    <w:abstractNumId w:val="39"/>
   </w:num>
   <w:num w:numId="11">
     <w:abstractNumId w:val="31"/>
@@ -15389,7 +16373,7 @@
     <w:abstractNumId w:val="22"/>
   </w:num>
   <w:num w:numId="19">
-    <w:abstractNumId w:val="36"/>
+    <w:abstractNumId w:val="37"/>
   </w:num>
   <w:num w:numId="20">
     <w:abstractNumId w:val="7"/>
@@ -15443,7 +16427,7 @@
     <w:abstractNumId w:val="6"/>
   </w:num>
   <w:num w:numId="37">
-    <w:abstractNumId w:val="37"/>
+    <w:abstractNumId w:val="38"/>
   </w:num>
   <w:num w:numId="38">
     <w:abstractNumId w:val="14"/>
@@ -15451,12 +16435,15 @@
   <w:num w:numId="39">
     <w:abstractNumId w:val="24"/>
   </w:num>
+  <w:num w:numId="40">
+    <w:abstractNumId w:val="32"/>
+  </w:num>
   <w:numIdMacAtCleanup w:val="4"/>
 </w:numbering>
 </file>
 
 <file path=word/styles.xml><?xml version="1.0" encoding="utf-8"?>
-<w:styles xmlns:mc="http://schemas.openxmlformats.org/markup-compatibility/2006" xmlns:r="http://schemas.openxmlformats.org/officeDocument/2006/relationships" xmlns:w="http://schemas.openxmlformats.org/wordprocessingml/2006/main" xmlns:w14="http://schemas.microsoft.com/office/word/2010/wordml" xmlns:w15="http://schemas.microsoft.com/office/word/2012/wordml" xmlns:w16cid="http://schemas.microsoft.com/office/word/2016/wordml/cid" xmlns:w16se="http://schemas.microsoft.com/office/word/2015/wordml/symex" mc:Ignorable="w14 w15 w16se w16cid">
+<w:styles xmlns:mc="http://schemas.openxmlformats.org/markup-compatibility/2006" xmlns:r="http://schemas.openxmlformats.org/officeDocument/2006/relationships" xmlns:w="http://schemas.openxmlformats.org/wordprocessingml/2006/main" xmlns:w14="http://schemas.microsoft.com/office/word/2010/wordml" xmlns:w15="http://schemas.microsoft.com/office/word/2012/wordml" mc:Ignorable="w14 w15">
   <w:docDefaults>
     <w:rPrDefault>
       <w:rPr>
@@ -15472,7 +16459,7 @@
       </w:pPr>
     </w:pPrDefault>
   </w:docDefaults>
-  <w:latentStyles w:defLockedState="0" w:defUIPriority="99" w:defSemiHidden="0" w:defUnhideWhenUsed="0" w:defQFormat="0" w:count="375">
+  <w:latentStyles w:defLockedState="0" w:defUIPriority="99" w:defSemiHidden="0" w:defUnhideWhenUsed="0" w:defQFormat="0" w:count="371">
     <w:lsdException w:name="Normal" w:uiPriority="0" w:qFormat="1"/>
     <w:lsdException w:name="heading 1" w:uiPriority="9" w:qFormat="1"/>
     <w:lsdException w:name="heading 2" w:semiHidden="1" w:uiPriority="9" w:unhideWhenUsed="1" w:qFormat="1"/>
@@ -15844,10 +16831,6 @@
     <w:lsdException w:name="List Table 5 Dark Accent 6" w:uiPriority="50"/>
     <w:lsdException w:name="List Table 6 Colorful Accent 6" w:uiPriority="51"/>
     <w:lsdException w:name="List Table 7 Colorful Accent 6" w:uiPriority="52"/>
-    <w:lsdException w:name="Mention" w:semiHidden="1" w:unhideWhenUsed="1"/>
-    <w:lsdException w:name="Smart Hyperlink" w:semiHidden="1" w:unhideWhenUsed="1"/>
-    <w:lsdException w:name="Hashtag" w:semiHidden="1" w:unhideWhenUsed="1"/>
-    <w:lsdException w:name="Unresolved Mention" w:semiHidden="1" w:unhideWhenUsed="1"/>
   </w:latentStyles>
   <w:style w:type="paragraph" w:default="1" w:styleId="Normal">
     <w:name w:val="Normal"/>
@@ -15961,6 +16944,7 @@
       <w:spacing w:after="0" w:line="240" w:lineRule="auto"/>
     </w:pPr>
     <w:tblPr>
+      <w:tblInd w:w="0" w:type="dxa"/>
       <w:tblBorders>
         <w:top w:val="single" w:sz="4" w:space="0" w:color="000000" w:themeColor="text1"/>
         <w:left w:val="single" w:sz="4" w:space="0" w:color="000000" w:themeColor="text1"/>
@@ -15969,6 +16953,12 @@
         <w:insideH w:val="single" w:sz="4" w:space="0" w:color="000000" w:themeColor="text1"/>
         <w:insideV w:val="single" w:sz="4" w:space="0" w:color="000000" w:themeColor="text1"/>
       </w:tblBorders>
+      <w:tblCellMar>
+        <w:top w:w="0" w:type="dxa"/>
+        <w:left w:w="108" w:type="dxa"/>
+        <w:bottom w:w="0" w:type="dxa"/>
+        <w:right w:w="108" w:type="dxa"/>
+      </w:tblCellMar>
     </w:tblPr>
   </w:style>
   <w:style w:type="paragraph" w:styleId="BalloonText">
@@ -16621,7 +17611,7 @@
 </file>
 
 <file path=customXml/itemProps1.xml><?xml version="1.0" encoding="utf-8"?>
-<ds:datastoreItem xmlns:ds="http://schemas.openxmlformats.org/officeDocument/2006/customXml" ds:itemID="{990864CE-45DC-4587-A293-815E1B8BF83F}">
+<ds:datastoreItem xmlns:ds="http://schemas.openxmlformats.org/officeDocument/2006/customXml" ds:itemID="{214F265F-C6E4-4EA9-9373-D76C3FA0F8C0}">
   <ds:schemaRefs>
     <ds:schemaRef ds:uri="http://schemas.openxmlformats.org/officeDocument/2006/bibliography"/>
   </ds:schemaRefs>

</xml_diff>

<commit_message>
Finalized UseCases & Tables
</commit_message>
<xml_diff>
--- a/Flow of events.docx
+++ b/Flow of events.docx
@@ -15544,10 +15544,7 @@
         </w:tc>
       </w:tr>
     </w:tbl>
-    <w:p>
-      <w:bookmarkStart w:id="1" w:name="_GoBack"/>
-      <w:bookmarkEnd w:id="1"/>
-    </w:p>
+    <w:p/>
     <w:tbl>
       <w:tblPr>
         <w:tblW w:w="9393" w:type="dxa"/>
@@ -16364,6 +16361,2526 @@
     <w:p/>
     <w:p/>
     <w:p/>
+    <w:tbl>
+      <w:tblPr>
+        <w:tblW w:w="9390" w:type="dxa"/>
+        <w:tblInd w:w="-15" w:type="dxa"/>
+        <w:tblBorders>
+          <w:top w:val="single" w:sz="4" w:space="0" w:color="auto"/>
+          <w:left w:val="single" w:sz="4" w:space="0" w:color="auto"/>
+          <w:bottom w:val="single" w:sz="4" w:space="0" w:color="auto"/>
+          <w:right w:val="single" w:sz="4" w:space="0" w:color="auto"/>
+          <w:insideH w:val="single" w:sz="4" w:space="0" w:color="auto"/>
+          <w:insideV w:val="single" w:sz="4" w:space="0" w:color="auto"/>
+        </w:tblBorders>
+        <w:tblLayout w:type="fixed"/>
+        <w:tblLook w:val="04A0" w:firstRow="1" w:lastRow="0" w:firstColumn="1" w:lastColumn="0" w:noHBand="0" w:noVBand="1"/>
+      </w:tblPr>
+      <w:tblGrid>
+        <w:gridCol w:w="1906"/>
+        <w:gridCol w:w="3470"/>
+        <w:gridCol w:w="4014"/>
+      </w:tblGrid>
+      <w:tr>
+        <w:trPr>
+          <w:trHeight w:val="312"/>
+        </w:trPr>
+        <w:tc>
+          <w:tcPr>
+            <w:tcW w:w="1906" w:type="dxa"/>
+            <w:tcBorders>
+              <w:top w:val="single" w:sz="4" w:space="0" w:color="auto"/>
+              <w:left w:val="single" w:sz="4" w:space="0" w:color="auto"/>
+              <w:bottom w:val="single" w:sz="4" w:space="0" w:color="auto"/>
+              <w:right w:val="single" w:sz="4" w:space="0" w:color="auto"/>
+            </w:tcBorders>
+            <w:hideMark/>
+          </w:tcPr>
+          <w:p>
+            <w:pPr>
+              <w:rPr>
+                <w:b/>
+                <w:bCs/>
+              </w:rPr>
+            </w:pPr>
+            <w:r>
+              <w:rPr>
+                <w:b/>
+                <w:bCs/>
+              </w:rPr>
+              <w:t>Use Case ID:</w:t>
+            </w:r>
+          </w:p>
+        </w:tc>
+        <w:tc>
+          <w:tcPr>
+            <w:tcW w:w="7484" w:type="dxa"/>
+            <w:gridSpan w:val="2"/>
+            <w:tcBorders>
+              <w:top w:val="single" w:sz="4" w:space="0" w:color="auto"/>
+              <w:left w:val="single" w:sz="4" w:space="0" w:color="auto"/>
+              <w:bottom w:val="single" w:sz="4" w:space="0" w:color="auto"/>
+              <w:right w:val="single" w:sz="4" w:space="0" w:color="auto"/>
+            </w:tcBorders>
+            <w:hideMark/>
+          </w:tcPr>
+          <w:p>
+            <w:r>
+              <w:t>26</w:t>
+            </w:r>
+          </w:p>
+        </w:tc>
+      </w:tr>
+      <w:tr>
+        <w:trPr>
+          <w:trHeight w:val="246"/>
+        </w:trPr>
+        <w:tc>
+          <w:tcPr>
+            <w:tcW w:w="1906" w:type="dxa"/>
+            <w:tcBorders>
+              <w:top w:val="single" w:sz="4" w:space="0" w:color="auto"/>
+              <w:left w:val="single" w:sz="4" w:space="0" w:color="auto"/>
+              <w:bottom w:val="single" w:sz="4" w:space="0" w:color="auto"/>
+              <w:right w:val="single" w:sz="4" w:space="0" w:color="auto"/>
+            </w:tcBorders>
+            <w:hideMark/>
+          </w:tcPr>
+          <w:p>
+            <w:pPr>
+              <w:rPr>
+                <w:b/>
+                <w:bCs/>
+              </w:rPr>
+            </w:pPr>
+            <w:r>
+              <w:rPr>
+                <w:b/>
+                <w:bCs/>
+              </w:rPr>
+              <w:t>Use Case Name:</w:t>
+            </w:r>
+          </w:p>
+        </w:tc>
+        <w:tc>
+          <w:tcPr>
+            <w:tcW w:w="7484" w:type="dxa"/>
+            <w:gridSpan w:val="2"/>
+            <w:tcBorders>
+              <w:top w:val="single" w:sz="4" w:space="0" w:color="auto"/>
+              <w:left w:val="single" w:sz="4" w:space="0" w:color="auto"/>
+              <w:bottom w:val="single" w:sz="4" w:space="0" w:color="auto"/>
+              <w:right w:val="single" w:sz="4" w:space="0" w:color="auto"/>
+            </w:tcBorders>
+            <w:hideMark/>
+          </w:tcPr>
+          <w:p>
+            <w:r>
+              <w:t>Link with</w:t>
+            </w:r>
+            <w:r>
+              <w:t xml:space="preserve"> Friend</w:t>
+            </w:r>
+          </w:p>
+        </w:tc>
+      </w:tr>
+      <w:tr>
+        <w:tc>
+          <w:tcPr>
+            <w:tcW w:w="1906" w:type="dxa"/>
+            <w:tcBorders>
+              <w:top w:val="single" w:sz="4" w:space="0" w:color="auto"/>
+              <w:left w:val="single" w:sz="4" w:space="0" w:color="auto"/>
+              <w:bottom w:val="single" w:sz="4" w:space="0" w:color="auto"/>
+              <w:right w:val="single" w:sz="4" w:space="0" w:color="auto"/>
+            </w:tcBorders>
+            <w:hideMark/>
+          </w:tcPr>
+          <w:p>
+            <w:pPr>
+              <w:rPr>
+                <w:b/>
+                <w:bCs/>
+              </w:rPr>
+            </w:pPr>
+            <w:r>
+              <w:rPr>
+                <w:b/>
+                <w:bCs/>
+              </w:rPr>
+              <w:t>Actors:</w:t>
+            </w:r>
+          </w:p>
+        </w:tc>
+        <w:tc>
+          <w:tcPr>
+            <w:tcW w:w="7484" w:type="dxa"/>
+            <w:gridSpan w:val="2"/>
+            <w:tcBorders>
+              <w:top w:val="single" w:sz="4" w:space="0" w:color="auto"/>
+              <w:left w:val="single" w:sz="4" w:space="0" w:color="auto"/>
+              <w:bottom w:val="single" w:sz="4" w:space="0" w:color="auto"/>
+              <w:right w:val="single" w:sz="4" w:space="0" w:color="auto"/>
+            </w:tcBorders>
+            <w:hideMark/>
+          </w:tcPr>
+          <w:p>
+            <w:pPr>
+              <w:pStyle w:val="ListParagraph"/>
+              <w:numPr>
+                <w:ilvl w:val="0"/>
+                <w:numId w:val="32"/>
+              </w:numPr>
+            </w:pPr>
+            <w:r>
+              <w:t>Doctor</w:t>
+            </w:r>
+          </w:p>
+          <w:p>
+            <w:pPr>
+              <w:pStyle w:val="ListParagraph"/>
+              <w:numPr>
+                <w:ilvl w:val="0"/>
+                <w:numId w:val="32"/>
+              </w:numPr>
+            </w:pPr>
+            <w:r>
+              <w:t>Citizen</w:t>
+            </w:r>
+          </w:p>
+        </w:tc>
+      </w:tr>
+      <w:tr>
+        <w:tc>
+          <w:tcPr>
+            <w:tcW w:w="1906" w:type="dxa"/>
+            <w:tcBorders>
+              <w:top w:val="single" w:sz="4" w:space="0" w:color="auto"/>
+              <w:left w:val="single" w:sz="4" w:space="0" w:color="auto"/>
+              <w:bottom w:val="single" w:sz="4" w:space="0" w:color="auto"/>
+              <w:right w:val="single" w:sz="4" w:space="0" w:color="auto"/>
+            </w:tcBorders>
+            <w:hideMark/>
+          </w:tcPr>
+          <w:p>
+            <w:pPr>
+              <w:rPr>
+                <w:b/>
+                <w:bCs/>
+              </w:rPr>
+            </w:pPr>
+            <w:r>
+              <w:rPr>
+                <w:b/>
+                <w:bCs/>
+              </w:rPr>
+              <w:lastRenderedPageBreak/>
+              <w:t>Pre-conditions:</w:t>
+            </w:r>
+          </w:p>
+        </w:tc>
+        <w:tc>
+          <w:tcPr>
+            <w:tcW w:w="7484" w:type="dxa"/>
+            <w:gridSpan w:val="2"/>
+            <w:tcBorders>
+              <w:top w:val="single" w:sz="4" w:space="0" w:color="auto"/>
+              <w:left w:val="single" w:sz="4" w:space="0" w:color="auto"/>
+              <w:bottom w:val="single" w:sz="4" w:space="0" w:color="auto"/>
+              <w:right w:val="single" w:sz="4" w:space="0" w:color="auto"/>
+            </w:tcBorders>
+            <w:hideMark/>
+          </w:tcPr>
+          <w:p>
+            <w:r>
+              <w:t xml:space="preserve">User is logged in to the system </w:t>
+            </w:r>
+          </w:p>
+        </w:tc>
+      </w:tr>
+      <w:tr>
+        <w:tc>
+          <w:tcPr>
+            <w:tcW w:w="1906" w:type="dxa"/>
+            <w:tcBorders>
+              <w:top w:val="single" w:sz="4" w:space="0" w:color="auto"/>
+              <w:left w:val="single" w:sz="4" w:space="0" w:color="auto"/>
+              <w:bottom w:val="single" w:sz="4" w:space="0" w:color="auto"/>
+              <w:right w:val="single" w:sz="4" w:space="0" w:color="auto"/>
+            </w:tcBorders>
+            <w:hideMark/>
+          </w:tcPr>
+          <w:p>
+            <w:pPr>
+              <w:rPr>
+                <w:b/>
+                <w:bCs/>
+              </w:rPr>
+            </w:pPr>
+            <w:r>
+              <w:rPr>
+                <w:b/>
+                <w:bCs/>
+              </w:rPr>
+              <w:t>Post-conditions:</w:t>
+            </w:r>
+          </w:p>
+        </w:tc>
+        <w:tc>
+          <w:tcPr>
+            <w:tcW w:w="7484" w:type="dxa"/>
+            <w:gridSpan w:val="2"/>
+            <w:tcBorders>
+              <w:top w:val="single" w:sz="4" w:space="0" w:color="auto"/>
+              <w:left w:val="single" w:sz="4" w:space="0" w:color="auto"/>
+              <w:bottom w:val="single" w:sz="4" w:space="0" w:color="auto"/>
+              <w:right w:val="single" w:sz="4" w:space="0" w:color="auto"/>
+            </w:tcBorders>
+            <w:hideMark/>
+          </w:tcPr>
+          <w:p>
+            <w:pPr>
+              <w:rPr>
+                <w:lang w:bidi="ar-EG"/>
+              </w:rPr>
+            </w:pPr>
+            <w:r>
+              <w:t>Both Users are Marked as friends</w:t>
+            </w:r>
+          </w:p>
+        </w:tc>
+      </w:tr>
+      <w:tr>
+        <w:trPr>
+          <w:trHeight w:val="108"/>
+        </w:trPr>
+        <w:tc>
+          <w:tcPr>
+            <w:tcW w:w="1906" w:type="dxa"/>
+            <w:vMerge w:val="restart"/>
+            <w:tcBorders>
+              <w:top w:val="single" w:sz="4" w:space="0" w:color="auto"/>
+              <w:left w:val="single" w:sz="4" w:space="0" w:color="auto"/>
+              <w:bottom w:val="single" w:sz="4" w:space="0" w:color="auto"/>
+              <w:right w:val="single" w:sz="4" w:space="0" w:color="auto"/>
+            </w:tcBorders>
+            <w:hideMark/>
+          </w:tcPr>
+          <w:p>
+            <w:pPr>
+              <w:rPr>
+                <w:b/>
+                <w:bCs/>
+              </w:rPr>
+            </w:pPr>
+            <w:r>
+              <w:rPr>
+                <w:b/>
+                <w:bCs/>
+              </w:rPr>
+              <w:t>Flow of events:</w:t>
+            </w:r>
+          </w:p>
+        </w:tc>
+        <w:tc>
+          <w:tcPr>
+            <w:tcW w:w="3470" w:type="dxa"/>
+            <w:tcBorders>
+              <w:top w:val="single" w:sz="4" w:space="0" w:color="auto"/>
+              <w:left w:val="single" w:sz="4" w:space="0" w:color="auto"/>
+              <w:bottom w:val="single" w:sz="4" w:space="0" w:color="auto"/>
+              <w:right w:val="single" w:sz="4" w:space="0" w:color="auto"/>
+            </w:tcBorders>
+            <w:shd w:val="clear" w:color="auto" w:fill="C00000"/>
+            <w:hideMark/>
+          </w:tcPr>
+          <w:p>
+            <w:pPr>
+              <w:jc w:val="center"/>
+              <w:rPr>
+                <w:b/>
+                <w:bCs/>
+                <w:rtl/>
+              </w:rPr>
+            </w:pPr>
+            <w:r>
+              <w:rPr>
+                <w:b/>
+                <w:bCs/>
+              </w:rPr>
+              <w:t>User Action</w:t>
+            </w:r>
+          </w:p>
+        </w:tc>
+        <w:tc>
+          <w:tcPr>
+            <w:tcW w:w="4014" w:type="dxa"/>
+            <w:tcBorders>
+              <w:top w:val="single" w:sz="4" w:space="0" w:color="auto"/>
+              <w:left w:val="single" w:sz="4" w:space="0" w:color="auto"/>
+              <w:bottom w:val="single" w:sz="4" w:space="0" w:color="auto"/>
+              <w:right w:val="single" w:sz="4" w:space="0" w:color="auto"/>
+            </w:tcBorders>
+            <w:shd w:val="clear" w:color="auto" w:fill="C00000"/>
+            <w:hideMark/>
+          </w:tcPr>
+          <w:p>
+            <w:pPr>
+              <w:jc w:val="center"/>
+              <w:rPr>
+                <w:b/>
+                <w:bCs/>
+              </w:rPr>
+            </w:pPr>
+            <w:r>
+              <w:rPr>
+                <w:b/>
+                <w:bCs/>
+              </w:rPr>
+              <w:t>System Action</w:t>
+            </w:r>
+          </w:p>
+        </w:tc>
+      </w:tr>
+      <w:tr>
+        <w:trPr>
+          <w:trHeight w:val="106"/>
+        </w:trPr>
+        <w:tc>
+          <w:tcPr>
+            <w:tcW w:w="1906" w:type="dxa"/>
+            <w:vMerge/>
+            <w:tcBorders>
+              <w:top w:val="single" w:sz="4" w:space="0" w:color="auto"/>
+              <w:left w:val="single" w:sz="4" w:space="0" w:color="auto"/>
+              <w:bottom w:val="single" w:sz="4" w:space="0" w:color="auto"/>
+              <w:right w:val="single" w:sz="4" w:space="0" w:color="auto"/>
+            </w:tcBorders>
+            <w:vAlign w:val="center"/>
+            <w:hideMark/>
+          </w:tcPr>
+          <w:p>
+            <w:pPr>
+              <w:spacing w:after="0" w:line="256" w:lineRule="auto"/>
+              <w:rPr>
+                <w:b/>
+                <w:bCs/>
+              </w:rPr>
+            </w:pPr>
+          </w:p>
+        </w:tc>
+        <w:tc>
+          <w:tcPr>
+            <w:tcW w:w="3470" w:type="dxa"/>
+            <w:tcBorders>
+              <w:top w:val="single" w:sz="4" w:space="0" w:color="auto"/>
+              <w:left w:val="single" w:sz="4" w:space="0" w:color="auto"/>
+              <w:bottom w:val="single" w:sz="4" w:space="0" w:color="auto"/>
+              <w:right w:val="single" w:sz="4" w:space="0" w:color="auto"/>
+            </w:tcBorders>
+            <w:hideMark/>
+          </w:tcPr>
+          <w:p>
+            <w:r>
+              <w:t>1- User Searches for Specific user</w:t>
+            </w:r>
+          </w:p>
+        </w:tc>
+        <w:tc>
+          <w:tcPr>
+            <w:tcW w:w="4014" w:type="dxa"/>
+            <w:tcBorders>
+              <w:top w:val="single" w:sz="4" w:space="0" w:color="auto"/>
+              <w:left w:val="single" w:sz="4" w:space="0" w:color="auto"/>
+              <w:bottom w:val="single" w:sz="4" w:space="0" w:color="auto"/>
+              <w:right w:val="single" w:sz="4" w:space="0" w:color="auto"/>
+            </w:tcBorders>
+          </w:tcPr>
+          <w:p/>
+        </w:tc>
+      </w:tr>
+      <w:tr>
+        <w:trPr>
+          <w:trHeight w:val="106"/>
+        </w:trPr>
+        <w:tc>
+          <w:tcPr>
+            <w:tcW w:w="1906" w:type="dxa"/>
+            <w:vMerge/>
+            <w:tcBorders>
+              <w:top w:val="single" w:sz="4" w:space="0" w:color="auto"/>
+              <w:left w:val="single" w:sz="4" w:space="0" w:color="auto"/>
+              <w:bottom w:val="single" w:sz="4" w:space="0" w:color="auto"/>
+              <w:right w:val="single" w:sz="4" w:space="0" w:color="auto"/>
+            </w:tcBorders>
+            <w:vAlign w:val="center"/>
+            <w:hideMark/>
+          </w:tcPr>
+          <w:p>
+            <w:pPr>
+              <w:spacing w:after="0" w:line="256" w:lineRule="auto"/>
+              <w:rPr>
+                <w:b/>
+                <w:bCs/>
+              </w:rPr>
+            </w:pPr>
+          </w:p>
+        </w:tc>
+        <w:tc>
+          <w:tcPr>
+            <w:tcW w:w="3470" w:type="dxa"/>
+            <w:tcBorders>
+              <w:top w:val="single" w:sz="4" w:space="0" w:color="auto"/>
+              <w:left w:val="single" w:sz="4" w:space="0" w:color="auto"/>
+              <w:bottom w:val="single" w:sz="4" w:space="0" w:color="auto"/>
+              <w:right w:val="single" w:sz="4" w:space="0" w:color="auto"/>
+            </w:tcBorders>
+            <w:hideMark/>
+          </w:tcPr>
+          <w:p/>
+        </w:tc>
+        <w:tc>
+          <w:tcPr>
+            <w:tcW w:w="4014" w:type="dxa"/>
+            <w:tcBorders>
+              <w:top w:val="single" w:sz="4" w:space="0" w:color="auto"/>
+              <w:left w:val="single" w:sz="4" w:space="0" w:color="auto"/>
+              <w:bottom w:val="single" w:sz="4" w:space="0" w:color="auto"/>
+              <w:right w:val="single" w:sz="4" w:space="0" w:color="auto"/>
+            </w:tcBorders>
+            <w:hideMark/>
+          </w:tcPr>
+          <w:p>
+            <w:r>
+              <w:t xml:space="preserve">2- System displays a list of users that matches the search </w:t>
+            </w:r>
+          </w:p>
+        </w:tc>
+      </w:tr>
+      <w:tr>
+        <w:trPr>
+          <w:trHeight w:val="106"/>
+        </w:trPr>
+        <w:tc>
+          <w:tcPr>
+            <w:tcW w:w="1906" w:type="dxa"/>
+            <w:vMerge/>
+            <w:tcBorders>
+              <w:top w:val="single" w:sz="4" w:space="0" w:color="auto"/>
+              <w:left w:val="single" w:sz="4" w:space="0" w:color="auto"/>
+              <w:bottom w:val="single" w:sz="4" w:space="0" w:color="auto"/>
+              <w:right w:val="single" w:sz="4" w:space="0" w:color="auto"/>
+            </w:tcBorders>
+            <w:vAlign w:val="center"/>
+            <w:hideMark/>
+          </w:tcPr>
+          <w:p>
+            <w:pPr>
+              <w:spacing w:after="0" w:line="256" w:lineRule="auto"/>
+              <w:rPr>
+                <w:b/>
+                <w:bCs/>
+              </w:rPr>
+            </w:pPr>
+          </w:p>
+        </w:tc>
+        <w:tc>
+          <w:tcPr>
+            <w:tcW w:w="3470" w:type="dxa"/>
+            <w:tcBorders>
+              <w:top w:val="single" w:sz="4" w:space="0" w:color="auto"/>
+              <w:left w:val="single" w:sz="4" w:space="0" w:color="auto"/>
+              <w:bottom w:val="single" w:sz="4" w:space="0" w:color="auto"/>
+              <w:right w:val="single" w:sz="4" w:space="0" w:color="auto"/>
+            </w:tcBorders>
+            <w:hideMark/>
+          </w:tcPr>
+          <w:p>
+            <w:r>
+              <w:t>3- User Clicks on “Add Friend” Button</w:t>
+            </w:r>
+          </w:p>
+        </w:tc>
+        <w:tc>
+          <w:tcPr>
+            <w:tcW w:w="4014" w:type="dxa"/>
+            <w:tcBorders>
+              <w:top w:val="single" w:sz="4" w:space="0" w:color="auto"/>
+              <w:left w:val="single" w:sz="4" w:space="0" w:color="auto"/>
+              <w:bottom w:val="single" w:sz="4" w:space="0" w:color="auto"/>
+              <w:right w:val="single" w:sz="4" w:space="0" w:color="auto"/>
+            </w:tcBorders>
+          </w:tcPr>
+          <w:p/>
+        </w:tc>
+      </w:tr>
+      <w:tr>
+        <w:trPr>
+          <w:trHeight w:val="106"/>
+        </w:trPr>
+        <w:tc>
+          <w:tcPr>
+            <w:tcW w:w="1906" w:type="dxa"/>
+            <w:vMerge/>
+            <w:tcBorders>
+              <w:top w:val="single" w:sz="4" w:space="0" w:color="auto"/>
+              <w:left w:val="single" w:sz="4" w:space="0" w:color="auto"/>
+              <w:bottom w:val="single" w:sz="4" w:space="0" w:color="auto"/>
+              <w:right w:val="single" w:sz="4" w:space="0" w:color="auto"/>
+            </w:tcBorders>
+            <w:vAlign w:val="center"/>
+            <w:hideMark/>
+          </w:tcPr>
+          <w:p>
+            <w:pPr>
+              <w:spacing w:after="0" w:line="256" w:lineRule="auto"/>
+              <w:rPr>
+                <w:b/>
+                <w:bCs/>
+              </w:rPr>
+            </w:pPr>
+          </w:p>
+        </w:tc>
+        <w:tc>
+          <w:tcPr>
+            <w:tcW w:w="3470" w:type="dxa"/>
+            <w:tcBorders>
+              <w:top w:val="single" w:sz="4" w:space="0" w:color="auto"/>
+              <w:left w:val="single" w:sz="4" w:space="0" w:color="auto"/>
+              <w:bottom w:val="single" w:sz="4" w:space="0" w:color="auto"/>
+              <w:right w:val="single" w:sz="4" w:space="0" w:color="auto"/>
+            </w:tcBorders>
+          </w:tcPr>
+          <w:p/>
+        </w:tc>
+        <w:tc>
+          <w:tcPr>
+            <w:tcW w:w="4014" w:type="dxa"/>
+            <w:tcBorders>
+              <w:top w:val="single" w:sz="4" w:space="0" w:color="auto"/>
+              <w:left w:val="single" w:sz="4" w:space="0" w:color="auto"/>
+              <w:bottom w:val="single" w:sz="4" w:space="0" w:color="auto"/>
+              <w:right w:val="single" w:sz="4" w:space="0" w:color="auto"/>
+            </w:tcBorders>
+            <w:hideMark/>
+          </w:tcPr>
+          <w:p>
+            <w:r>
+              <w:t>4- System Marks both users as friends</w:t>
+            </w:r>
+          </w:p>
+          <w:p>
+            <w:r>
+              <w:t>5-</w:t>
+            </w:r>
+            <w:r>
+              <w:t xml:space="preserve"> </w:t>
+            </w:r>
+            <w:r>
+              <w:t>System notifies the added user that someone added him as a friend</w:t>
+            </w:r>
+          </w:p>
+        </w:tc>
+      </w:tr>
+    </w:tbl>
+    <w:p/>
+    <w:tbl>
+      <w:tblPr>
+        <w:tblW w:w="9390" w:type="dxa"/>
+        <w:tblInd w:w="-15" w:type="dxa"/>
+        <w:tblBorders>
+          <w:top w:val="single" w:sz="4" w:space="0" w:color="auto"/>
+          <w:left w:val="single" w:sz="4" w:space="0" w:color="auto"/>
+          <w:bottom w:val="single" w:sz="4" w:space="0" w:color="auto"/>
+          <w:right w:val="single" w:sz="4" w:space="0" w:color="auto"/>
+          <w:insideH w:val="single" w:sz="4" w:space="0" w:color="auto"/>
+          <w:insideV w:val="single" w:sz="4" w:space="0" w:color="auto"/>
+        </w:tblBorders>
+        <w:tblLayout w:type="fixed"/>
+        <w:tblLook w:val="04A0" w:firstRow="1" w:lastRow="0" w:firstColumn="1" w:lastColumn="0" w:noHBand="0" w:noVBand="1"/>
+      </w:tblPr>
+      <w:tblGrid>
+        <w:gridCol w:w="1906"/>
+        <w:gridCol w:w="3470"/>
+        <w:gridCol w:w="4014"/>
+      </w:tblGrid>
+      <w:tr>
+        <w:trPr>
+          <w:trHeight w:val="312"/>
+        </w:trPr>
+        <w:tc>
+          <w:tcPr>
+            <w:tcW w:w="1906" w:type="dxa"/>
+            <w:tcBorders>
+              <w:top w:val="single" w:sz="4" w:space="0" w:color="auto"/>
+              <w:left w:val="single" w:sz="4" w:space="0" w:color="auto"/>
+              <w:bottom w:val="single" w:sz="4" w:space="0" w:color="auto"/>
+              <w:right w:val="single" w:sz="4" w:space="0" w:color="auto"/>
+            </w:tcBorders>
+            <w:hideMark/>
+          </w:tcPr>
+          <w:p>
+            <w:pPr>
+              <w:rPr>
+                <w:b/>
+                <w:bCs/>
+              </w:rPr>
+            </w:pPr>
+            <w:r>
+              <w:rPr>
+                <w:b/>
+                <w:bCs/>
+              </w:rPr>
+              <w:t>Use Case ID:</w:t>
+            </w:r>
+          </w:p>
+        </w:tc>
+        <w:tc>
+          <w:tcPr>
+            <w:tcW w:w="7484" w:type="dxa"/>
+            <w:gridSpan w:val="2"/>
+            <w:tcBorders>
+              <w:top w:val="single" w:sz="4" w:space="0" w:color="auto"/>
+              <w:left w:val="single" w:sz="4" w:space="0" w:color="auto"/>
+              <w:bottom w:val="single" w:sz="4" w:space="0" w:color="auto"/>
+              <w:right w:val="single" w:sz="4" w:space="0" w:color="auto"/>
+            </w:tcBorders>
+            <w:hideMark/>
+          </w:tcPr>
+          <w:p>
+            <w:pPr>
+              <w:tabs>
+                <w:tab w:val="left" w:pos="4635"/>
+              </w:tabs>
+            </w:pPr>
+            <w:r>
+              <w:t>27</w:t>
+            </w:r>
+          </w:p>
+        </w:tc>
+      </w:tr>
+      <w:tr>
+        <w:trPr>
+          <w:trHeight w:val="246"/>
+        </w:trPr>
+        <w:tc>
+          <w:tcPr>
+            <w:tcW w:w="1906" w:type="dxa"/>
+            <w:tcBorders>
+              <w:top w:val="single" w:sz="4" w:space="0" w:color="auto"/>
+              <w:left w:val="single" w:sz="4" w:space="0" w:color="auto"/>
+              <w:bottom w:val="single" w:sz="4" w:space="0" w:color="auto"/>
+              <w:right w:val="single" w:sz="4" w:space="0" w:color="auto"/>
+            </w:tcBorders>
+            <w:hideMark/>
+          </w:tcPr>
+          <w:p>
+            <w:pPr>
+              <w:rPr>
+                <w:b/>
+                <w:bCs/>
+              </w:rPr>
+            </w:pPr>
+            <w:r>
+              <w:rPr>
+                <w:b/>
+                <w:bCs/>
+              </w:rPr>
+              <w:t>Use Case Name:</w:t>
+            </w:r>
+          </w:p>
+        </w:tc>
+        <w:tc>
+          <w:tcPr>
+            <w:tcW w:w="7484" w:type="dxa"/>
+            <w:gridSpan w:val="2"/>
+            <w:tcBorders>
+              <w:top w:val="single" w:sz="4" w:space="0" w:color="auto"/>
+              <w:left w:val="single" w:sz="4" w:space="0" w:color="auto"/>
+              <w:bottom w:val="single" w:sz="4" w:space="0" w:color="auto"/>
+              <w:right w:val="single" w:sz="4" w:space="0" w:color="auto"/>
+            </w:tcBorders>
+            <w:hideMark/>
+          </w:tcPr>
+          <w:p>
+            <w:r>
+              <w:t>Link with</w:t>
+            </w:r>
+            <w:r>
+              <w:t xml:space="preserve"> Parent</w:t>
+            </w:r>
+          </w:p>
+        </w:tc>
+      </w:tr>
+      <w:tr>
+        <w:tc>
+          <w:tcPr>
+            <w:tcW w:w="1906" w:type="dxa"/>
+            <w:tcBorders>
+              <w:top w:val="single" w:sz="4" w:space="0" w:color="auto"/>
+              <w:left w:val="single" w:sz="4" w:space="0" w:color="auto"/>
+              <w:bottom w:val="single" w:sz="4" w:space="0" w:color="auto"/>
+              <w:right w:val="single" w:sz="4" w:space="0" w:color="auto"/>
+            </w:tcBorders>
+            <w:hideMark/>
+          </w:tcPr>
+          <w:p>
+            <w:pPr>
+              <w:rPr>
+                <w:b/>
+                <w:bCs/>
+              </w:rPr>
+            </w:pPr>
+            <w:r>
+              <w:rPr>
+                <w:b/>
+                <w:bCs/>
+              </w:rPr>
+              <w:t>Actors:</w:t>
+            </w:r>
+          </w:p>
+        </w:tc>
+        <w:tc>
+          <w:tcPr>
+            <w:tcW w:w="7484" w:type="dxa"/>
+            <w:gridSpan w:val="2"/>
+            <w:tcBorders>
+              <w:top w:val="single" w:sz="4" w:space="0" w:color="auto"/>
+              <w:left w:val="single" w:sz="4" w:space="0" w:color="auto"/>
+              <w:bottom w:val="single" w:sz="4" w:space="0" w:color="auto"/>
+              <w:right w:val="single" w:sz="4" w:space="0" w:color="auto"/>
+            </w:tcBorders>
+            <w:hideMark/>
+          </w:tcPr>
+          <w:p>
+            <w:pPr>
+              <w:pStyle w:val="ListParagraph"/>
+              <w:numPr>
+                <w:ilvl w:val="0"/>
+                <w:numId w:val="32"/>
+              </w:numPr>
+            </w:pPr>
+            <w:r>
+              <w:t>Doctor</w:t>
+            </w:r>
+          </w:p>
+          <w:p>
+            <w:pPr>
+              <w:pStyle w:val="ListParagraph"/>
+              <w:numPr>
+                <w:ilvl w:val="0"/>
+                <w:numId w:val="32"/>
+              </w:numPr>
+            </w:pPr>
+            <w:r>
+              <w:t>Citizen</w:t>
+            </w:r>
+          </w:p>
+        </w:tc>
+      </w:tr>
+      <w:tr>
+        <w:tc>
+          <w:tcPr>
+            <w:tcW w:w="1906" w:type="dxa"/>
+            <w:tcBorders>
+              <w:top w:val="single" w:sz="4" w:space="0" w:color="auto"/>
+              <w:left w:val="single" w:sz="4" w:space="0" w:color="auto"/>
+              <w:bottom w:val="single" w:sz="4" w:space="0" w:color="auto"/>
+              <w:right w:val="single" w:sz="4" w:space="0" w:color="auto"/>
+            </w:tcBorders>
+            <w:hideMark/>
+          </w:tcPr>
+          <w:p>
+            <w:pPr>
+              <w:rPr>
+                <w:b/>
+                <w:bCs/>
+              </w:rPr>
+            </w:pPr>
+            <w:r>
+              <w:rPr>
+                <w:b/>
+                <w:bCs/>
+              </w:rPr>
+              <w:t>Pre-conditions:</w:t>
+            </w:r>
+          </w:p>
+        </w:tc>
+        <w:tc>
+          <w:tcPr>
+            <w:tcW w:w="7484" w:type="dxa"/>
+            <w:gridSpan w:val="2"/>
+            <w:tcBorders>
+              <w:top w:val="single" w:sz="4" w:space="0" w:color="auto"/>
+              <w:left w:val="single" w:sz="4" w:space="0" w:color="auto"/>
+              <w:bottom w:val="single" w:sz="4" w:space="0" w:color="auto"/>
+              <w:right w:val="single" w:sz="4" w:space="0" w:color="auto"/>
+            </w:tcBorders>
+            <w:hideMark/>
+          </w:tcPr>
+          <w:p>
+            <w:r>
+              <w:t xml:space="preserve">User is logged in to the system </w:t>
+            </w:r>
+          </w:p>
+        </w:tc>
+      </w:tr>
+      <w:tr>
+        <w:tc>
+          <w:tcPr>
+            <w:tcW w:w="1906" w:type="dxa"/>
+            <w:tcBorders>
+              <w:top w:val="single" w:sz="4" w:space="0" w:color="auto"/>
+              <w:left w:val="single" w:sz="4" w:space="0" w:color="auto"/>
+              <w:bottom w:val="single" w:sz="4" w:space="0" w:color="auto"/>
+              <w:right w:val="single" w:sz="4" w:space="0" w:color="auto"/>
+            </w:tcBorders>
+            <w:hideMark/>
+          </w:tcPr>
+          <w:p>
+            <w:pPr>
+              <w:rPr>
+                <w:b/>
+                <w:bCs/>
+              </w:rPr>
+            </w:pPr>
+            <w:r>
+              <w:rPr>
+                <w:b/>
+                <w:bCs/>
+              </w:rPr>
+              <w:t>Post-conditions:</w:t>
+            </w:r>
+          </w:p>
+        </w:tc>
+        <w:tc>
+          <w:tcPr>
+            <w:tcW w:w="7484" w:type="dxa"/>
+            <w:gridSpan w:val="2"/>
+            <w:tcBorders>
+              <w:top w:val="single" w:sz="4" w:space="0" w:color="auto"/>
+              <w:left w:val="single" w:sz="4" w:space="0" w:color="auto"/>
+              <w:bottom w:val="single" w:sz="4" w:space="0" w:color="auto"/>
+              <w:right w:val="single" w:sz="4" w:space="0" w:color="auto"/>
+            </w:tcBorders>
+            <w:hideMark/>
+          </w:tcPr>
+          <w:p>
+            <w:pPr>
+              <w:rPr>
+                <w:lang w:bidi="ar-EG"/>
+              </w:rPr>
+            </w:pPr>
+            <w:r>
+              <w:t>Parent User is marked as a parent</w:t>
+            </w:r>
+          </w:p>
+        </w:tc>
+      </w:tr>
+      <w:tr>
+        <w:trPr>
+          <w:trHeight w:val="108"/>
+        </w:trPr>
+        <w:tc>
+          <w:tcPr>
+            <w:tcW w:w="1906" w:type="dxa"/>
+            <w:vMerge w:val="restart"/>
+            <w:tcBorders>
+              <w:top w:val="single" w:sz="4" w:space="0" w:color="auto"/>
+              <w:left w:val="single" w:sz="4" w:space="0" w:color="auto"/>
+              <w:bottom w:val="single" w:sz="4" w:space="0" w:color="auto"/>
+              <w:right w:val="single" w:sz="4" w:space="0" w:color="auto"/>
+            </w:tcBorders>
+            <w:hideMark/>
+          </w:tcPr>
+          <w:p>
+            <w:pPr>
+              <w:rPr>
+                <w:b/>
+                <w:bCs/>
+              </w:rPr>
+            </w:pPr>
+            <w:r>
+              <w:rPr>
+                <w:b/>
+                <w:bCs/>
+              </w:rPr>
+              <w:t>Flow of events:</w:t>
+            </w:r>
+          </w:p>
+        </w:tc>
+        <w:tc>
+          <w:tcPr>
+            <w:tcW w:w="3470" w:type="dxa"/>
+            <w:tcBorders>
+              <w:top w:val="single" w:sz="4" w:space="0" w:color="auto"/>
+              <w:left w:val="single" w:sz="4" w:space="0" w:color="auto"/>
+              <w:bottom w:val="single" w:sz="4" w:space="0" w:color="auto"/>
+              <w:right w:val="single" w:sz="4" w:space="0" w:color="auto"/>
+            </w:tcBorders>
+            <w:shd w:val="clear" w:color="auto" w:fill="C00000"/>
+            <w:hideMark/>
+          </w:tcPr>
+          <w:p>
+            <w:pPr>
+              <w:jc w:val="center"/>
+              <w:rPr>
+                <w:b/>
+                <w:bCs/>
+                <w:rtl/>
+              </w:rPr>
+            </w:pPr>
+            <w:r>
+              <w:rPr>
+                <w:b/>
+                <w:bCs/>
+              </w:rPr>
+              <w:t>User Action</w:t>
+            </w:r>
+          </w:p>
+        </w:tc>
+        <w:tc>
+          <w:tcPr>
+            <w:tcW w:w="4014" w:type="dxa"/>
+            <w:tcBorders>
+              <w:top w:val="single" w:sz="4" w:space="0" w:color="auto"/>
+              <w:left w:val="single" w:sz="4" w:space="0" w:color="auto"/>
+              <w:bottom w:val="single" w:sz="4" w:space="0" w:color="auto"/>
+              <w:right w:val="single" w:sz="4" w:space="0" w:color="auto"/>
+            </w:tcBorders>
+            <w:shd w:val="clear" w:color="auto" w:fill="C00000"/>
+            <w:hideMark/>
+          </w:tcPr>
+          <w:p>
+            <w:pPr>
+              <w:jc w:val="center"/>
+              <w:rPr>
+                <w:b/>
+                <w:bCs/>
+              </w:rPr>
+            </w:pPr>
+            <w:r>
+              <w:rPr>
+                <w:b/>
+                <w:bCs/>
+              </w:rPr>
+              <w:t>System Action</w:t>
+            </w:r>
+          </w:p>
+        </w:tc>
+      </w:tr>
+      <w:tr>
+        <w:trPr>
+          <w:trHeight w:val="106"/>
+        </w:trPr>
+        <w:tc>
+          <w:tcPr>
+            <w:tcW w:w="1906" w:type="dxa"/>
+            <w:vMerge/>
+            <w:tcBorders>
+              <w:top w:val="single" w:sz="4" w:space="0" w:color="auto"/>
+              <w:left w:val="single" w:sz="4" w:space="0" w:color="auto"/>
+              <w:bottom w:val="single" w:sz="4" w:space="0" w:color="auto"/>
+              <w:right w:val="single" w:sz="4" w:space="0" w:color="auto"/>
+            </w:tcBorders>
+            <w:vAlign w:val="center"/>
+            <w:hideMark/>
+          </w:tcPr>
+          <w:p>
+            <w:pPr>
+              <w:spacing w:after="0" w:line="256" w:lineRule="auto"/>
+              <w:rPr>
+                <w:b/>
+                <w:bCs/>
+              </w:rPr>
+            </w:pPr>
+          </w:p>
+        </w:tc>
+        <w:tc>
+          <w:tcPr>
+            <w:tcW w:w="3470" w:type="dxa"/>
+            <w:tcBorders>
+              <w:top w:val="single" w:sz="4" w:space="0" w:color="auto"/>
+              <w:left w:val="single" w:sz="4" w:space="0" w:color="auto"/>
+              <w:bottom w:val="single" w:sz="4" w:space="0" w:color="auto"/>
+              <w:right w:val="single" w:sz="4" w:space="0" w:color="auto"/>
+            </w:tcBorders>
+            <w:hideMark/>
+          </w:tcPr>
+          <w:p>
+            <w:r>
+              <w:t>1- User Searches for Specific user</w:t>
+            </w:r>
+          </w:p>
+        </w:tc>
+        <w:tc>
+          <w:tcPr>
+            <w:tcW w:w="4014" w:type="dxa"/>
+            <w:tcBorders>
+              <w:top w:val="single" w:sz="4" w:space="0" w:color="auto"/>
+              <w:left w:val="single" w:sz="4" w:space="0" w:color="auto"/>
+              <w:bottom w:val="single" w:sz="4" w:space="0" w:color="auto"/>
+              <w:right w:val="single" w:sz="4" w:space="0" w:color="auto"/>
+            </w:tcBorders>
+          </w:tcPr>
+          <w:p/>
+        </w:tc>
+      </w:tr>
+      <w:tr>
+        <w:trPr>
+          <w:trHeight w:val="106"/>
+        </w:trPr>
+        <w:tc>
+          <w:tcPr>
+            <w:tcW w:w="1906" w:type="dxa"/>
+            <w:vMerge/>
+            <w:tcBorders>
+              <w:top w:val="single" w:sz="4" w:space="0" w:color="auto"/>
+              <w:left w:val="single" w:sz="4" w:space="0" w:color="auto"/>
+              <w:bottom w:val="single" w:sz="4" w:space="0" w:color="auto"/>
+              <w:right w:val="single" w:sz="4" w:space="0" w:color="auto"/>
+            </w:tcBorders>
+            <w:vAlign w:val="center"/>
+            <w:hideMark/>
+          </w:tcPr>
+          <w:p>
+            <w:pPr>
+              <w:spacing w:after="0" w:line="256" w:lineRule="auto"/>
+              <w:rPr>
+                <w:b/>
+                <w:bCs/>
+              </w:rPr>
+            </w:pPr>
+          </w:p>
+        </w:tc>
+        <w:tc>
+          <w:tcPr>
+            <w:tcW w:w="3470" w:type="dxa"/>
+            <w:tcBorders>
+              <w:top w:val="single" w:sz="4" w:space="0" w:color="auto"/>
+              <w:left w:val="single" w:sz="4" w:space="0" w:color="auto"/>
+              <w:bottom w:val="single" w:sz="4" w:space="0" w:color="auto"/>
+              <w:right w:val="single" w:sz="4" w:space="0" w:color="auto"/>
+            </w:tcBorders>
+            <w:hideMark/>
+          </w:tcPr>
+          <w:p/>
+        </w:tc>
+        <w:tc>
+          <w:tcPr>
+            <w:tcW w:w="4014" w:type="dxa"/>
+            <w:tcBorders>
+              <w:top w:val="single" w:sz="4" w:space="0" w:color="auto"/>
+              <w:left w:val="single" w:sz="4" w:space="0" w:color="auto"/>
+              <w:bottom w:val="single" w:sz="4" w:space="0" w:color="auto"/>
+              <w:right w:val="single" w:sz="4" w:space="0" w:color="auto"/>
+            </w:tcBorders>
+            <w:hideMark/>
+          </w:tcPr>
+          <w:p>
+            <w:r>
+              <w:t xml:space="preserve">2- System displays a list of users that matches the search </w:t>
+            </w:r>
+          </w:p>
+        </w:tc>
+      </w:tr>
+      <w:tr>
+        <w:trPr>
+          <w:trHeight w:val="106"/>
+        </w:trPr>
+        <w:tc>
+          <w:tcPr>
+            <w:tcW w:w="1906" w:type="dxa"/>
+            <w:vMerge/>
+            <w:tcBorders>
+              <w:top w:val="single" w:sz="4" w:space="0" w:color="auto"/>
+              <w:left w:val="single" w:sz="4" w:space="0" w:color="auto"/>
+              <w:bottom w:val="single" w:sz="4" w:space="0" w:color="auto"/>
+              <w:right w:val="single" w:sz="4" w:space="0" w:color="auto"/>
+            </w:tcBorders>
+            <w:vAlign w:val="center"/>
+            <w:hideMark/>
+          </w:tcPr>
+          <w:p>
+            <w:pPr>
+              <w:spacing w:after="0" w:line="256" w:lineRule="auto"/>
+              <w:rPr>
+                <w:b/>
+                <w:bCs/>
+              </w:rPr>
+            </w:pPr>
+          </w:p>
+        </w:tc>
+        <w:tc>
+          <w:tcPr>
+            <w:tcW w:w="3470" w:type="dxa"/>
+            <w:tcBorders>
+              <w:top w:val="single" w:sz="4" w:space="0" w:color="auto"/>
+              <w:left w:val="single" w:sz="4" w:space="0" w:color="auto"/>
+              <w:bottom w:val="single" w:sz="4" w:space="0" w:color="auto"/>
+              <w:right w:val="single" w:sz="4" w:space="0" w:color="auto"/>
+            </w:tcBorders>
+            <w:hideMark/>
+          </w:tcPr>
+          <w:p>
+            <w:r>
+              <w:t>3- User Clicks on “Add Parent” Button</w:t>
+            </w:r>
+          </w:p>
+        </w:tc>
+        <w:tc>
+          <w:tcPr>
+            <w:tcW w:w="4014" w:type="dxa"/>
+            <w:tcBorders>
+              <w:top w:val="single" w:sz="4" w:space="0" w:color="auto"/>
+              <w:left w:val="single" w:sz="4" w:space="0" w:color="auto"/>
+              <w:bottom w:val="single" w:sz="4" w:space="0" w:color="auto"/>
+              <w:right w:val="single" w:sz="4" w:space="0" w:color="auto"/>
+            </w:tcBorders>
+          </w:tcPr>
+          <w:p/>
+        </w:tc>
+      </w:tr>
+      <w:tr>
+        <w:trPr>
+          <w:trHeight w:val="106"/>
+        </w:trPr>
+        <w:tc>
+          <w:tcPr>
+            <w:tcW w:w="1906" w:type="dxa"/>
+            <w:vMerge/>
+            <w:tcBorders>
+              <w:top w:val="single" w:sz="4" w:space="0" w:color="auto"/>
+              <w:left w:val="single" w:sz="4" w:space="0" w:color="auto"/>
+              <w:bottom w:val="single" w:sz="4" w:space="0" w:color="auto"/>
+              <w:right w:val="single" w:sz="4" w:space="0" w:color="auto"/>
+            </w:tcBorders>
+            <w:vAlign w:val="center"/>
+            <w:hideMark/>
+          </w:tcPr>
+          <w:p>
+            <w:pPr>
+              <w:spacing w:after="0" w:line="256" w:lineRule="auto"/>
+              <w:rPr>
+                <w:b/>
+                <w:bCs/>
+              </w:rPr>
+            </w:pPr>
+          </w:p>
+        </w:tc>
+        <w:tc>
+          <w:tcPr>
+            <w:tcW w:w="3470" w:type="dxa"/>
+            <w:tcBorders>
+              <w:top w:val="single" w:sz="4" w:space="0" w:color="auto"/>
+              <w:left w:val="single" w:sz="4" w:space="0" w:color="auto"/>
+              <w:bottom w:val="single" w:sz="4" w:space="0" w:color="auto"/>
+              <w:right w:val="single" w:sz="4" w:space="0" w:color="auto"/>
+            </w:tcBorders>
+          </w:tcPr>
+          <w:p/>
+        </w:tc>
+        <w:tc>
+          <w:tcPr>
+            <w:tcW w:w="4014" w:type="dxa"/>
+            <w:tcBorders>
+              <w:top w:val="single" w:sz="4" w:space="0" w:color="auto"/>
+              <w:left w:val="single" w:sz="4" w:space="0" w:color="auto"/>
+              <w:bottom w:val="single" w:sz="4" w:space="0" w:color="auto"/>
+              <w:right w:val="single" w:sz="4" w:space="0" w:color="auto"/>
+            </w:tcBorders>
+            <w:hideMark/>
+          </w:tcPr>
+          <w:p>
+            <w:r>
+              <w:t>4- System Marks the user as a parent</w:t>
+            </w:r>
+          </w:p>
+          <w:p>
+            <w:r>
+              <w:t>5- System notifies the parent user that someone added him as a parent</w:t>
+            </w:r>
+          </w:p>
+        </w:tc>
+      </w:tr>
+    </w:tbl>
+    <w:p/>
+    <w:tbl>
+      <w:tblPr>
+        <w:tblW w:w="9390" w:type="dxa"/>
+        <w:tblInd w:w="-15" w:type="dxa"/>
+        <w:tblBorders>
+          <w:top w:val="single" w:sz="4" w:space="0" w:color="auto"/>
+          <w:left w:val="single" w:sz="4" w:space="0" w:color="auto"/>
+          <w:bottom w:val="single" w:sz="4" w:space="0" w:color="auto"/>
+          <w:right w:val="single" w:sz="4" w:space="0" w:color="auto"/>
+          <w:insideH w:val="single" w:sz="4" w:space="0" w:color="auto"/>
+          <w:insideV w:val="single" w:sz="4" w:space="0" w:color="auto"/>
+        </w:tblBorders>
+        <w:tblLayout w:type="fixed"/>
+        <w:tblLook w:val="04A0" w:firstRow="1" w:lastRow="0" w:firstColumn="1" w:lastColumn="0" w:noHBand="0" w:noVBand="1"/>
+      </w:tblPr>
+      <w:tblGrid>
+        <w:gridCol w:w="1906"/>
+        <w:gridCol w:w="3470"/>
+        <w:gridCol w:w="4014"/>
+      </w:tblGrid>
+      <w:tr>
+        <w:trPr>
+          <w:trHeight w:val="312"/>
+        </w:trPr>
+        <w:tc>
+          <w:tcPr>
+            <w:tcW w:w="1906" w:type="dxa"/>
+            <w:tcBorders>
+              <w:top w:val="single" w:sz="4" w:space="0" w:color="auto"/>
+              <w:left w:val="single" w:sz="4" w:space="0" w:color="auto"/>
+              <w:bottom w:val="single" w:sz="4" w:space="0" w:color="auto"/>
+              <w:right w:val="single" w:sz="4" w:space="0" w:color="auto"/>
+            </w:tcBorders>
+            <w:hideMark/>
+          </w:tcPr>
+          <w:p>
+            <w:pPr>
+              <w:rPr>
+                <w:b/>
+                <w:bCs/>
+              </w:rPr>
+            </w:pPr>
+            <w:r>
+              <w:rPr>
+                <w:b/>
+                <w:bCs/>
+              </w:rPr>
+              <w:lastRenderedPageBreak/>
+              <w:t>Use Case ID:</w:t>
+            </w:r>
+          </w:p>
+        </w:tc>
+        <w:tc>
+          <w:tcPr>
+            <w:tcW w:w="7484" w:type="dxa"/>
+            <w:gridSpan w:val="2"/>
+            <w:tcBorders>
+              <w:top w:val="single" w:sz="4" w:space="0" w:color="auto"/>
+              <w:left w:val="single" w:sz="4" w:space="0" w:color="auto"/>
+              <w:bottom w:val="single" w:sz="4" w:space="0" w:color="auto"/>
+              <w:right w:val="single" w:sz="4" w:space="0" w:color="auto"/>
+            </w:tcBorders>
+            <w:hideMark/>
+          </w:tcPr>
+          <w:p>
+            <w:r>
+              <w:t>28</w:t>
+            </w:r>
+          </w:p>
+        </w:tc>
+      </w:tr>
+      <w:tr>
+        <w:trPr>
+          <w:trHeight w:val="246"/>
+        </w:trPr>
+        <w:tc>
+          <w:tcPr>
+            <w:tcW w:w="1906" w:type="dxa"/>
+            <w:tcBorders>
+              <w:top w:val="single" w:sz="4" w:space="0" w:color="auto"/>
+              <w:left w:val="single" w:sz="4" w:space="0" w:color="auto"/>
+              <w:bottom w:val="single" w:sz="4" w:space="0" w:color="auto"/>
+              <w:right w:val="single" w:sz="4" w:space="0" w:color="auto"/>
+            </w:tcBorders>
+            <w:hideMark/>
+          </w:tcPr>
+          <w:p>
+            <w:pPr>
+              <w:rPr>
+                <w:b/>
+                <w:bCs/>
+              </w:rPr>
+            </w:pPr>
+            <w:r>
+              <w:rPr>
+                <w:b/>
+                <w:bCs/>
+              </w:rPr>
+              <w:t>Use Case Name:</w:t>
+            </w:r>
+          </w:p>
+        </w:tc>
+        <w:tc>
+          <w:tcPr>
+            <w:tcW w:w="7484" w:type="dxa"/>
+            <w:gridSpan w:val="2"/>
+            <w:tcBorders>
+              <w:top w:val="single" w:sz="4" w:space="0" w:color="auto"/>
+              <w:left w:val="single" w:sz="4" w:space="0" w:color="auto"/>
+              <w:bottom w:val="single" w:sz="4" w:space="0" w:color="auto"/>
+              <w:right w:val="single" w:sz="4" w:space="0" w:color="auto"/>
+            </w:tcBorders>
+            <w:hideMark/>
+          </w:tcPr>
+          <w:p>
+            <w:r>
+              <w:t>Link with</w:t>
+            </w:r>
+            <w:r>
+              <w:t xml:space="preserve"> Sibling</w:t>
+            </w:r>
+          </w:p>
+        </w:tc>
+      </w:tr>
+      <w:tr>
+        <w:tc>
+          <w:tcPr>
+            <w:tcW w:w="1906" w:type="dxa"/>
+            <w:tcBorders>
+              <w:top w:val="single" w:sz="4" w:space="0" w:color="auto"/>
+              <w:left w:val="single" w:sz="4" w:space="0" w:color="auto"/>
+              <w:bottom w:val="single" w:sz="4" w:space="0" w:color="auto"/>
+              <w:right w:val="single" w:sz="4" w:space="0" w:color="auto"/>
+            </w:tcBorders>
+            <w:hideMark/>
+          </w:tcPr>
+          <w:p>
+            <w:pPr>
+              <w:rPr>
+                <w:b/>
+                <w:bCs/>
+              </w:rPr>
+            </w:pPr>
+            <w:r>
+              <w:rPr>
+                <w:b/>
+                <w:bCs/>
+              </w:rPr>
+              <w:t>Actors:</w:t>
+            </w:r>
+          </w:p>
+        </w:tc>
+        <w:tc>
+          <w:tcPr>
+            <w:tcW w:w="7484" w:type="dxa"/>
+            <w:gridSpan w:val="2"/>
+            <w:tcBorders>
+              <w:top w:val="single" w:sz="4" w:space="0" w:color="auto"/>
+              <w:left w:val="single" w:sz="4" w:space="0" w:color="auto"/>
+              <w:bottom w:val="single" w:sz="4" w:space="0" w:color="auto"/>
+              <w:right w:val="single" w:sz="4" w:space="0" w:color="auto"/>
+            </w:tcBorders>
+            <w:hideMark/>
+          </w:tcPr>
+          <w:p>
+            <w:pPr>
+              <w:pStyle w:val="ListParagraph"/>
+              <w:numPr>
+                <w:ilvl w:val="0"/>
+                <w:numId w:val="32"/>
+              </w:numPr>
+            </w:pPr>
+            <w:r>
+              <w:t>Doctor</w:t>
+            </w:r>
+          </w:p>
+          <w:p>
+            <w:pPr>
+              <w:pStyle w:val="ListParagraph"/>
+              <w:numPr>
+                <w:ilvl w:val="0"/>
+                <w:numId w:val="32"/>
+              </w:numPr>
+            </w:pPr>
+            <w:r>
+              <w:t>Citizen</w:t>
+            </w:r>
+          </w:p>
+        </w:tc>
+      </w:tr>
+      <w:tr>
+        <w:tc>
+          <w:tcPr>
+            <w:tcW w:w="1906" w:type="dxa"/>
+            <w:tcBorders>
+              <w:top w:val="single" w:sz="4" w:space="0" w:color="auto"/>
+              <w:left w:val="single" w:sz="4" w:space="0" w:color="auto"/>
+              <w:bottom w:val="single" w:sz="4" w:space="0" w:color="auto"/>
+              <w:right w:val="single" w:sz="4" w:space="0" w:color="auto"/>
+            </w:tcBorders>
+            <w:hideMark/>
+          </w:tcPr>
+          <w:p>
+            <w:pPr>
+              <w:rPr>
+                <w:b/>
+                <w:bCs/>
+              </w:rPr>
+            </w:pPr>
+            <w:r>
+              <w:rPr>
+                <w:b/>
+                <w:bCs/>
+              </w:rPr>
+              <w:t>Pre-conditions:</w:t>
+            </w:r>
+          </w:p>
+        </w:tc>
+        <w:tc>
+          <w:tcPr>
+            <w:tcW w:w="7484" w:type="dxa"/>
+            <w:gridSpan w:val="2"/>
+            <w:tcBorders>
+              <w:top w:val="single" w:sz="4" w:space="0" w:color="auto"/>
+              <w:left w:val="single" w:sz="4" w:space="0" w:color="auto"/>
+              <w:bottom w:val="single" w:sz="4" w:space="0" w:color="auto"/>
+              <w:right w:val="single" w:sz="4" w:space="0" w:color="auto"/>
+            </w:tcBorders>
+            <w:hideMark/>
+          </w:tcPr>
+          <w:p>
+            <w:r>
+              <w:t xml:space="preserve">User is logged in to the system </w:t>
+            </w:r>
+          </w:p>
+        </w:tc>
+      </w:tr>
+      <w:tr>
+        <w:tc>
+          <w:tcPr>
+            <w:tcW w:w="1906" w:type="dxa"/>
+            <w:tcBorders>
+              <w:top w:val="single" w:sz="4" w:space="0" w:color="auto"/>
+              <w:left w:val="single" w:sz="4" w:space="0" w:color="auto"/>
+              <w:bottom w:val="single" w:sz="4" w:space="0" w:color="auto"/>
+              <w:right w:val="single" w:sz="4" w:space="0" w:color="auto"/>
+            </w:tcBorders>
+            <w:hideMark/>
+          </w:tcPr>
+          <w:p>
+            <w:pPr>
+              <w:rPr>
+                <w:b/>
+                <w:bCs/>
+              </w:rPr>
+            </w:pPr>
+            <w:r>
+              <w:rPr>
+                <w:b/>
+                <w:bCs/>
+              </w:rPr>
+              <w:t>Post-conditions:</w:t>
+            </w:r>
+          </w:p>
+        </w:tc>
+        <w:tc>
+          <w:tcPr>
+            <w:tcW w:w="7484" w:type="dxa"/>
+            <w:gridSpan w:val="2"/>
+            <w:tcBorders>
+              <w:top w:val="single" w:sz="4" w:space="0" w:color="auto"/>
+              <w:left w:val="single" w:sz="4" w:space="0" w:color="auto"/>
+              <w:bottom w:val="single" w:sz="4" w:space="0" w:color="auto"/>
+              <w:right w:val="single" w:sz="4" w:space="0" w:color="auto"/>
+            </w:tcBorders>
+            <w:hideMark/>
+          </w:tcPr>
+          <w:p>
+            <w:pPr>
+              <w:rPr>
+                <w:lang w:bidi="ar-EG"/>
+              </w:rPr>
+            </w:pPr>
+            <w:r>
+              <w:t>Sibling User is marked as a sibling</w:t>
+            </w:r>
+          </w:p>
+        </w:tc>
+      </w:tr>
+      <w:tr>
+        <w:trPr>
+          <w:trHeight w:val="108"/>
+        </w:trPr>
+        <w:tc>
+          <w:tcPr>
+            <w:tcW w:w="1906" w:type="dxa"/>
+            <w:vMerge w:val="restart"/>
+            <w:tcBorders>
+              <w:top w:val="single" w:sz="4" w:space="0" w:color="auto"/>
+              <w:left w:val="single" w:sz="4" w:space="0" w:color="auto"/>
+              <w:bottom w:val="single" w:sz="4" w:space="0" w:color="auto"/>
+              <w:right w:val="single" w:sz="4" w:space="0" w:color="auto"/>
+            </w:tcBorders>
+            <w:hideMark/>
+          </w:tcPr>
+          <w:p>
+            <w:pPr>
+              <w:rPr>
+                <w:b/>
+                <w:bCs/>
+              </w:rPr>
+            </w:pPr>
+            <w:r>
+              <w:rPr>
+                <w:b/>
+                <w:bCs/>
+              </w:rPr>
+              <w:t>Flow of events:</w:t>
+            </w:r>
+          </w:p>
+        </w:tc>
+        <w:tc>
+          <w:tcPr>
+            <w:tcW w:w="3470" w:type="dxa"/>
+            <w:tcBorders>
+              <w:top w:val="single" w:sz="4" w:space="0" w:color="auto"/>
+              <w:left w:val="single" w:sz="4" w:space="0" w:color="auto"/>
+              <w:bottom w:val="single" w:sz="4" w:space="0" w:color="auto"/>
+              <w:right w:val="single" w:sz="4" w:space="0" w:color="auto"/>
+            </w:tcBorders>
+            <w:shd w:val="clear" w:color="auto" w:fill="C00000"/>
+            <w:hideMark/>
+          </w:tcPr>
+          <w:p>
+            <w:pPr>
+              <w:jc w:val="center"/>
+              <w:rPr>
+                <w:b/>
+                <w:bCs/>
+                <w:rtl/>
+              </w:rPr>
+            </w:pPr>
+            <w:r>
+              <w:rPr>
+                <w:b/>
+                <w:bCs/>
+              </w:rPr>
+              <w:t>User Action</w:t>
+            </w:r>
+          </w:p>
+        </w:tc>
+        <w:tc>
+          <w:tcPr>
+            <w:tcW w:w="4014" w:type="dxa"/>
+            <w:tcBorders>
+              <w:top w:val="single" w:sz="4" w:space="0" w:color="auto"/>
+              <w:left w:val="single" w:sz="4" w:space="0" w:color="auto"/>
+              <w:bottom w:val="single" w:sz="4" w:space="0" w:color="auto"/>
+              <w:right w:val="single" w:sz="4" w:space="0" w:color="auto"/>
+            </w:tcBorders>
+            <w:shd w:val="clear" w:color="auto" w:fill="C00000"/>
+            <w:hideMark/>
+          </w:tcPr>
+          <w:p>
+            <w:pPr>
+              <w:jc w:val="center"/>
+              <w:rPr>
+                <w:b/>
+                <w:bCs/>
+              </w:rPr>
+            </w:pPr>
+            <w:r>
+              <w:rPr>
+                <w:b/>
+                <w:bCs/>
+              </w:rPr>
+              <w:t>System Action</w:t>
+            </w:r>
+          </w:p>
+        </w:tc>
+      </w:tr>
+      <w:tr>
+        <w:trPr>
+          <w:trHeight w:val="106"/>
+        </w:trPr>
+        <w:tc>
+          <w:tcPr>
+            <w:tcW w:w="1906" w:type="dxa"/>
+            <w:vMerge/>
+            <w:tcBorders>
+              <w:top w:val="single" w:sz="4" w:space="0" w:color="auto"/>
+              <w:left w:val="single" w:sz="4" w:space="0" w:color="auto"/>
+              <w:bottom w:val="single" w:sz="4" w:space="0" w:color="auto"/>
+              <w:right w:val="single" w:sz="4" w:space="0" w:color="auto"/>
+            </w:tcBorders>
+            <w:vAlign w:val="center"/>
+            <w:hideMark/>
+          </w:tcPr>
+          <w:p>
+            <w:pPr>
+              <w:spacing w:after="0" w:line="256" w:lineRule="auto"/>
+              <w:rPr>
+                <w:b/>
+                <w:bCs/>
+              </w:rPr>
+            </w:pPr>
+          </w:p>
+        </w:tc>
+        <w:tc>
+          <w:tcPr>
+            <w:tcW w:w="3470" w:type="dxa"/>
+            <w:tcBorders>
+              <w:top w:val="single" w:sz="4" w:space="0" w:color="auto"/>
+              <w:left w:val="single" w:sz="4" w:space="0" w:color="auto"/>
+              <w:bottom w:val="single" w:sz="4" w:space="0" w:color="auto"/>
+              <w:right w:val="single" w:sz="4" w:space="0" w:color="auto"/>
+            </w:tcBorders>
+            <w:hideMark/>
+          </w:tcPr>
+          <w:p>
+            <w:r>
+              <w:t>1- User Searches for Specific user</w:t>
+            </w:r>
+          </w:p>
+        </w:tc>
+        <w:tc>
+          <w:tcPr>
+            <w:tcW w:w="4014" w:type="dxa"/>
+            <w:tcBorders>
+              <w:top w:val="single" w:sz="4" w:space="0" w:color="auto"/>
+              <w:left w:val="single" w:sz="4" w:space="0" w:color="auto"/>
+              <w:bottom w:val="single" w:sz="4" w:space="0" w:color="auto"/>
+              <w:right w:val="single" w:sz="4" w:space="0" w:color="auto"/>
+            </w:tcBorders>
+          </w:tcPr>
+          <w:p/>
+        </w:tc>
+      </w:tr>
+      <w:tr>
+        <w:trPr>
+          <w:trHeight w:val="106"/>
+        </w:trPr>
+        <w:tc>
+          <w:tcPr>
+            <w:tcW w:w="1906" w:type="dxa"/>
+            <w:vMerge/>
+            <w:tcBorders>
+              <w:top w:val="single" w:sz="4" w:space="0" w:color="auto"/>
+              <w:left w:val="single" w:sz="4" w:space="0" w:color="auto"/>
+              <w:bottom w:val="single" w:sz="4" w:space="0" w:color="auto"/>
+              <w:right w:val="single" w:sz="4" w:space="0" w:color="auto"/>
+            </w:tcBorders>
+            <w:vAlign w:val="center"/>
+            <w:hideMark/>
+          </w:tcPr>
+          <w:p>
+            <w:pPr>
+              <w:spacing w:after="0" w:line="256" w:lineRule="auto"/>
+              <w:rPr>
+                <w:b/>
+                <w:bCs/>
+              </w:rPr>
+            </w:pPr>
+          </w:p>
+        </w:tc>
+        <w:tc>
+          <w:tcPr>
+            <w:tcW w:w="3470" w:type="dxa"/>
+            <w:tcBorders>
+              <w:top w:val="single" w:sz="4" w:space="0" w:color="auto"/>
+              <w:left w:val="single" w:sz="4" w:space="0" w:color="auto"/>
+              <w:bottom w:val="single" w:sz="4" w:space="0" w:color="auto"/>
+              <w:right w:val="single" w:sz="4" w:space="0" w:color="auto"/>
+            </w:tcBorders>
+            <w:hideMark/>
+          </w:tcPr>
+          <w:p/>
+        </w:tc>
+        <w:tc>
+          <w:tcPr>
+            <w:tcW w:w="4014" w:type="dxa"/>
+            <w:tcBorders>
+              <w:top w:val="single" w:sz="4" w:space="0" w:color="auto"/>
+              <w:left w:val="single" w:sz="4" w:space="0" w:color="auto"/>
+              <w:bottom w:val="single" w:sz="4" w:space="0" w:color="auto"/>
+              <w:right w:val="single" w:sz="4" w:space="0" w:color="auto"/>
+            </w:tcBorders>
+            <w:hideMark/>
+          </w:tcPr>
+          <w:p>
+            <w:r>
+              <w:t xml:space="preserve">2- System displays a list of users that matches the search </w:t>
+            </w:r>
+          </w:p>
+        </w:tc>
+      </w:tr>
+      <w:tr>
+        <w:trPr>
+          <w:trHeight w:val="106"/>
+        </w:trPr>
+        <w:tc>
+          <w:tcPr>
+            <w:tcW w:w="1906" w:type="dxa"/>
+            <w:vMerge/>
+            <w:tcBorders>
+              <w:top w:val="single" w:sz="4" w:space="0" w:color="auto"/>
+              <w:left w:val="single" w:sz="4" w:space="0" w:color="auto"/>
+              <w:bottom w:val="single" w:sz="4" w:space="0" w:color="auto"/>
+              <w:right w:val="single" w:sz="4" w:space="0" w:color="auto"/>
+            </w:tcBorders>
+            <w:vAlign w:val="center"/>
+            <w:hideMark/>
+          </w:tcPr>
+          <w:p>
+            <w:pPr>
+              <w:spacing w:after="0" w:line="256" w:lineRule="auto"/>
+              <w:rPr>
+                <w:b/>
+                <w:bCs/>
+              </w:rPr>
+            </w:pPr>
+          </w:p>
+        </w:tc>
+        <w:tc>
+          <w:tcPr>
+            <w:tcW w:w="3470" w:type="dxa"/>
+            <w:tcBorders>
+              <w:top w:val="single" w:sz="4" w:space="0" w:color="auto"/>
+              <w:left w:val="single" w:sz="4" w:space="0" w:color="auto"/>
+              <w:bottom w:val="single" w:sz="4" w:space="0" w:color="auto"/>
+              <w:right w:val="single" w:sz="4" w:space="0" w:color="auto"/>
+            </w:tcBorders>
+            <w:hideMark/>
+          </w:tcPr>
+          <w:p>
+            <w:r>
+              <w:t>3- User Clicks on “Add sibling” Button</w:t>
+            </w:r>
+          </w:p>
+        </w:tc>
+        <w:tc>
+          <w:tcPr>
+            <w:tcW w:w="4014" w:type="dxa"/>
+            <w:tcBorders>
+              <w:top w:val="single" w:sz="4" w:space="0" w:color="auto"/>
+              <w:left w:val="single" w:sz="4" w:space="0" w:color="auto"/>
+              <w:bottom w:val="single" w:sz="4" w:space="0" w:color="auto"/>
+              <w:right w:val="single" w:sz="4" w:space="0" w:color="auto"/>
+            </w:tcBorders>
+          </w:tcPr>
+          <w:p/>
+        </w:tc>
+      </w:tr>
+      <w:tr>
+        <w:trPr>
+          <w:trHeight w:val="106"/>
+        </w:trPr>
+        <w:tc>
+          <w:tcPr>
+            <w:tcW w:w="1906" w:type="dxa"/>
+            <w:vMerge/>
+            <w:tcBorders>
+              <w:top w:val="single" w:sz="4" w:space="0" w:color="auto"/>
+              <w:left w:val="single" w:sz="4" w:space="0" w:color="auto"/>
+              <w:bottom w:val="single" w:sz="4" w:space="0" w:color="auto"/>
+              <w:right w:val="single" w:sz="4" w:space="0" w:color="auto"/>
+            </w:tcBorders>
+            <w:vAlign w:val="center"/>
+            <w:hideMark/>
+          </w:tcPr>
+          <w:p>
+            <w:pPr>
+              <w:spacing w:after="0" w:line="256" w:lineRule="auto"/>
+              <w:rPr>
+                <w:b/>
+                <w:bCs/>
+              </w:rPr>
+            </w:pPr>
+          </w:p>
+        </w:tc>
+        <w:tc>
+          <w:tcPr>
+            <w:tcW w:w="3470" w:type="dxa"/>
+            <w:tcBorders>
+              <w:top w:val="single" w:sz="4" w:space="0" w:color="auto"/>
+              <w:left w:val="single" w:sz="4" w:space="0" w:color="auto"/>
+              <w:bottom w:val="single" w:sz="4" w:space="0" w:color="auto"/>
+              <w:right w:val="single" w:sz="4" w:space="0" w:color="auto"/>
+            </w:tcBorders>
+          </w:tcPr>
+          <w:p/>
+        </w:tc>
+        <w:tc>
+          <w:tcPr>
+            <w:tcW w:w="4014" w:type="dxa"/>
+            <w:tcBorders>
+              <w:top w:val="single" w:sz="4" w:space="0" w:color="auto"/>
+              <w:left w:val="single" w:sz="4" w:space="0" w:color="auto"/>
+              <w:bottom w:val="single" w:sz="4" w:space="0" w:color="auto"/>
+              <w:right w:val="single" w:sz="4" w:space="0" w:color="auto"/>
+            </w:tcBorders>
+            <w:hideMark/>
+          </w:tcPr>
+          <w:p>
+            <w:r>
+              <w:t>4- System Marks the user as a parent</w:t>
+            </w:r>
+          </w:p>
+          <w:p>
+            <w:r>
+              <w:t>5- System notifies the sibling user that someone added him as a sibling</w:t>
+            </w:r>
+          </w:p>
+        </w:tc>
+      </w:tr>
+    </w:tbl>
+    <w:p/>
+    <w:p/>
+    <w:p/>
+    <w:tbl>
+      <w:tblPr>
+        <w:tblW w:w="9390" w:type="dxa"/>
+        <w:tblInd w:w="-15" w:type="dxa"/>
+        <w:tblBorders>
+          <w:top w:val="single" w:sz="4" w:space="0" w:color="auto"/>
+          <w:left w:val="single" w:sz="4" w:space="0" w:color="auto"/>
+          <w:bottom w:val="single" w:sz="4" w:space="0" w:color="auto"/>
+          <w:right w:val="single" w:sz="4" w:space="0" w:color="auto"/>
+          <w:insideH w:val="single" w:sz="4" w:space="0" w:color="auto"/>
+          <w:insideV w:val="single" w:sz="4" w:space="0" w:color="auto"/>
+        </w:tblBorders>
+        <w:tblLayout w:type="fixed"/>
+        <w:tblLook w:val="04A0" w:firstRow="1" w:lastRow="0" w:firstColumn="1" w:lastColumn="0" w:noHBand="0" w:noVBand="1"/>
+      </w:tblPr>
+      <w:tblGrid>
+        <w:gridCol w:w="1906"/>
+        <w:gridCol w:w="3470"/>
+        <w:gridCol w:w="4014"/>
+      </w:tblGrid>
+      <w:tr>
+        <w:trPr>
+          <w:trHeight w:val="312"/>
+        </w:trPr>
+        <w:tc>
+          <w:tcPr>
+            <w:tcW w:w="1906" w:type="dxa"/>
+            <w:tcBorders>
+              <w:top w:val="single" w:sz="4" w:space="0" w:color="auto"/>
+              <w:left w:val="single" w:sz="4" w:space="0" w:color="auto"/>
+              <w:bottom w:val="single" w:sz="4" w:space="0" w:color="auto"/>
+              <w:right w:val="single" w:sz="4" w:space="0" w:color="auto"/>
+            </w:tcBorders>
+            <w:hideMark/>
+          </w:tcPr>
+          <w:p>
+            <w:pPr>
+              <w:rPr>
+                <w:b/>
+                <w:bCs/>
+              </w:rPr>
+            </w:pPr>
+            <w:r>
+              <w:rPr>
+                <w:b/>
+                <w:bCs/>
+              </w:rPr>
+              <w:t>Use Case ID:</w:t>
+            </w:r>
+          </w:p>
+        </w:tc>
+        <w:tc>
+          <w:tcPr>
+            <w:tcW w:w="7484" w:type="dxa"/>
+            <w:gridSpan w:val="2"/>
+            <w:tcBorders>
+              <w:top w:val="single" w:sz="4" w:space="0" w:color="auto"/>
+              <w:left w:val="single" w:sz="4" w:space="0" w:color="auto"/>
+              <w:bottom w:val="single" w:sz="4" w:space="0" w:color="auto"/>
+              <w:right w:val="single" w:sz="4" w:space="0" w:color="auto"/>
+            </w:tcBorders>
+            <w:hideMark/>
+          </w:tcPr>
+          <w:p>
+            <w:r>
+              <w:t>29</w:t>
+            </w:r>
+          </w:p>
+        </w:tc>
+      </w:tr>
+      <w:tr>
+        <w:trPr>
+          <w:trHeight w:val="246"/>
+        </w:trPr>
+        <w:tc>
+          <w:tcPr>
+            <w:tcW w:w="1906" w:type="dxa"/>
+            <w:tcBorders>
+              <w:top w:val="single" w:sz="4" w:space="0" w:color="auto"/>
+              <w:left w:val="single" w:sz="4" w:space="0" w:color="auto"/>
+              <w:bottom w:val="single" w:sz="4" w:space="0" w:color="auto"/>
+              <w:right w:val="single" w:sz="4" w:space="0" w:color="auto"/>
+            </w:tcBorders>
+            <w:hideMark/>
+          </w:tcPr>
+          <w:p>
+            <w:pPr>
+              <w:rPr>
+                <w:b/>
+                <w:bCs/>
+              </w:rPr>
+            </w:pPr>
+            <w:r>
+              <w:rPr>
+                <w:b/>
+                <w:bCs/>
+              </w:rPr>
+              <w:t>Use Case Name:</w:t>
+            </w:r>
+          </w:p>
+        </w:tc>
+        <w:tc>
+          <w:tcPr>
+            <w:tcW w:w="7484" w:type="dxa"/>
+            <w:gridSpan w:val="2"/>
+            <w:tcBorders>
+              <w:top w:val="single" w:sz="4" w:space="0" w:color="auto"/>
+              <w:left w:val="single" w:sz="4" w:space="0" w:color="auto"/>
+              <w:bottom w:val="single" w:sz="4" w:space="0" w:color="auto"/>
+              <w:right w:val="single" w:sz="4" w:space="0" w:color="auto"/>
+            </w:tcBorders>
+            <w:hideMark/>
+          </w:tcPr>
+          <w:p>
+            <w:r>
+              <w:t xml:space="preserve">Remove </w:t>
+            </w:r>
+            <w:r>
+              <w:t>Linked</w:t>
+            </w:r>
+            <w:r>
+              <w:t xml:space="preserve"> User</w:t>
+            </w:r>
+          </w:p>
+        </w:tc>
+      </w:tr>
+      <w:tr>
+        <w:tc>
+          <w:tcPr>
+            <w:tcW w:w="1906" w:type="dxa"/>
+            <w:tcBorders>
+              <w:top w:val="single" w:sz="4" w:space="0" w:color="auto"/>
+              <w:left w:val="single" w:sz="4" w:space="0" w:color="auto"/>
+              <w:bottom w:val="single" w:sz="4" w:space="0" w:color="auto"/>
+              <w:right w:val="single" w:sz="4" w:space="0" w:color="auto"/>
+            </w:tcBorders>
+            <w:hideMark/>
+          </w:tcPr>
+          <w:p>
+            <w:pPr>
+              <w:rPr>
+                <w:b/>
+                <w:bCs/>
+              </w:rPr>
+            </w:pPr>
+            <w:r>
+              <w:rPr>
+                <w:b/>
+                <w:bCs/>
+              </w:rPr>
+              <w:t>Actors:</w:t>
+            </w:r>
+          </w:p>
+        </w:tc>
+        <w:tc>
+          <w:tcPr>
+            <w:tcW w:w="7484" w:type="dxa"/>
+            <w:gridSpan w:val="2"/>
+            <w:tcBorders>
+              <w:top w:val="single" w:sz="4" w:space="0" w:color="auto"/>
+              <w:left w:val="single" w:sz="4" w:space="0" w:color="auto"/>
+              <w:bottom w:val="single" w:sz="4" w:space="0" w:color="auto"/>
+              <w:right w:val="single" w:sz="4" w:space="0" w:color="auto"/>
+            </w:tcBorders>
+            <w:hideMark/>
+          </w:tcPr>
+          <w:p>
+            <w:pPr>
+              <w:pStyle w:val="ListParagraph"/>
+              <w:numPr>
+                <w:ilvl w:val="0"/>
+                <w:numId w:val="32"/>
+              </w:numPr>
+            </w:pPr>
+            <w:r>
+              <w:t>Doctor</w:t>
+            </w:r>
+          </w:p>
+          <w:p>
+            <w:pPr>
+              <w:pStyle w:val="ListParagraph"/>
+              <w:numPr>
+                <w:ilvl w:val="0"/>
+                <w:numId w:val="32"/>
+              </w:numPr>
+            </w:pPr>
+            <w:r>
+              <w:t>Citizen</w:t>
+            </w:r>
+          </w:p>
+        </w:tc>
+      </w:tr>
+      <w:tr>
+        <w:tc>
+          <w:tcPr>
+            <w:tcW w:w="1906" w:type="dxa"/>
+            <w:tcBorders>
+              <w:top w:val="single" w:sz="4" w:space="0" w:color="auto"/>
+              <w:left w:val="single" w:sz="4" w:space="0" w:color="auto"/>
+              <w:bottom w:val="single" w:sz="4" w:space="0" w:color="auto"/>
+              <w:right w:val="single" w:sz="4" w:space="0" w:color="auto"/>
+            </w:tcBorders>
+            <w:hideMark/>
+          </w:tcPr>
+          <w:p>
+            <w:pPr>
+              <w:rPr>
+                <w:b/>
+                <w:bCs/>
+              </w:rPr>
+            </w:pPr>
+            <w:r>
+              <w:rPr>
+                <w:b/>
+                <w:bCs/>
+              </w:rPr>
+              <w:t>Pre-conditions:</w:t>
+            </w:r>
+          </w:p>
+        </w:tc>
+        <w:tc>
+          <w:tcPr>
+            <w:tcW w:w="7484" w:type="dxa"/>
+            <w:gridSpan w:val="2"/>
+            <w:tcBorders>
+              <w:top w:val="single" w:sz="4" w:space="0" w:color="auto"/>
+              <w:left w:val="single" w:sz="4" w:space="0" w:color="auto"/>
+              <w:bottom w:val="single" w:sz="4" w:space="0" w:color="auto"/>
+              <w:right w:val="single" w:sz="4" w:space="0" w:color="auto"/>
+            </w:tcBorders>
+            <w:hideMark/>
+          </w:tcPr>
+          <w:p>
+            <w:r>
+              <w:t xml:space="preserve">User is logged in to the system </w:t>
+            </w:r>
+          </w:p>
+        </w:tc>
+      </w:tr>
+      <w:tr>
+        <w:tc>
+          <w:tcPr>
+            <w:tcW w:w="1906" w:type="dxa"/>
+            <w:tcBorders>
+              <w:top w:val="single" w:sz="4" w:space="0" w:color="auto"/>
+              <w:left w:val="single" w:sz="4" w:space="0" w:color="auto"/>
+              <w:bottom w:val="single" w:sz="4" w:space="0" w:color="auto"/>
+              <w:right w:val="single" w:sz="4" w:space="0" w:color="auto"/>
+            </w:tcBorders>
+            <w:hideMark/>
+          </w:tcPr>
+          <w:p>
+            <w:pPr>
+              <w:rPr>
+                <w:b/>
+                <w:bCs/>
+              </w:rPr>
+            </w:pPr>
+            <w:r>
+              <w:rPr>
+                <w:b/>
+                <w:bCs/>
+              </w:rPr>
+              <w:t>Post-conditions:</w:t>
+            </w:r>
+          </w:p>
+        </w:tc>
+        <w:tc>
+          <w:tcPr>
+            <w:tcW w:w="7484" w:type="dxa"/>
+            <w:gridSpan w:val="2"/>
+            <w:tcBorders>
+              <w:top w:val="single" w:sz="4" w:space="0" w:color="auto"/>
+              <w:left w:val="single" w:sz="4" w:space="0" w:color="auto"/>
+              <w:bottom w:val="single" w:sz="4" w:space="0" w:color="auto"/>
+              <w:right w:val="single" w:sz="4" w:space="0" w:color="auto"/>
+            </w:tcBorders>
+            <w:hideMark/>
+          </w:tcPr>
+          <w:p>
+            <w:pPr>
+              <w:rPr>
+                <w:lang w:bidi="ar-EG"/>
+              </w:rPr>
+            </w:pPr>
+            <w:r>
+              <w:t xml:space="preserve">Both Users are removed from their </w:t>
+            </w:r>
+            <w:r>
+              <w:t>linked</w:t>
+            </w:r>
+            <w:r>
+              <w:t>-users list</w:t>
+            </w:r>
+          </w:p>
+        </w:tc>
+      </w:tr>
+      <w:tr>
+        <w:trPr>
+          <w:trHeight w:val="108"/>
+        </w:trPr>
+        <w:tc>
+          <w:tcPr>
+            <w:tcW w:w="1906" w:type="dxa"/>
+            <w:vMerge w:val="restart"/>
+            <w:tcBorders>
+              <w:top w:val="single" w:sz="4" w:space="0" w:color="auto"/>
+              <w:left w:val="single" w:sz="4" w:space="0" w:color="auto"/>
+              <w:bottom w:val="single" w:sz="4" w:space="0" w:color="auto"/>
+              <w:right w:val="single" w:sz="4" w:space="0" w:color="auto"/>
+            </w:tcBorders>
+            <w:hideMark/>
+          </w:tcPr>
+          <w:p>
+            <w:pPr>
+              <w:rPr>
+                <w:b/>
+                <w:bCs/>
+              </w:rPr>
+            </w:pPr>
+            <w:r>
+              <w:rPr>
+                <w:b/>
+                <w:bCs/>
+              </w:rPr>
+              <w:t>Flow of events:</w:t>
+            </w:r>
+          </w:p>
+        </w:tc>
+        <w:tc>
+          <w:tcPr>
+            <w:tcW w:w="3470" w:type="dxa"/>
+            <w:tcBorders>
+              <w:top w:val="single" w:sz="4" w:space="0" w:color="auto"/>
+              <w:left w:val="single" w:sz="4" w:space="0" w:color="auto"/>
+              <w:bottom w:val="single" w:sz="4" w:space="0" w:color="auto"/>
+              <w:right w:val="single" w:sz="4" w:space="0" w:color="auto"/>
+            </w:tcBorders>
+            <w:shd w:val="clear" w:color="auto" w:fill="C00000"/>
+            <w:hideMark/>
+          </w:tcPr>
+          <w:p>
+            <w:pPr>
+              <w:jc w:val="center"/>
+              <w:rPr>
+                <w:b/>
+                <w:bCs/>
+                <w:rtl/>
+              </w:rPr>
+            </w:pPr>
+            <w:r>
+              <w:rPr>
+                <w:b/>
+                <w:bCs/>
+              </w:rPr>
+              <w:t>User Action</w:t>
+            </w:r>
+          </w:p>
+        </w:tc>
+        <w:tc>
+          <w:tcPr>
+            <w:tcW w:w="4014" w:type="dxa"/>
+            <w:tcBorders>
+              <w:top w:val="single" w:sz="4" w:space="0" w:color="auto"/>
+              <w:left w:val="single" w:sz="4" w:space="0" w:color="auto"/>
+              <w:bottom w:val="single" w:sz="4" w:space="0" w:color="auto"/>
+              <w:right w:val="single" w:sz="4" w:space="0" w:color="auto"/>
+            </w:tcBorders>
+            <w:shd w:val="clear" w:color="auto" w:fill="C00000"/>
+            <w:hideMark/>
+          </w:tcPr>
+          <w:p>
+            <w:pPr>
+              <w:jc w:val="center"/>
+              <w:rPr>
+                <w:b/>
+                <w:bCs/>
+              </w:rPr>
+            </w:pPr>
+            <w:r>
+              <w:rPr>
+                <w:b/>
+                <w:bCs/>
+              </w:rPr>
+              <w:t>System Action</w:t>
+            </w:r>
+          </w:p>
+        </w:tc>
+      </w:tr>
+      <w:tr>
+        <w:trPr>
+          <w:trHeight w:val="106"/>
+        </w:trPr>
+        <w:tc>
+          <w:tcPr>
+            <w:tcW w:w="1906" w:type="dxa"/>
+            <w:vMerge/>
+            <w:tcBorders>
+              <w:top w:val="single" w:sz="4" w:space="0" w:color="auto"/>
+              <w:left w:val="single" w:sz="4" w:space="0" w:color="auto"/>
+              <w:bottom w:val="single" w:sz="4" w:space="0" w:color="auto"/>
+              <w:right w:val="single" w:sz="4" w:space="0" w:color="auto"/>
+            </w:tcBorders>
+            <w:vAlign w:val="center"/>
+            <w:hideMark/>
+          </w:tcPr>
+          <w:p>
+            <w:pPr>
+              <w:spacing w:after="0" w:line="256" w:lineRule="auto"/>
+              <w:rPr>
+                <w:b/>
+                <w:bCs/>
+              </w:rPr>
+            </w:pPr>
+          </w:p>
+        </w:tc>
+        <w:tc>
+          <w:tcPr>
+            <w:tcW w:w="3470" w:type="dxa"/>
+            <w:tcBorders>
+              <w:top w:val="single" w:sz="4" w:space="0" w:color="auto"/>
+              <w:left w:val="single" w:sz="4" w:space="0" w:color="auto"/>
+              <w:bottom w:val="single" w:sz="4" w:space="0" w:color="auto"/>
+              <w:right w:val="single" w:sz="4" w:space="0" w:color="auto"/>
+            </w:tcBorders>
+            <w:hideMark/>
+          </w:tcPr>
+          <w:p>
+            <w:r>
+              <w:t xml:space="preserve">1- </w:t>
+            </w:r>
+            <w:r>
+              <w:t xml:space="preserve">User opens his </w:t>
+            </w:r>
+            <w:r>
+              <w:t>linked-u</w:t>
+            </w:r>
+            <w:r>
+              <w:t>sers List</w:t>
+            </w:r>
+          </w:p>
+        </w:tc>
+        <w:tc>
+          <w:tcPr>
+            <w:tcW w:w="4014" w:type="dxa"/>
+            <w:tcBorders>
+              <w:top w:val="single" w:sz="4" w:space="0" w:color="auto"/>
+              <w:left w:val="single" w:sz="4" w:space="0" w:color="auto"/>
+              <w:bottom w:val="single" w:sz="4" w:space="0" w:color="auto"/>
+              <w:right w:val="single" w:sz="4" w:space="0" w:color="auto"/>
+            </w:tcBorders>
+          </w:tcPr>
+          <w:p/>
+        </w:tc>
+      </w:tr>
+      <w:tr>
+        <w:trPr>
+          <w:trHeight w:val="106"/>
+        </w:trPr>
+        <w:tc>
+          <w:tcPr>
+            <w:tcW w:w="1906" w:type="dxa"/>
+            <w:vMerge/>
+            <w:tcBorders>
+              <w:top w:val="single" w:sz="4" w:space="0" w:color="auto"/>
+              <w:left w:val="single" w:sz="4" w:space="0" w:color="auto"/>
+              <w:bottom w:val="single" w:sz="4" w:space="0" w:color="auto"/>
+              <w:right w:val="single" w:sz="4" w:space="0" w:color="auto"/>
+            </w:tcBorders>
+            <w:vAlign w:val="center"/>
+            <w:hideMark/>
+          </w:tcPr>
+          <w:p>
+            <w:pPr>
+              <w:spacing w:after="0" w:line="256" w:lineRule="auto"/>
+              <w:rPr>
+                <w:b/>
+                <w:bCs/>
+              </w:rPr>
+            </w:pPr>
+          </w:p>
+        </w:tc>
+        <w:tc>
+          <w:tcPr>
+            <w:tcW w:w="3470" w:type="dxa"/>
+            <w:tcBorders>
+              <w:top w:val="single" w:sz="4" w:space="0" w:color="auto"/>
+              <w:left w:val="single" w:sz="4" w:space="0" w:color="auto"/>
+              <w:bottom w:val="single" w:sz="4" w:space="0" w:color="auto"/>
+              <w:right w:val="single" w:sz="4" w:space="0" w:color="auto"/>
+            </w:tcBorders>
+            <w:hideMark/>
+          </w:tcPr>
+          <w:p/>
+        </w:tc>
+        <w:tc>
+          <w:tcPr>
+            <w:tcW w:w="4014" w:type="dxa"/>
+            <w:tcBorders>
+              <w:top w:val="single" w:sz="4" w:space="0" w:color="auto"/>
+              <w:left w:val="single" w:sz="4" w:space="0" w:color="auto"/>
+              <w:bottom w:val="single" w:sz="4" w:space="0" w:color="auto"/>
+              <w:right w:val="single" w:sz="4" w:space="0" w:color="auto"/>
+            </w:tcBorders>
+            <w:hideMark/>
+          </w:tcPr>
+          <w:p>
+            <w:r>
+              <w:t xml:space="preserve">2- System displays </w:t>
+            </w:r>
+            <w:r>
+              <w:t xml:space="preserve">user’s </w:t>
+            </w:r>
+            <w:r>
+              <w:t>linked</w:t>
+            </w:r>
+            <w:r>
+              <w:t>-users list</w:t>
+            </w:r>
+            <w:r>
+              <w:t xml:space="preserve"> </w:t>
+            </w:r>
+          </w:p>
+        </w:tc>
+      </w:tr>
+      <w:tr>
+        <w:trPr>
+          <w:trHeight w:val="106"/>
+        </w:trPr>
+        <w:tc>
+          <w:tcPr>
+            <w:tcW w:w="1906" w:type="dxa"/>
+            <w:vMerge/>
+            <w:tcBorders>
+              <w:top w:val="single" w:sz="4" w:space="0" w:color="auto"/>
+              <w:left w:val="single" w:sz="4" w:space="0" w:color="auto"/>
+              <w:bottom w:val="single" w:sz="4" w:space="0" w:color="auto"/>
+              <w:right w:val="single" w:sz="4" w:space="0" w:color="auto"/>
+            </w:tcBorders>
+            <w:vAlign w:val="center"/>
+            <w:hideMark/>
+          </w:tcPr>
+          <w:p>
+            <w:pPr>
+              <w:spacing w:after="0" w:line="256" w:lineRule="auto"/>
+              <w:rPr>
+                <w:b/>
+                <w:bCs/>
+              </w:rPr>
+            </w:pPr>
+          </w:p>
+        </w:tc>
+        <w:tc>
+          <w:tcPr>
+            <w:tcW w:w="3470" w:type="dxa"/>
+            <w:tcBorders>
+              <w:top w:val="single" w:sz="4" w:space="0" w:color="auto"/>
+              <w:left w:val="single" w:sz="4" w:space="0" w:color="auto"/>
+              <w:bottom w:val="single" w:sz="4" w:space="0" w:color="auto"/>
+              <w:right w:val="single" w:sz="4" w:space="0" w:color="auto"/>
+            </w:tcBorders>
+            <w:hideMark/>
+          </w:tcPr>
+          <w:p>
+            <w:r>
+              <w:t>3- User Clicks on “</w:t>
+            </w:r>
+            <w:r>
+              <w:t>Remove User</w:t>
+            </w:r>
+            <w:r>
+              <w:t>” Button</w:t>
+            </w:r>
+          </w:p>
+        </w:tc>
+        <w:tc>
+          <w:tcPr>
+            <w:tcW w:w="4014" w:type="dxa"/>
+            <w:tcBorders>
+              <w:top w:val="single" w:sz="4" w:space="0" w:color="auto"/>
+              <w:left w:val="single" w:sz="4" w:space="0" w:color="auto"/>
+              <w:bottom w:val="single" w:sz="4" w:space="0" w:color="auto"/>
+              <w:right w:val="single" w:sz="4" w:space="0" w:color="auto"/>
+            </w:tcBorders>
+          </w:tcPr>
+          <w:p/>
+        </w:tc>
+      </w:tr>
+      <w:tr>
+        <w:trPr>
+          <w:trHeight w:val="106"/>
+        </w:trPr>
+        <w:tc>
+          <w:tcPr>
+            <w:tcW w:w="1906" w:type="dxa"/>
+            <w:vMerge/>
+            <w:tcBorders>
+              <w:top w:val="single" w:sz="4" w:space="0" w:color="auto"/>
+              <w:left w:val="single" w:sz="4" w:space="0" w:color="auto"/>
+              <w:bottom w:val="single" w:sz="4" w:space="0" w:color="auto"/>
+              <w:right w:val="single" w:sz="4" w:space="0" w:color="auto"/>
+            </w:tcBorders>
+            <w:vAlign w:val="center"/>
+            <w:hideMark/>
+          </w:tcPr>
+          <w:p>
+            <w:pPr>
+              <w:spacing w:after="0" w:line="256" w:lineRule="auto"/>
+              <w:rPr>
+                <w:b/>
+                <w:bCs/>
+              </w:rPr>
+            </w:pPr>
+          </w:p>
+        </w:tc>
+        <w:tc>
+          <w:tcPr>
+            <w:tcW w:w="3470" w:type="dxa"/>
+            <w:tcBorders>
+              <w:top w:val="single" w:sz="4" w:space="0" w:color="auto"/>
+              <w:left w:val="single" w:sz="4" w:space="0" w:color="auto"/>
+              <w:bottom w:val="single" w:sz="4" w:space="0" w:color="auto"/>
+              <w:right w:val="single" w:sz="4" w:space="0" w:color="auto"/>
+            </w:tcBorders>
+          </w:tcPr>
+          <w:p/>
+        </w:tc>
+        <w:tc>
+          <w:tcPr>
+            <w:tcW w:w="4014" w:type="dxa"/>
+            <w:tcBorders>
+              <w:top w:val="single" w:sz="4" w:space="0" w:color="auto"/>
+              <w:left w:val="single" w:sz="4" w:space="0" w:color="auto"/>
+              <w:bottom w:val="single" w:sz="4" w:space="0" w:color="auto"/>
+              <w:right w:val="single" w:sz="4" w:space="0" w:color="auto"/>
+            </w:tcBorders>
+            <w:hideMark/>
+          </w:tcPr>
+          <w:p>
+            <w:r>
+              <w:t xml:space="preserve">4- System </w:t>
+            </w:r>
+            <w:r>
+              <w:t xml:space="preserve">removes both users from their </w:t>
+            </w:r>
+            <w:r>
+              <w:t>linked</w:t>
+            </w:r>
+            <w:bookmarkStart w:id="1" w:name="_GoBack"/>
+            <w:bookmarkEnd w:id="1"/>
+            <w:r>
+              <w:t>-users list</w:t>
+            </w:r>
+          </w:p>
+        </w:tc>
+      </w:tr>
+    </w:tbl>
     <w:p/>
     <w:sectPr>
       <w:footerReference w:type="default" r:id="rId8"/>
@@ -20714,6 +23231,18 @@
   </w:num>
   <w:num w:numId="41">
     <w:abstractNumId w:val="21"/>
+  </w:num>
+  <w:num w:numId="42">
+    <w:abstractNumId w:val="25"/>
+    <w:lvlOverride w:ilvl="0"/>
+    <w:lvlOverride w:ilvl="1"/>
+    <w:lvlOverride w:ilvl="2"/>
+    <w:lvlOverride w:ilvl="3"/>
+    <w:lvlOverride w:ilvl="4"/>
+    <w:lvlOverride w:ilvl="5"/>
+    <w:lvlOverride w:ilvl="6"/>
+    <w:lvlOverride w:ilvl="7"/>
+    <w:lvlOverride w:ilvl="8"/>
   </w:num>
   <w:numIdMacAtCleanup w:val="4"/>
 </w:numbering>
@@ -21885,7 +24414,7 @@
 </file>
 
 <file path=customXml/itemProps1.xml><?xml version="1.0" encoding="utf-8"?>
-<ds:datastoreItem xmlns:ds="http://schemas.openxmlformats.org/officeDocument/2006/customXml" ds:itemID="{52090757-93E4-4C7B-AB54-1BAEDA510602}">
+<ds:datastoreItem xmlns:ds="http://schemas.openxmlformats.org/officeDocument/2006/customXml" ds:itemID="{961A0BF2-9D23-4BF5-A0C1-3FA8DDED675C}">
   <ds:schemaRefs>
     <ds:schemaRef ds:uri="http://schemas.openxmlformats.org/officeDocument/2006/bibliography"/>
   </ds:schemaRefs>

</xml_diff>

<commit_message>
Usecases and flow of events modified
</commit_message>
<xml_diff>
--- a/Flow of events.docx
+++ b/Flow of events.docx
@@ -2485,8 +2485,13 @@
                 <w:numId w:val="38"/>
               </w:numPr>
             </w:pPr>
-            <w:r>
-              <w:t xml:space="preserve">Patient  choose to display his/her history  </w:t>
+            <w:proofErr w:type="gramStart"/>
+            <w:r>
+              <w:t>Patient  choose</w:t>
+            </w:r>
+            <w:proofErr w:type="gramEnd"/>
+            <w:r>
+              <w:t xml:space="preserve"> to display his/her history  </w:t>
             </w:r>
           </w:p>
         </w:tc>
@@ -5453,7 +5458,15 @@
           </w:tcPr>
           <w:p>
             <w:r>
-              <w:t>2- System displays a list containing medicine and it’s alternatives</w:t>
+              <w:t xml:space="preserve">2- System displays a list containing medicine and </w:t>
+            </w:r>
+            <w:proofErr w:type="gramStart"/>
+            <w:r>
+              <w:t>it’s</w:t>
+            </w:r>
+            <w:proofErr w:type="gramEnd"/>
+            <w:r>
+              <w:t xml:space="preserve"> alternatives</w:t>
             </w:r>
           </w:p>
         </w:tc>
@@ -7261,11 +7274,16 @@
                 <w:numId w:val="38"/>
               </w:numPr>
             </w:pPr>
+            <w:proofErr w:type="gramStart"/>
             <w:r>
               <w:t>Patient  ch</w:t>
             </w:r>
             <w:r>
-              <w:t>oose to display his/her attachments</w:t>
+              <w:t>oose</w:t>
+            </w:r>
+            <w:proofErr w:type="gramEnd"/>
+            <w:r>
+              <w:t xml:space="preserve"> to display his/her attachments</w:t>
             </w:r>
             <w:r>
               <w:t xml:space="preserve"> </w:t>
@@ -7574,7 +7592,11 @@
           </w:tcPr>
           <w:p>
             <w:r>
-              <w:t>Login as doctor</w:t>
+              <w:t xml:space="preserve">Login as </w:t>
+            </w:r>
+            <w:proofErr w:type="gramStart"/>
+            <w:r>
+              <w:t>doctor</w:t>
             </w:r>
             <w:r>
               <w:rPr>
@@ -7584,7 +7606,11 @@
               <w:t xml:space="preserve"> </w:t>
             </w:r>
             <w:r>
-              <w:t xml:space="preserve"> or as patient </w:t>
+              <w:t xml:space="preserve"> or</w:t>
+            </w:r>
+            <w:proofErr w:type="gramEnd"/>
+            <w:r>
+              <w:t xml:space="preserve"> as patient </w:t>
             </w:r>
           </w:p>
         </w:tc>
@@ -8702,6 +8728,229 @@
           </w:p>
         </w:tc>
       </w:tr>
+      <w:tr>
+        <w:trPr>
+          <w:trHeight w:val="106"/>
+        </w:trPr>
+        <w:tc>
+          <w:tcPr>
+            <w:tcW w:w="1907" w:type="dxa"/>
+            <w:vMerge w:val="restart"/>
+            <w:vAlign w:val="center"/>
+          </w:tcPr>
+          <w:p>
+            <w:pPr>
+              <w:spacing w:after="0"/>
+              <w:rPr>
+                <w:b/>
+                <w:bCs/>
+              </w:rPr>
+            </w:pPr>
+            <w:r>
+              <w:rPr>
+                <w:b/>
+                <w:bCs/>
+              </w:rPr>
+              <w:t>Exceptions</w:t>
+            </w:r>
+          </w:p>
+        </w:tc>
+        <w:tc>
+          <w:tcPr>
+            <w:tcW w:w="3471" w:type="dxa"/>
+            <w:shd w:val="clear" w:color="auto" w:fill="C00000"/>
+          </w:tcPr>
+          <w:p>
+            <w:pPr>
+              <w:jc w:val="center"/>
+              <w:rPr>
+                <w:b/>
+                <w:bCs/>
+              </w:rPr>
+            </w:pPr>
+            <w:r>
+              <w:rPr>
+                <w:b/>
+                <w:bCs/>
+              </w:rPr>
+              <w:t>User Action</w:t>
+            </w:r>
+          </w:p>
+        </w:tc>
+        <w:tc>
+          <w:tcPr>
+            <w:tcW w:w="4015" w:type="dxa"/>
+            <w:shd w:val="clear" w:color="auto" w:fill="C00000"/>
+          </w:tcPr>
+          <w:p>
+            <w:pPr>
+              <w:jc w:val="center"/>
+              <w:rPr>
+                <w:b/>
+                <w:bCs/>
+              </w:rPr>
+            </w:pPr>
+            <w:r>
+              <w:rPr>
+                <w:b/>
+                <w:bCs/>
+              </w:rPr>
+              <w:t>System Action</w:t>
+            </w:r>
+          </w:p>
+        </w:tc>
+      </w:tr>
+      <w:tr>
+        <w:trPr>
+          <w:trHeight w:val="106"/>
+        </w:trPr>
+        <w:tc>
+          <w:tcPr>
+            <w:tcW w:w="1907" w:type="dxa"/>
+            <w:vMerge/>
+            <w:vAlign w:val="center"/>
+          </w:tcPr>
+          <w:p>
+            <w:pPr>
+              <w:spacing w:after="0"/>
+            </w:pPr>
+          </w:p>
+        </w:tc>
+        <w:tc>
+          <w:tcPr>
+            <w:tcW w:w="3471" w:type="dxa"/>
+          </w:tcPr>
+          <w:p>
+            <w:r>
+              <w:t>1- User filters search results</w:t>
+            </w:r>
+          </w:p>
+          <w:p>
+            <w:pPr>
+              <w:rPr>
+                <w:b/>
+                <w:bCs/>
+              </w:rPr>
+            </w:pPr>
+            <w:r>
+              <w:rPr>
+                <w:b/>
+                <w:bCs/>
+              </w:rPr>
+              <w:t>Possible filters:</w:t>
+            </w:r>
+          </w:p>
+          <w:p>
+            <w:pPr>
+              <w:pStyle w:val="ListParagraph"/>
+              <w:numPr>
+                <w:ilvl w:val="0"/>
+                <w:numId w:val="37"/>
+              </w:numPr>
+              <w:rPr>
+                <w:b/>
+                <w:bCs/>
+              </w:rPr>
+            </w:pPr>
+            <w:r>
+              <w:t>Citizens</w:t>
+            </w:r>
+          </w:p>
+          <w:p>
+            <w:pPr>
+              <w:pStyle w:val="ListParagraph"/>
+              <w:numPr>
+                <w:ilvl w:val="0"/>
+                <w:numId w:val="37"/>
+              </w:numPr>
+              <w:rPr>
+                <w:b/>
+                <w:bCs/>
+              </w:rPr>
+            </w:pPr>
+            <w:r>
+              <w:t>Doctors</w:t>
+            </w:r>
+          </w:p>
+          <w:p>
+            <w:pPr>
+              <w:pStyle w:val="ListParagraph"/>
+              <w:numPr>
+                <w:ilvl w:val="0"/>
+                <w:numId w:val="37"/>
+              </w:numPr>
+              <w:rPr>
+                <w:b/>
+                <w:bCs/>
+              </w:rPr>
+            </w:pPr>
+            <w:r>
+              <w:t>Pharmacists</w:t>
+            </w:r>
+          </w:p>
+          <w:p>
+            <w:pPr>
+              <w:pStyle w:val="ListParagraph"/>
+              <w:numPr>
+                <w:ilvl w:val="0"/>
+                <w:numId w:val="37"/>
+              </w:numPr>
+              <w:rPr>
+                <w:b/>
+                <w:bCs/>
+              </w:rPr>
+            </w:pPr>
+            <w:r>
+              <w:t>Medical groups</w:t>
+            </w:r>
+          </w:p>
+        </w:tc>
+        <w:tc>
+          <w:tcPr>
+            <w:tcW w:w="4015" w:type="dxa"/>
+          </w:tcPr>
+          <w:p/>
+        </w:tc>
+      </w:tr>
+      <w:tr>
+        <w:trPr>
+          <w:trHeight w:val="106"/>
+        </w:trPr>
+        <w:tc>
+          <w:tcPr>
+            <w:tcW w:w="1907" w:type="dxa"/>
+            <w:vMerge/>
+            <w:vAlign w:val="center"/>
+          </w:tcPr>
+          <w:p>
+            <w:pPr>
+              <w:spacing w:after="0"/>
+            </w:pPr>
+          </w:p>
+        </w:tc>
+        <w:tc>
+          <w:tcPr>
+            <w:tcW w:w="3471" w:type="dxa"/>
+          </w:tcPr>
+          <w:p/>
+        </w:tc>
+        <w:tc>
+          <w:tcPr>
+            <w:tcW w:w="4015" w:type="dxa"/>
+          </w:tcPr>
+          <w:p>
+            <w:r>
+              <w:t>2- System filters search result</w:t>
+            </w:r>
+            <w:r>
+              <w:t xml:space="preserve"> and re</w:t>
+            </w:r>
+            <w:r>
+              <w:t>displays it</w:t>
+            </w:r>
+          </w:p>
+        </w:tc>
+      </w:tr>
     </w:tbl>
     <w:p>
       <w:pPr>
@@ -8900,6 +9149,7 @@
                 <w:b/>
                 <w:bCs/>
               </w:rPr>
+              <w:lastRenderedPageBreak/>
               <w:t>Post-conditions:</w:t>
             </w:r>
           </w:p>
@@ -9114,11 +9364,7 @@
               <w:t>Dialysis</w:t>
             </w:r>
             <w:r>
-              <w:t xml:space="preserve"> room – ICU – </w:t>
-            </w:r>
-            <w:r>
-              <w:lastRenderedPageBreak/>
-              <w:t>Incubator</w:t>
+              <w:t xml:space="preserve"> room – ICU – Incubator</w:t>
             </w:r>
           </w:p>
           <w:p>
@@ -9404,623 +9650,6 @@
             </w:r>
             <w:r>
               <w:t>shows more information about that place</w:t>
-            </w:r>
-          </w:p>
-        </w:tc>
-      </w:tr>
-    </w:tbl>
-    <w:p/>
-    <w:tbl>
-      <w:tblPr>
-        <w:tblW w:w="9393" w:type="dxa"/>
-        <w:tblInd w:w="-15" w:type="dxa"/>
-        <w:tblBorders>
-          <w:top w:val="single" w:sz="4" w:space="0" w:color="auto"/>
-          <w:left w:val="single" w:sz="4" w:space="0" w:color="auto"/>
-          <w:bottom w:val="single" w:sz="4" w:space="0" w:color="auto"/>
-          <w:right w:val="single" w:sz="4" w:space="0" w:color="auto"/>
-          <w:insideH w:val="single" w:sz="4" w:space="0" w:color="auto"/>
-          <w:insideV w:val="single" w:sz="4" w:space="0" w:color="auto"/>
-        </w:tblBorders>
-        <w:tblLayout w:type="fixed"/>
-        <w:tblLook w:val="04A0" w:firstRow="1" w:lastRow="0" w:firstColumn="1" w:lastColumn="0" w:noHBand="0" w:noVBand="1"/>
-      </w:tblPr>
-      <w:tblGrid>
-        <w:gridCol w:w="1907"/>
-        <w:gridCol w:w="3471"/>
-        <w:gridCol w:w="4015"/>
-      </w:tblGrid>
-      <w:tr>
-        <w:trPr>
-          <w:trHeight w:val="312"/>
-        </w:trPr>
-        <w:tc>
-          <w:tcPr>
-            <w:tcW w:w="1907" w:type="dxa"/>
-            <w:hideMark/>
-          </w:tcPr>
-          <w:p>
-            <w:pPr>
-              <w:rPr>
-                <w:b/>
-                <w:bCs/>
-              </w:rPr>
-            </w:pPr>
-            <w:r>
-              <w:rPr>
-                <w:b/>
-                <w:bCs/>
-              </w:rPr>
-              <w:t>Use Case ID:</w:t>
-            </w:r>
-          </w:p>
-        </w:tc>
-        <w:tc>
-          <w:tcPr>
-            <w:tcW w:w="7486" w:type="dxa"/>
-            <w:gridSpan w:val="2"/>
-          </w:tcPr>
-          <w:p>
-            <w:r>
-              <w:t>1</w:t>
-            </w:r>
-            <w:r>
-              <w:t>4</w:t>
-            </w:r>
-          </w:p>
-        </w:tc>
-      </w:tr>
-      <w:tr>
-        <w:trPr>
-          <w:trHeight w:val="246"/>
-        </w:trPr>
-        <w:tc>
-          <w:tcPr>
-            <w:tcW w:w="1907" w:type="dxa"/>
-            <w:hideMark/>
-          </w:tcPr>
-          <w:p>
-            <w:pPr>
-              <w:rPr>
-                <w:b/>
-                <w:bCs/>
-              </w:rPr>
-            </w:pPr>
-            <w:r>
-              <w:rPr>
-                <w:b/>
-                <w:bCs/>
-              </w:rPr>
-              <w:t>Use Case Name:</w:t>
-            </w:r>
-          </w:p>
-        </w:tc>
-        <w:tc>
-          <w:tcPr>
-            <w:tcW w:w="7486" w:type="dxa"/>
-            <w:gridSpan w:val="2"/>
-          </w:tcPr>
-          <w:p>
-            <w:r>
-              <w:t>Search for a doctor</w:t>
-            </w:r>
-          </w:p>
-        </w:tc>
-      </w:tr>
-      <w:tr>
-        <w:tc>
-          <w:tcPr>
-            <w:tcW w:w="1907" w:type="dxa"/>
-            <w:hideMark/>
-          </w:tcPr>
-          <w:p>
-            <w:pPr>
-              <w:rPr>
-                <w:b/>
-                <w:bCs/>
-              </w:rPr>
-            </w:pPr>
-            <w:r>
-              <w:rPr>
-                <w:b/>
-                <w:bCs/>
-              </w:rPr>
-              <w:t>Actors:</w:t>
-            </w:r>
-          </w:p>
-        </w:tc>
-        <w:tc>
-          <w:tcPr>
-            <w:tcW w:w="7486" w:type="dxa"/>
-            <w:gridSpan w:val="2"/>
-          </w:tcPr>
-          <w:p>
-            <w:r>
-              <w:t>Citizen – Doctor – Pharmacist – Medical group admin</w:t>
-            </w:r>
-          </w:p>
-        </w:tc>
-      </w:tr>
-      <w:tr>
-        <w:tc>
-          <w:tcPr>
-            <w:tcW w:w="1907" w:type="dxa"/>
-            <w:hideMark/>
-          </w:tcPr>
-          <w:p>
-            <w:pPr>
-              <w:rPr>
-                <w:b/>
-                <w:bCs/>
-              </w:rPr>
-            </w:pPr>
-            <w:r>
-              <w:rPr>
-                <w:b/>
-                <w:bCs/>
-              </w:rPr>
-              <w:t>Pre-conditions:</w:t>
-            </w:r>
-          </w:p>
-        </w:tc>
-        <w:tc>
-          <w:tcPr>
-            <w:tcW w:w="7486" w:type="dxa"/>
-            <w:gridSpan w:val="2"/>
-          </w:tcPr>
-          <w:p>
-            <w:r>
-              <w:t>The user</w:t>
-            </w:r>
-            <w:r>
-              <w:t xml:space="preserve"> is </w:t>
-            </w:r>
-            <w:r>
-              <w:t>logged in</w:t>
-            </w:r>
-          </w:p>
-        </w:tc>
-      </w:tr>
-      <w:tr>
-        <w:tc>
-          <w:tcPr>
-            <w:tcW w:w="1907" w:type="dxa"/>
-            <w:hideMark/>
-          </w:tcPr>
-          <w:p>
-            <w:pPr>
-              <w:rPr>
-                <w:b/>
-                <w:bCs/>
-              </w:rPr>
-            </w:pPr>
-            <w:r>
-              <w:rPr>
-                <w:b/>
-                <w:bCs/>
-              </w:rPr>
-              <w:t>Post-conditions:</w:t>
-            </w:r>
-          </w:p>
-        </w:tc>
-        <w:tc>
-          <w:tcPr>
-            <w:tcW w:w="7486" w:type="dxa"/>
-            <w:gridSpan w:val="2"/>
-          </w:tcPr>
-          <w:p>
-            <w:r>
-              <w:t xml:space="preserve">A </w:t>
-            </w:r>
-            <w:r>
-              <w:t>list of most suitable doctors</w:t>
-            </w:r>
-            <w:r>
-              <w:t xml:space="preserve"> is displayed depending on the desired criteria</w:t>
-            </w:r>
-          </w:p>
-        </w:tc>
-      </w:tr>
-      <w:tr>
-        <w:trPr>
-          <w:trHeight w:val="108"/>
-        </w:trPr>
-        <w:tc>
-          <w:tcPr>
-            <w:tcW w:w="1907" w:type="dxa"/>
-            <w:vMerge w:val="restart"/>
-            <w:hideMark/>
-          </w:tcPr>
-          <w:p>
-            <w:pPr>
-              <w:rPr>
-                <w:b/>
-                <w:bCs/>
-              </w:rPr>
-            </w:pPr>
-            <w:r>
-              <w:rPr>
-                <w:b/>
-                <w:bCs/>
-              </w:rPr>
-              <w:t>Flow of events:</w:t>
-            </w:r>
-          </w:p>
-        </w:tc>
-        <w:tc>
-          <w:tcPr>
-            <w:tcW w:w="3471" w:type="dxa"/>
-            <w:shd w:val="clear" w:color="auto" w:fill="C00000"/>
-            <w:hideMark/>
-          </w:tcPr>
-          <w:p>
-            <w:pPr>
-              <w:jc w:val="center"/>
-              <w:rPr>
-                <w:b/>
-                <w:bCs/>
-              </w:rPr>
-            </w:pPr>
-            <w:r>
-              <w:rPr>
-                <w:b/>
-                <w:bCs/>
-              </w:rPr>
-              <w:t>User Action</w:t>
-            </w:r>
-          </w:p>
-        </w:tc>
-        <w:tc>
-          <w:tcPr>
-            <w:tcW w:w="4015" w:type="dxa"/>
-            <w:shd w:val="clear" w:color="auto" w:fill="C00000"/>
-            <w:hideMark/>
-          </w:tcPr>
-          <w:p>
-            <w:pPr>
-              <w:jc w:val="center"/>
-              <w:rPr>
-                <w:b/>
-                <w:bCs/>
-              </w:rPr>
-            </w:pPr>
-            <w:r>
-              <w:rPr>
-                <w:b/>
-                <w:bCs/>
-              </w:rPr>
-              <w:t>System Action</w:t>
-            </w:r>
-          </w:p>
-        </w:tc>
-      </w:tr>
-      <w:tr>
-        <w:trPr>
-          <w:trHeight w:val="106"/>
-        </w:trPr>
-        <w:tc>
-          <w:tcPr>
-            <w:tcW w:w="1907" w:type="dxa"/>
-            <w:vMerge/>
-            <w:vAlign w:val="center"/>
-            <w:hideMark/>
-          </w:tcPr>
-          <w:p>
-            <w:pPr>
-              <w:spacing w:after="0"/>
-            </w:pPr>
-          </w:p>
-        </w:tc>
-        <w:tc>
-          <w:tcPr>
-            <w:tcW w:w="3471" w:type="dxa"/>
-            <w:hideMark/>
-          </w:tcPr>
-          <w:p>
-            <w:r>
-              <w:t xml:space="preserve">1- </w:t>
-            </w:r>
-            <w:r>
-              <w:t>User chooses to look for a doctor</w:t>
-            </w:r>
-          </w:p>
-        </w:tc>
-        <w:tc>
-          <w:tcPr>
-            <w:tcW w:w="4015" w:type="dxa"/>
-          </w:tcPr>
-          <w:p/>
-        </w:tc>
-      </w:tr>
-      <w:tr>
-        <w:trPr>
-          <w:trHeight w:val="106"/>
-        </w:trPr>
-        <w:tc>
-          <w:tcPr>
-            <w:tcW w:w="1907" w:type="dxa"/>
-            <w:vMerge/>
-            <w:vAlign w:val="center"/>
-            <w:hideMark/>
-          </w:tcPr>
-          <w:p>
-            <w:pPr>
-              <w:spacing w:after="0"/>
-            </w:pPr>
-          </w:p>
-        </w:tc>
-        <w:tc>
-          <w:tcPr>
-            <w:tcW w:w="3471" w:type="dxa"/>
-          </w:tcPr>
-          <w:p/>
-        </w:tc>
-        <w:tc>
-          <w:tcPr>
-            <w:tcW w:w="4015" w:type="dxa"/>
-            <w:hideMark/>
-          </w:tcPr>
-          <w:p>
-            <w:r>
-              <w:t xml:space="preserve">2- </w:t>
-            </w:r>
-            <w:r>
-              <w:t>System asks the user about the needed doctor specialization and the selection criteria</w:t>
-            </w:r>
-          </w:p>
-          <w:p>
-            <w:pPr>
-              <w:rPr>
-                <w:lang w:bidi="ar-EG"/>
-              </w:rPr>
-            </w:pPr>
-            <w:r>
-              <w:rPr>
-                <w:b/>
-                <w:bCs/>
-              </w:rPr>
-              <w:t>Selection criteria:</w:t>
-            </w:r>
-            <w:r>
-              <w:rPr>
-                <w:b/>
-                <w:bCs/>
-              </w:rPr>
-              <w:t xml:space="preserve"> </w:t>
-            </w:r>
-            <w:r>
-              <w:rPr>
-                <w:lang w:bidi="ar-EG"/>
-              </w:rPr>
-              <w:t>Distance – Reputation - Cost</w:t>
-            </w:r>
-          </w:p>
-        </w:tc>
-      </w:tr>
-      <w:tr>
-        <w:trPr>
-          <w:trHeight w:val="106"/>
-        </w:trPr>
-        <w:tc>
-          <w:tcPr>
-            <w:tcW w:w="1907" w:type="dxa"/>
-            <w:vMerge/>
-            <w:vAlign w:val="center"/>
-            <w:hideMark/>
-          </w:tcPr>
-          <w:p>
-            <w:pPr>
-              <w:spacing w:after="0"/>
-            </w:pPr>
-          </w:p>
-        </w:tc>
-        <w:tc>
-          <w:tcPr>
-            <w:tcW w:w="3471" w:type="dxa"/>
-            <w:hideMark/>
-          </w:tcPr>
-          <w:p>
-            <w:r>
-              <w:t xml:space="preserve">3- </w:t>
-            </w:r>
-            <w:r>
-              <w:t>User chooses the desired specialization</w:t>
-            </w:r>
-            <w:r>
-              <w:t xml:space="preserve"> and selection criteria</w:t>
-            </w:r>
-          </w:p>
-        </w:tc>
-        <w:tc>
-          <w:tcPr>
-            <w:tcW w:w="4015" w:type="dxa"/>
-          </w:tcPr>
-          <w:p/>
-        </w:tc>
-      </w:tr>
-      <w:tr>
-        <w:trPr>
-          <w:trHeight w:val="106"/>
-        </w:trPr>
-        <w:tc>
-          <w:tcPr>
-            <w:tcW w:w="1907" w:type="dxa"/>
-            <w:vMerge/>
-            <w:vAlign w:val="center"/>
-            <w:hideMark/>
-          </w:tcPr>
-          <w:p>
-            <w:pPr>
-              <w:spacing w:after="0"/>
-            </w:pPr>
-          </w:p>
-        </w:tc>
-        <w:tc>
-          <w:tcPr>
-            <w:tcW w:w="3471" w:type="dxa"/>
-          </w:tcPr>
-          <w:p/>
-        </w:tc>
-        <w:tc>
-          <w:tcPr>
-            <w:tcW w:w="4015" w:type="dxa"/>
-            <w:hideMark/>
-          </w:tcPr>
-          <w:p>
-            <w:r>
-              <w:t>4- System displays a list of most suitable doctors</w:t>
-            </w:r>
-          </w:p>
-        </w:tc>
-      </w:tr>
-      <w:tr>
-        <w:trPr>
-          <w:trHeight w:val="108"/>
-        </w:trPr>
-        <w:tc>
-          <w:tcPr>
-            <w:tcW w:w="1907" w:type="dxa"/>
-            <w:vMerge w:val="restart"/>
-            <w:hideMark/>
-          </w:tcPr>
-          <w:p>
-            <w:pPr>
-              <w:rPr>
-                <w:b/>
-                <w:bCs/>
-              </w:rPr>
-            </w:pPr>
-            <w:r>
-              <w:rPr>
-                <w:b/>
-                <w:bCs/>
-              </w:rPr>
-              <w:t>Exceptions:</w:t>
-            </w:r>
-          </w:p>
-        </w:tc>
-        <w:tc>
-          <w:tcPr>
-            <w:tcW w:w="3471" w:type="dxa"/>
-            <w:shd w:val="clear" w:color="auto" w:fill="C00000"/>
-            <w:hideMark/>
-          </w:tcPr>
-          <w:p>
-            <w:pPr>
-              <w:jc w:val="center"/>
-              <w:rPr>
-                <w:b/>
-                <w:bCs/>
-              </w:rPr>
-            </w:pPr>
-            <w:r>
-              <w:rPr>
-                <w:b/>
-                <w:bCs/>
-              </w:rPr>
-              <w:t>User Action</w:t>
-            </w:r>
-          </w:p>
-        </w:tc>
-        <w:tc>
-          <w:tcPr>
-            <w:tcW w:w="4015" w:type="dxa"/>
-            <w:shd w:val="clear" w:color="auto" w:fill="C00000"/>
-            <w:hideMark/>
-          </w:tcPr>
-          <w:p>
-            <w:pPr>
-              <w:jc w:val="center"/>
-              <w:rPr>
-                <w:b/>
-                <w:bCs/>
-              </w:rPr>
-            </w:pPr>
-            <w:r>
-              <w:rPr>
-                <w:b/>
-                <w:bCs/>
-              </w:rPr>
-              <w:t>System Action</w:t>
-            </w:r>
-          </w:p>
-        </w:tc>
-      </w:tr>
-      <w:tr>
-        <w:trPr>
-          <w:trHeight w:val="106"/>
-        </w:trPr>
-        <w:tc>
-          <w:tcPr>
-            <w:tcW w:w="1907" w:type="dxa"/>
-            <w:vMerge/>
-            <w:vAlign w:val="center"/>
-            <w:hideMark/>
-          </w:tcPr>
-          <w:p>
-            <w:pPr>
-              <w:spacing w:after="0"/>
-            </w:pPr>
-          </w:p>
-        </w:tc>
-        <w:tc>
-          <w:tcPr>
-            <w:tcW w:w="3471" w:type="dxa"/>
-            <w:hideMark/>
-          </w:tcPr>
-          <w:p>
-            <w:r>
-              <w:t>1 – The user chooses a doctor</w:t>
-            </w:r>
-            <w:r>
-              <w:t xml:space="preserve"> from the list</w:t>
-            </w:r>
-          </w:p>
-        </w:tc>
-        <w:tc>
-          <w:tcPr>
-            <w:tcW w:w="4015" w:type="dxa"/>
-          </w:tcPr>
-          <w:p/>
-        </w:tc>
-      </w:tr>
-      <w:tr>
-        <w:trPr>
-          <w:trHeight w:val="106"/>
-        </w:trPr>
-        <w:tc>
-          <w:tcPr>
-            <w:tcW w:w="1907" w:type="dxa"/>
-            <w:vMerge/>
-            <w:vAlign w:val="center"/>
-            <w:hideMark/>
-          </w:tcPr>
-          <w:p>
-            <w:pPr>
-              <w:spacing w:after="0"/>
-            </w:pPr>
-          </w:p>
-        </w:tc>
-        <w:tc>
-          <w:tcPr>
-            <w:tcW w:w="3471" w:type="dxa"/>
-          </w:tcPr>
-          <w:p/>
-        </w:tc>
-        <w:tc>
-          <w:tcPr>
-            <w:tcW w:w="4015" w:type="dxa"/>
-            <w:hideMark/>
-          </w:tcPr>
-          <w:p>
-            <w:pPr>
-              <w:spacing w:after="40"/>
-            </w:pPr>
-            <w:r>
-              <w:t xml:space="preserve">2- System </w:t>
-            </w:r>
-            <w:r>
-              <w:t>shows more information about that doctor</w:t>
             </w:r>
           </w:p>
         </w:tc>
@@ -10082,7 +9711,7 @@
               <w:t>1</w:t>
             </w:r>
             <w:r>
-              <w:t>5</w:t>
+              <w:t>4</w:t>
             </w:r>
           </w:p>
         </w:tc>
@@ -10240,6 +9869,7 @@
                 <w:b/>
                 <w:bCs/>
               </w:rPr>
+              <w:lastRenderedPageBreak/>
               <w:t>Post-conditions:</w:t>
             </w:r>
           </w:p>
@@ -10560,7 +10190,7 @@
               <w:t>1</w:t>
             </w:r>
             <w:r>
-              <w:t>6</w:t>
+              <w:t>5</w:t>
             </w:r>
           </w:p>
         </w:tc>
@@ -10620,7 +10250,6 @@
                 <w:b/>
                 <w:bCs/>
               </w:rPr>
-              <w:lastRenderedPageBreak/>
               <w:t>Actors:</w:t>
             </w:r>
           </w:p>
@@ -10674,7 +10303,13 @@
           </w:p>
           <w:p>
             <w:r>
-              <w:t>-A care request is sent to the hospital</w:t>
+              <w:t xml:space="preserve">-A care request </w:t>
+            </w:r>
+            <w:r>
+              <w:t>was</w:t>
+            </w:r>
+            <w:r>
+              <w:t xml:space="preserve"> sent to the hospital</w:t>
             </w:r>
           </w:p>
           <w:p>
@@ -11099,7 +10734,7 @@
               <w:t>1</w:t>
             </w:r>
             <w:r>
-              <w:t>7</w:t>
+              <w:t>6</w:t>
             </w:r>
           </w:p>
         </w:tc>
@@ -11136,16 +10771,10 @@
           </w:tcPr>
           <w:p>
             <w:r>
-              <w:rPr>
-                <w:rFonts w:cstheme="majorBidi"/>
-              </w:rPr>
-              <w:t xml:space="preserve">Add </w:t>
-            </w:r>
-            <w:r>
-              <w:rPr>
-                <w:rFonts w:cstheme="majorBidi"/>
-              </w:rPr>
-              <w:t>staff member</w:t>
+              <w:t>Cancel</w:t>
+            </w:r>
+            <w:r>
+              <w:t xml:space="preserve"> care request</w:t>
             </w:r>
           </w:p>
         </w:tc>
@@ -11179,7 +10808,13 @@
           </w:tcPr>
           <w:p>
             <w:r>
-              <w:t>Medical group admin</w:t>
+              <w:t xml:space="preserve">Doctor – </w:t>
+            </w:r>
+            <w:r>
+              <w:t>Medical group</w:t>
+            </w:r>
+            <w:r>
+              <w:t xml:space="preserve"> admin</w:t>
             </w:r>
           </w:p>
         </w:tc>
@@ -11213,24 +10848,17 @@
           </w:tcPr>
           <w:p>
             <w:r>
-              <w:rPr>
-                <w:rFonts w:cstheme="majorBidi"/>
-              </w:rPr>
-              <w:t>The us</w:t>
-            </w:r>
-            <w:r>
-              <w:rPr>
-                <w:rFonts w:cstheme="majorBidi"/>
-              </w:rPr>
-              <w:t>er is logged in</w:t>
-            </w:r>
-          </w:p>
-        </w:tc>
-      </w:tr>
-      <w:tr>
-        <w:trPr>
-          <w:trHeight w:val="420"/>
-        </w:trPr>
+              <w:t>-The user is logged in</w:t>
+            </w:r>
+          </w:p>
+          <w:p>
+            <w:r>
+              <w:t>-The user has sent a care request</w:t>
+            </w:r>
+          </w:p>
+        </w:tc>
+      </w:tr>
+      <w:tr>
         <w:tc>
           <w:tcPr>
             <w:tcW w:w="1907" w:type="dxa"/>
@@ -11259,10 +10887,13 @@
           </w:tcPr>
           <w:p>
             <w:r>
-              <w:rPr>
-                <w:rFonts w:cstheme="majorBidi"/>
-              </w:rPr>
-              <w:t>The chosen doctor/pharmacist is added as a staff member</w:t>
+              <w:t xml:space="preserve">The system </w:t>
+            </w:r>
+            <w:r>
+              <w:t>cancels</w:t>
+            </w:r>
+            <w:r>
+              <w:t xml:space="preserve"> the care request</w:t>
             </w:r>
           </w:p>
         </w:tc>
@@ -11368,35 +10999,10 @@
           </w:tcPr>
           <w:p>
             <w:r>
-              <w:rPr>
-                <w:rFonts w:cstheme="majorBidi"/>
-              </w:rPr>
               <w:t xml:space="preserve">1- </w:t>
             </w:r>
             <w:r>
-              <w:rPr>
-                <w:rFonts w:cstheme="majorBidi"/>
-              </w:rPr>
-              <w:t>User</w:t>
-            </w:r>
-            <w:r>
-              <w:rPr>
-                <w:rFonts w:cstheme="majorBidi"/>
-              </w:rPr>
-              <w:t xml:space="preserve"> </w:t>
-            </w:r>
-            <w:r>
-              <w:rPr>
-                <w:rFonts w:cstheme="majorBidi"/>
-              </w:rPr>
-              <w:t xml:space="preserve">searches for the </w:t>
-            </w:r>
-            <w:r>
-              <w:rPr>
-                <w:rFonts w:cstheme="majorBidi"/>
-              </w:rPr>
-              <w:lastRenderedPageBreak/>
-              <w:t>doctor’s/pharmacist’s account</w:t>
+              <w:t>User chooses to view care requests</w:t>
             </w:r>
           </w:p>
         </w:tc>
@@ -11441,16 +11047,10 @@
           </w:tcPr>
           <w:p>
             <w:r>
-              <w:rPr>
-                <w:rFonts w:cstheme="majorBidi"/>
-              </w:rPr>
-              <w:t xml:space="preserve">2- </w:t>
-            </w:r>
-            <w:r>
-              <w:rPr>
-                <w:rFonts w:cstheme="majorBidi"/>
-              </w:rPr>
-              <w:t>System displays a list of all accounts matching the search statement</w:t>
+              <w:t xml:space="preserve">2- System </w:t>
+            </w:r>
+            <w:r>
+              <w:t>displays a list of all unaccepted care requests</w:t>
             </w:r>
           </w:p>
         </w:tc>
@@ -11464,6 +11064,7 @@
             <w:tcW w:w="1907" w:type="dxa"/>
             <w:vMerge/>
             <w:vAlign w:val="center"/>
+            <w:hideMark/>
           </w:tcPr>
           <w:p>
             <w:pPr>
@@ -11478,10 +11079,17 @@
         <w:tc>
           <w:tcPr>
             <w:tcW w:w="3471" w:type="dxa"/>
-          </w:tcPr>
-          <w:p>
-            <w:r>
-              <w:t>3-User chooses the desired account</w:t>
+            <w:hideMark/>
+          </w:tcPr>
+          <w:p>
+            <w:r>
+              <w:t xml:space="preserve">3- User </w:t>
+            </w:r>
+            <w:r>
+              <w:t>chooses to cancel</w:t>
+            </w:r>
+            <w:r>
+              <w:t xml:space="preserve"> a request</w:t>
             </w:r>
           </w:p>
         </w:tc>
@@ -11489,13 +11097,7 @@
           <w:tcPr>
             <w:tcW w:w="4000" w:type="dxa"/>
           </w:tcPr>
-          <w:p>
-            <w:pPr>
-              <w:rPr>
-                <w:rFonts w:cstheme="majorBidi"/>
-              </w:rPr>
-            </w:pPr>
-          </w:p>
+          <w:p/>
         </w:tc>
       </w:tr>
       <w:tr>
@@ -11507,6 +11109,7 @@
             <w:tcW w:w="1907" w:type="dxa"/>
             <w:vMerge/>
             <w:vAlign w:val="center"/>
+            <w:hideMark/>
           </w:tcPr>
           <w:p>
             <w:pPr>
@@ -11527,106 +11130,22 @@
         <w:tc>
           <w:tcPr>
             <w:tcW w:w="4000" w:type="dxa"/>
-          </w:tcPr>
-          <w:p>
-            <w:pPr>
-              <w:rPr>
-                <w:rFonts w:cstheme="majorBidi"/>
-              </w:rPr>
-            </w:pPr>
-            <w:r>
-              <w:rPr>
-                <w:rFonts w:cstheme="majorBidi"/>
-              </w:rPr>
-              <w:t>4- System displays account information</w:t>
-            </w:r>
-          </w:p>
-        </w:tc>
-      </w:tr>
-      <w:tr>
-        <w:trPr>
-          <w:trHeight w:val="106"/>
-        </w:trPr>
-        <w:tc>
-          <w:tcPr>
-            <w:tcW w:w="1907" w:type="dxa"/>
-            <w:vMerge/>
-            <w:vAlign w:val="center"/>
-          </w:tcPr>
-          <w:p>
-            <w:pPr>
-              <w:spacing w:after="0"/>
-              <w:rPr>
-                <w:b/>
-                <w:bCs/>
-              </w:rPr>
-            </w:pPr>
-          </w:p>
-        </w:tc>
-        <w:tc>
-          <w:tcPr>
-            <w:tcW w:w="3471" w:type="dxa"/>
-          </w:tcPr>
-          <w:p>
-            <w:r>
-              <w:t>5-User marks the account owner as a staff member</w:t>
-            </w:r>
-          </w:p>
-        </w:tc>
-        <w:tc>
-          <w:tcPr>
-            <w:tcW w:w="4000" w:type="dxa"/>
-          </w:tcPr>
-          <w:p>
-            <w:pPr>
-              <w:rPr>
-                <w:rFonts w:cstheme="majorBidi"/>
-              </w:rPr>
-            </w:pPr>
-          </w:p>
-        </w:tc>
-      </w:tr>
-      <w:tr>
-        <w:trPr>
-          <w:trHeight w:val="106"/>
-        </w:trPr>
-        <w:tc>
-          <w:tcPr>
-            <w:tcW w:w="1907" w:type="dxa"/>
-            <w:vMerge/>
-            <w:vAlign w:val="center"/>
-          </w:tcPr>
-          <w:p>
-            <w:pPr>
-              <w:spacing w:after="0"/>
-              <w:rPr>
-                <w:b/>
-                <w:bCs/>
-              </w:rPr>
-            </w:pPr>
-          </w:p>
-        </w:tc>
-        <w:tc>
-          <w:tcPr>
-            <w:tcW w:w="3471" w:type="dxa"/>
-          </w:tcPr>
-          <w:p/>
-        </w:tc>
-        <w:tc>
-          <w:tcPr>
-            <w:tcW w:w="4000" w:type="dxa"/>
-          </w:tcPr>
-          <w:p>
-            <w:pPr>
-              <w:rPr>
-                <w:rFonts w:cstheme="majorBidi"/>
-              </w:rPr>
-            </w:pPr>
-            <w:r>
-              <w:rPr>
-                <w:rFonts w:cstheme="majorBidi"/>
-              </w:rPr>
-              <w:t>5-  System adds the chosen doctor/pharmacist to staff members</w:t>
+            <w:hideMark/>
+          </w:tcPr>
+          <w:p>
+            <w:r>
+              <w:t xml:space="preserve">4- </w:t>
+            </w:r>
+            <w:r>
+              <w:t xml:space="preserve">System </w:t>
+            </w:r>
+            <w:r>
+              <w:t>cancels</w:t>
+            </w:r>
+            <w:bookmarkStart w:id="1" w:name="_GoBack"/>
+            <w:bookmarkEnd w:id="1"/>
+            <w:r>
+              <w:t xml:space="preserve"> the request</w:t>
             </w:r>
           </w:p>
         </w:tc>
@@ -11684,16 +11203,11 @@
             <w:gridSpan w:val="2"/>
           </w:tcPr>
           <w:p>
-            <w:pPr>
-              <w:rPr>
-                <w:lang w:bidi="ar-EG"/>
-              </w:rPr>
-            </w:pPr>
             <w:r>
               <w:t>1</w:t>
             </w:r>
             <w:r>
-              <w:t>8</w:t>
+              <w:t>7</w:t>
             </w:r>
           </w:p>
         </w:tc>
@@ -11733,13 +11247,13 @@
               <w:rPr>
                 <w:rFonts w:cstheme="majorBidi"/>
               </w:rPr>
-              <w:t>View staff</w:t>
+              <w:t xml:space="preserve">Add </w:t>
             </w:r>
             <w:r>
               <w:rPr>
                 <w:rFonts w:cstheme="majorBidi"/>
               </w:rPr>
-              <w:t xml:space="preserve"> members</w:t>
+              <w:t>staff member</w:t>
             </w:r>
           </w:p>
         </w:tc>
@@ -11810,7 +11324,13 @@
               <w:rPr>
                 <w:rFonts w:cstheme="majorBidi"/>
               </w:rPr>
-              <w:t>The user is logged in</w:t>
+              <w:t>The us</w:t>
+            </w:r>
+            <w:r>
+              <w:rPr>
+                <w:rFonts w:cstheme="majorBidi"/>
+              </w:rPr>
+              <w:t>er is logged in</w:t>
             </w:r>
           </w:p>
         </w:tc>
@@ -11836,6 +11356,7 @@
                 <w:b/>
                 <w:bCs/>
               </w:rPr>
+              <w:lastRenderedPageBreak/>
               <w:t>Post-conditions:</w:t>
             </w:r>
           </w:p>
@@ -11850,7 +11371,7 @@
               <w:rPr>
                 <w:rFonts w:cstheme="majorBidi"/>
               </w:rPr>
-              <w:t>A list of all staff members who are registered on the system is displayed</w:t>
+              <w:t>The chosen doctor/pharmacist is added as a staff member</w:t>
             </w:r>
           </w:p>
         </w:tc>
@@ -11971,13 +11492,13 @@
               <w:rPr>
                 <w:rFonts w:cstheme="majorBidi"/>
               </w:rPr>
-              <w:t xml:space="preserve"> chooses to </w:t>
+              <w:t xml:space="preserve"> </w:t>
             </w:r>
             <w:r>
               <w:rPr>
                 <w:rFonts w:cstheme="majorBidi"/>
               </w:rPr>
-              <w:t>list staff members</w:t>
+              <w:t>searches for the doctor’s/pharmacist’s account</w:t>
             </w:r>
           </w:p>
         </w:tc>
@@ -12031,6 +11552,587 @@
               <w:rPr>
                 <w:rFonts w:cstheme="majorBidi"/>
               </w:rPr>
+              <w:t>System displays a list of all accounts matching the search statement</w:t>
+            </w:r>
+          </w:p>
+        </w:tc>
+      </w:tr>
+      <w:tr>
+        <w:trPr>
+          <w:trHeight w:val="106"/>
+        </w:trPr>
+        <w:tc>
+          <w:tcPr>
+            <w:tcW w:w="1907" w:type="dxa"/>
+            <w:vMerge/>
+            <w:vAlign w:val="center"/>
+          </w:tcPr>
+          <w:p>
+            <w:pPr>
+              <w:spacing w:after="0"/>
+              <w:rPr>
+                <w:b/>
+                <w:bCs/>
+              </w:rPr>
+            </w:pPr>
+          </w:p>
+        </w:tc>
+        <w:tc>
+          <w:tcPr>
+            <w:tcW w:w="3471" w:type="dxa"/>
+          </w:tcPr>
+          <w:p>
+            <w:r>
+              <w:t>3-User chooses the desired account</w:t>
+            </w:r>
+          </w:p>
+        </w:tc>
+        <w:tc>
+          <w:tcPr>
+            <w:tcW w:w="4000" w:type="dxa"/>
+          </w:tcPr>
+          <w:p>
+            <w:pPr>
+              <w:rPr>
+                <w:rFonts w:cstheme="majorBidi"/>
+              </w:rPr>
+            </w:pPr>
+          </w:p>
+        </w:tc>
+      </w:tr>
+      <w:tr>
+        <w:trPr>
+          <w:trHeight w:val="106"/>
+        </w:trPr>
+        <w:tc>
+          <w:tcPr>
+            <w:tcW w:w="1907" w:type="dxa"/>
+            <w:vMerge/>
+            <w:vAlign w:val="center"/>
+          </w:tcPr>
+          <w:p>
+            <w:pPr>
+              <w:spacing w:after="0"/>
+              <w:rPr>
+                <w:b/>
+                <w:bCs/>
+              </w:rPr>
+            </w:pPr>
+          </w:p>
+        </w:tc>
+        <w:tc>
+          <w:tcPr>
+            <w:tcW w:w="3471" w:type="dxa"/>
+          </w:tcPr>
+          <w:p/>
+        </w:tc>
+        <w:tc>
+          <w:tcPr>
+            <w:tcW w:w="4000" w:type="dxa"/>
+          </w:tcPr>
+          <w:p>
+            <w:pPr>
+              <w:rPr>
+                <w:rFonts w:cstheme="majorBidi"/>
+              </w:rPr>
+            </w:pPr>
+            <w:r>
+              <w:rPr>
+                <w:rFonts w:cstheme="majorBidi"/>
+              </w:rPr>
+              <w:t>4- System displays account information</w:t>
+            </w:r>
+          </w:p>
+        </w:tc>
+      </w:tr>
+      <w:tr>
+        <w:trPr>
+          <w:trHeight w:val="106"/>
+        </w:trPr>
+        <w:tc>
+          <w:tcPr>
+            <w:tcW w:w="1907" w:type="dxa"/>
+            <w:vMerge/>
+            <w:vAlign w:val="center"/>
+          </w:tcPr>
+          <w:p>
+            <w:pPr>
+              <w:spacing w:after="0"/>
+              <w:rPr>
+                <w:b/>
+                <w:bCs/>
+              </w:rPr>
+            </w:pPr>
+          </w:p>
+        </w:tc>
+        <w:tc>
+          <w:tcPr>
+            <w:tcW w:w="3471" w:type="dxa"/>
+          </w:tcPr>
+          <w:p>
+            <w:r>
+              <w:t>5-User marks the account owner as a staff member</w:t>
+            </w:r>
+          </w:p>
+        </w:tc>
+        <w:tc>
+          <w:tcPr>
+            <w:tcW w:w="4000" w:type="dxa"/>
+          </w:tcPr>
+          <w:p>
+            <w:pPr>
+              <w:rPr>
+                <w:rFonts w:cstheme="majorBidi"/>
+              </w:rPr>
+            </w:pPr>
+          </w:p>
+        </w:tc>
+      </w:tr>
+      <w:tr>
+        <w:trPr>
+          <w:trHeight w:val="106"/>
+        </w:trPr>
+        <w:tc>
+          <w:tcPr>
+            <w:tcW w:w="1907" w:type="dxa"/>
+            <w:vMerge/>
+            <w:vAlign w:val="center"/>
+          </w:tcPr>
+          <w:p>
+            <w:pPr>
+              <w:spacing w:after="0"/>
+              <w:rPr>
+                <w:b/>
+                <w:bCs/>
+              </w:rPr>
+            </w:pPr>
+          </w:p>
+        </w:tc>
+        <w:tc>
+          <w:tcPr>
+            <w:tcW w:w="3471" w:type="dxa"/>
+          </w:tcPr>
+          <w:p/>
+        </w:tc>
+        <w:tc>
+          <w:tcPr>
+            <w:tcW w:w="4000" w:type="dxa"/>
+          </w:tcPr>
+          <w:p>
+            <w:pPr>
+              <w:rPr>
+                <w:rFonts w:cstheme="majorBidi"/>
+              </w:rPr>
+            </w:pPr>
+            <w:r>
+              <w:rPr>
+                <w:rFonts w:cstheme="majorBidi"/>
+              </w:rPr>
+              <w:t>5-  System adds the chosen doctor/pharmacist to staff members</w:t>
+            </w:r>
+          </w:p>
+        </w:tc>
+      </w:tr>
+    </w:tbl>
+    <w:p/>
+    <w:tbl>
+      <w:tblPr>
+        <w:tblpPr w:leftFromText="180" w:rightFromText="180" w:vertAnchor="text" w:horzAnchor="margin" w:tblpY="286"/>
+        <w:tblW w:w="9378" w:type="dxa"/>
+        <w:tblBorders>
+          <w:top w:val="single" w:sz="4" w:space="0" w:color="auto"/>
+          <w:left w:val="single" w:sz="4" w:space="0" w:color="auto"/>
+          <w:bottom w:val="single" w:sz="4" w:space="0" w:color="auto"/>
+          <w:right w:val="single" w:sz="4" w:space="0" w:color="auto"/>
+          <w:insideH w:val="single" w:sz="4" w:space="0" w:color="auto"/>
+          <w:insideV w:val="single" w:sz="4" w:space="0" w:color="auto"/>
+        </w:tblBorders>
+        <w:tblLayout w:type="fixed"/>
+        <w:tblLook w:val="04A0" w:firstRow="1" w:lastRow="0" w:firstColumn="1" w:lastColumn="0" w:noHBand="0" w:noVBand="1"/>
+      </w:tblPr>
+      <w:tblGrid>
+        <w:gridCol w:w="1907"/>
+        <w:gridCol w:w="3471"/>
+        <w:gridCol w:w="4000"/>
+      </w:tblGrid>
+      <w:tr>
+        <w:trPr>
+          <w:trHeight w:val="312"/>
+        </w:trPr>
+        <w:tc>
+          <w:tcPr>
+            <w:tcW w:w="1907" w:type="dxa"/>
+            <w:hideMark/>
+          </w:tcPr>
+          <w:p>
+            <w:pPr>
+              <w:rPr>
+                <w:b/>
+                <w:bCs/>
+              </w:rPr>
+            </w:pPr>
+            <w:r>
+              <w:rPr>
+                <w:b/>
+                <w:bCs/>
+              </w:rPr>
+              <w:t>Use Case ID:</w:t>
+            </w:r>
+          </w:p>
+        </w:tc>
+        <w:tc>
+          <w:tcPr>
+            <w:tcW w:w="7471" w:type="dxa"/>
+            <w:gridSpan w:val="2"/>
+          </w:tcPr>
+          <w:p>
+            <w:pPr>
+              <w:rPr>
+                <w:lang w:bidi="ar-EG"/>
+              </w:rPr>
+            </w:pPr>
+            <w:r>
+              <w:t>1</w:t>
+            </w:r>
+            <w:r>
+              <w:t>8</w:t>
+            </w:r>
+          </w:p>
+        </w:tc>
+      </w:tr>
+      <w:tr>
+        <w:trPr>
+          <w:trHeight w:val="246"/>
+        </w:trPr>
+        <w:tc>
+          <w:tcPr>
+            <w:tcW w:w="1907" w:type="dxa"/>
+            <w:hideMark/>
+          </w:tcPr>
+          <w:p>
+            <w:pPr>
+              <w:rPr>
+                <w:b/>
+                <w:bCs/>
+              </w:rPr>
+            </w:pPr>
+            <w:r>
+              <w:rPr>
+                <w:b/>
+                <w:bCs/>
+              </w:rPr>
+              <w:t>Use Case Name:</w:t>
+            </w:r>
+          </w:p>
+        </w:tc>
+        <w:tc>
+          <w:tcPr>
+            <w:tcW w:w="7471" w:type="dxa"/>
+            <w:gridSpan w:val="2"/>
+          </w:tcPr>
+          <w:p>
+            <w:r>
+              <w:rPr>
+                <w:rFonts w:cstheme="majorBidi"/>
+              </w:rPr>
+              <w:t>View staff</w:t>
+            </w:r>
+            <w:r>
+              <w:rPr>
+                <w:rFonts w:cstheme="majorBidi"/>
+              </w:rPr>
+              <w:t xml:space="preserve"> members</w:t>
+            </w:r>
+          </w:p>
+        </w:tc>
+      </w:tr>
+      <w:tr>
+        <w:tc>
+          <w:tcPr>
+            <w:tcW w:w="1907" w:type="dxa"/>
+            <w:hideMark/>
+          </w:tcPr>
+          <w:p>
+            <w:pPr>
+              <w:rPr>
+                <w:b/>
+                <w:bCs/>
+              </w:rPr>
+            </w:pPr>
+            <w:r>
+              <w:rPr>
+                <w:b/>
+                <w:bCs/>
+              </w:rPr>
+              <w:t>Actors:</w:t>
+            </w:r>
+          </w:p>
+        </w:tc>
+        <w:tc>
+          <w:tcPr>
+            <w:tcW w:w="7471" w:type="dxa"/>
+            <w:gridSpan w:val="2"/>
+          </w:tcPr>
+          <w:p>
+            <w:r>
+              <w:t>Medical group admin</w:t>
+            </w:r>
+          </w:p>
+        </w:tc>
+      </w:tr>
+      <w:tr>
+        <w:tc>
+          <w:tcPr>
+            <w:tcW w:w="1907" w:type="dxa"/>
+            <w:hideMark/>
+          </w:tcPr>
+          <w:p>
+            <w:pPr>
+              <w:rPr>
+                <w:b/>
+                <w:bCs/>
+              </w:rPr>
+            </w:pPr>
+            <w:r>
+              <w:rPr>
+                <w:b/>
+                <w:bCs/>
+              </w:rPr>
+              <w:t>Pre-conditions:</w:t>
+            </w:r>
+          </w:p>
+        </w:tc>
+        <w:tc>
+          <w:tcPr>
+            <w:tcW w:w="7471" w:type="dxa"/>
+            <w:gridSpan w:val="2"/>
+          </w:tcPr>
+          <w:p>
+            <w:r>
+              <w:rPr>
+                <w:rFonts w:cstheme="majorBidi"/>
+              </w:rPr>
+              <w:t>The user is logged in</w:t>
+            </w:r>
+          </w:p>
+        </w:tc>
+      </w:tr>
+      <w:tr>
+        <w:trPr>
+          <w:trHeight w:val="420"/>
+        </w:trPr>
+        <w:tc>
+          <w:tcPr>
+            <w:tcW w:w="1907" w:type="dxa"/>
+            <w:hideMark/>
+          </w:tcPr>
+          <w:p>
+            <w:pPr>
+              <w:rPr>
+                <w:b/>
+                <w:bCs/>
+              </w:rPr>
+            </w:pPr>
+            <w:r>
+              <w:rPr>
+                <w:b/>
+                <w:bCs/>
+              </w:rPr>
+              <w:t>Post-conditions:</w:t>
+            </w:r>
+          </w:p>
+        </w:tc>
+        <w:tc>
+          <w:tcPr>
+            <w:tcW w:w="7471" w:type="dxa"/>
+            <w:gridSpan w:val="2"/>
+          </w:tcPr>
+          <w:p>
+            <w:r>
+              <w:rPr>
+                <w:rFonts w:cstheme="majorBidi"/>
+              </w:rPr>
+              <w:t>A list of all staff members who are registered on the system is displayed</w:t>
+            </w:r>
+          </w:p>
+        </w:tc>
+      </w:tr>
+      <w:tr>
+        <w:trPr>
+          <w:trHeight w:val="108"/>
+        </w:trPr>
+        <w:tc>
+          <w:tcPr>
+            <w:tcW w:w="1907" w:type="dxa"/>
+            <w:vMerge w:val="restart"/>
+            <w:hideMark/>
+          </w:tcPr>
+          <w:p>
+            <w:pPr>
+              <w:rPr>
+                <w:b/>
+                <w:bCs/>
+              </w:rPr>
+            </w:pPr>
+            <w:r>
+              <w:rPr>
+                <w:b/>
+                <w:bCs/>
+              </w:rPr>
+              <w:t>Flow of events:</w:t>
+            </w:r>
+          </w:p>
+        </w:tc>
+        <w:tc>
+          <w:tcPr>
+            <w:tcW w:w="3471" w:type="dxa"/>
+            <w:shd w:val="clear" w:color="auto" w:fill="C00000"/>
+            <w:hideMark/>
+          </w:tcPr>
+          <w:p>
+            <w:pPr>
+              <w:jc w:val="center"/>
+              <w:rPr>
+                <w:b/>
+                <w:bCs/>
+              </w:rPr>
+            </w:pPr>
+            <w:r>
+              <w:rPr>
+                <w:b/>
+                <w:bCs/>
+              </w:rPr>
+              <w:t>User Action</w:t>
+            </w:r>
+          </w:p>
+        </w:tc>
+        <w:tc>
+          <w:tcPr>
+            <w:tcW w:w="4000" w:type="dxa"/>
+            <w:shd w:val="clear" w:color="auto" w:fill="C00000"/>
+            <w:hideMark/>
+          </w:tcPr>
+          <w:p>
+            <w:pPr>
+              <w:jc w:val="center"/>
+              <w:rPr>
+                <w:b/>
+                <w:bCs/>
+              </w:rPr>
+            </w:pPr>
+            <w:r>
+              <w:rPr>
+                <w:b/>
+                <w:bCs/>
+              </w:rPr>
+              <w:t>System Action</w:t>
+            </w:r>
+          </w:p>
+        </w:tc>
+      </w:tr>
+      <w:tr>
+        <w:trPr>
+          <w:trHeight w:val="106"/>
+        </w:trPr>
+        <w:tc>
+          <w:tcPr>
+            <w:tcW w:w="1907" w:type="dxa"/>
+            <w:vMerge/>
+            <w:vAlign w:val="center"/>
+            <w:hideMark/>
+          </w:tcPr>
+          <w:p>
+            <w:pPr>
+              <w:spacing w:after="0"/>
+              <w:rPr>
+                <w:b/>
+                <w:bCs/>
+              </w:rPr>
+            </w:pPr>
+          </w:p>
+        </w:tc>
+        <w:tc>
+          <w:tcPr>
+            <w:tcW w:w="3471" w:type="dxa"/>
+            <w:hideMark/>
+          </w:tcPr>
+          <w:p>
+            <w:r>
+              <w:rPr>
+                <w:rFonts w:cstheme="majorBidi"/>
+              </w:rPr>
+              <w:t xml:space="preserve">1- </w:t>
+            </w:r>
+            <w:r>
+              <w:rPr>
+                <w:rFonts w:cstheme="majorBidi"/>
+              </w:rPr>
+              <w:t>User</w:t>
+            </w:r>
+            <w:r>
+              <w:rPr>
+                <w:rFonts w:cstheme="majorBidi"/>
+              </w:rPr>
+              <w:t xml:space="preserve"> chooses to </w:t>
+            </w:r>
+            <w:r>
+              <w:rPr>
+                <w:rFonts w:cstheme="majorBidi"/>
+              </w:rPr>
+              <w:t>list staff members</w:t>
+            </w:r>
+          </w:p>
+        </w:tc>
+        <w:tc>
+          <w:tcPr>
+            <w:tcW w:w="4000" w:type="dxa"/>
+          </w:tcPr>
+          <w:p/>
+        </w:tc>
+      </w:tr>
+      <w:tr>
+        <w:trPr>
+          <w:trHeight w:val="106"/>
+        </w:trPr>
+        <w:tc>
+          <w:tcPr>
+            <w:tcW w:w="1907" w:type="dxa"/>
+            <w:vMerge/>
+            <w:vAlign w:val="center"/>
+            <w:hideMark/>
+          </w:tcPr>
+          <w:p>
+            <w:pPr>
+              <w:spacing w:after="0"/>
+              <w:rPr>
+                <w:b/>
+                <w:bCs/>
+              </w:rPr>
+            </w:pPr>
+          </w:p>
+        </w:tc>
+        <w:tc>
+          <w:tcPr>
+            <w:tcW w:w="3471" w:type="dxa"/>
+          </w:tcPr>
+          <w:p/>
+        </w:tc>
+        <w:tc>
+          <w:tcPr>
+            <w:tcW w:w="4000" w:type="dxa"/>
+            <w:hideMark/>
+          </w:tcPr>
+          <w:p>
+            <w:r>
+              <w:rPr>
+                <w:rFonts w:cstheme="majorBidi"/>
+              </w:rPr>
+              <w:t xml:space="preserve">2- </w:t>
+            </w:r>
+            <w:r>
+              <w:rPr>
+                <w:rFonts w:cstheme="majorBidi"/>
+              </w:rPr>
               <w:t xml:space="preserve">System displays </w:t>
             </w:r>
             <w:r>
@@ -12190,7 +12292,11 @@
           </w:tcPr>
           <w:p>
             <w:r>
-              <w:t>2-System removes the member from the staff</w:t>
+              <w:t xml:space="preserve">2-System removes the member from the </w:t>
+            </w:r>
+            <w:r>
+              <w:lastRenderedPageBreak/>
+              <w:t>staff</w:t>
             </w:r>
           </w:p>
         </w:tc>
@@ -12239,7 +12345,6 @@
                 <w:b/>
                 <w:bCs/>
               </w:rPr>
-              <w:lastRenderedPageBreak/>
               <w:t>Use Case ID:</w:t>
             </w:r>
           </w:p>
@@ -12967,6 +13072,7 @@
                 <w:b/>
                 <w:bCs/>
               </w:rPr>
+              <w:lastRenderedPageBreak/>
               <w:t>Use Case ID:</w:t>
             </w:r>
           </w:p>
@@ -13092,7 +13198,6 @@
                 <w:b/>
                 <w:bCs/>
               </w:rPr>
-              <w:lastRenderedPageBreak/>
               <w:t>Pre-conditions:</w:t>
             </w:r>
           </w:p>
@@ -13823,6 +13928,7 @@
                 <w:b/>
                 <w:bCs/>
               </w:rPr>
+              <w:lastRenderedPageBreak/>
               <w:t>Use Case ID:</w:t>
             </w:r>
           </w:p>
@@ -13978,7 +14084,6 @@
               </w:tabs>
             </w:pPr>
             <w:r>
-              <w:lastRenderedPageBreak/>
               <w:t>Doctor</w:t>
             </w:r>
           </w:p>
@@ -14008,7 +14113,6 @@
                 <w:b/>
                 <w:bCs/>
               </w:rPr>
-              <w:lastRenderedPageBreak/>
               <w:t>Pre-conditions:</w:t>
             </w:r>
           </w:p>
@@ -15662,6 +15766,7 @@
                 <w:b/>
                 <w:bCs/>
               </w:rPr>
+              <w:lastRenderedPageBreak/>
               <w:t>Actors:</w:t>
             </w:r>
           </w:p>
@@ -15804,7 +15909,6 @@
                 <w:b/>
                 <w:bCs/>
               </w:rPr>
-              <w:lastRenderedPageBreak/>
               <w:t>Flow of events:</w:t>
             </w:r>
           </w:p>
@@ -16408,6 +16512,7 @@
                 <w:b/>
                 <w:bCs/>
               </w:rPr>
+              <w:lastRenderedPageBreak/>
               <w:t>Use Case ID:</w:t>
             </w:r>
           </w:p>
@@ -16574,7 +16679,6 @@
                 <w:b/>
                 <w:bCs/>
               </w:rPr>
-              <w:lastRenderedPageBreak/>
               <w:t>Pre-conditions:</w:t>
             </w:r>
           </w:p>
@@ -17652,7 +17756,6 @@
                 <w:b/>
                 <w:bCs/>
               </w:rPr>
-              <w:lastRenderedPageBreak/>
               <w:t>Use Case ID:</w:t>
             </w:r>
           </w:p>
@@ -18549,6 +18652,7 @@
                 <w:b/>
                 <w:bCs/>
               </w:rPr>
+              <w:lastRenderedPageBreak/>
               <w:t>Flow of events:</w:t>
             </w:r>
           </w:p>
@@ -18653,10 +18757,7 @@
           </w:tcPr>
           <w:p>
             <w:r>
-              <w:t xml:space="preserve">1- </w:t>
-            </w:r>
-            <w:r>
-              <w:t xml:space="preserve">User opens his </w:t>
+              <w:t xml:space="preserve">1- User opens his </w:t>
             </w:r>
             <w:r>
               <w:t>linked-u</w:t>
@@ -18732,19 +18833,13 @@
           </w:tcPr>
           <w:p>
             <w:r>
-              <w:t xml:space="preserve">2- System displays </w:t>
-            </w:r>
-            <w:r>
-              <w:t xml:space="preserve">user’s </w:t>
+              <w:t xml:space="preserve">2- System displays user’s </w:t>
             </w:r>
             <w:r>
               <w:t>linked</w:t>
             </w:r>
             <w:r>
-              <w:t>-users list</w:t>
-            </w:r>
-            <w:r>
-              <w:t xml:space="preserve"> </w:t>
+              <w:t xml:space="preserve">-users list </w:t>
             </w:r>
           </w:p>
         </w:tc>
@@ -18789,13 +18884,7 @@
           </w:tcPr>
           <w:p>
             <w:r>
-              <w:t>3- User Clicks on “</w:t>
-            </w:r>
-            <w:r>
-              <w:t>Remove User</w:t>
-            </w:r>
-            <w:r>
-              <w:t>” Button</w:t>
+              <w:t>3- User Clicks on “Remove User” Button</w:t>
             </w:r>
           </w:p>
         </w:tc>
@@ -18864,16 +18953,11 @@
           </w:tcPr>
           <w:p>
             <w:r>
-              <w:t xml:space="preserve">4- System </w:t>
-            </w:r>
-            <w:r>
-              <w:t xml:space="preserve">removes both users from their </w:t>
+              <w:t xml:space="preserve">4- System removes both users from their </w:t>
             </w:r>
             <w:r>
               <w:t>linked</w:t>
             </w:r>
-            <w:bookmarkStart w:id="1" w:name="_GoBack"/>
-            <w:bookmarkEnd w:id="1"/>
             <w:r>
               <w:t>-users list</w:t>
             </w:r>
@@ -23234,15 +23318,6 @@
   </w:num>
   <w:num w:numId="42">
     <w:abstractNumId w:val="25"/>
-    <w:lvlOverride w:ilvl="0"/>
-    <w:lvlOverride w:ilvl="1"/>
-    <w:lvlOverride w:ilvl="2"/>
-    <w:lvlOverride w:ilvl="3"/>
-    <w:lvlOverride w:ilvl="4"/>
-    <w:lvlOverride w:ilvl="5"/>
-    <w:lvlOverride w:ilvl="6"/>
-    <w:lvlOverride w:ilvl="7"/>
-    <w:lvlOverride w:ilvl="8"/>
   </w:num>
   <w:numIdMacAtCleanup w:val="4"/>
 </w:numbering>
@@ -24414,7 +24489,7 @@
 </file>
 
 <file path=customXml/itemProps1.xml><?xml version="1.0" encoding="utf-8"?>
-<ds:datastoreItem xmlns:ds="http://schemas.openxmlformats.org/officeDocument/2006/customXml" ds:itemID="{961A0BF2-9D23-4BF5-A0C1-3FA8DDED675C}">
+<ds:datastoreItem xmlns:ds="http://schemas.openxmlformats.org/officeDocument/2006/customXml" ds:itemID="{3C026485-0663-4C96-83CA-B909DC40BFD4}">
   <ds:schemaRefs>
     <ds:schemaRef ds:uri="http://schemas.openxmlformats.org/officeDocument/2006/bibliography"/>
   </ds:schemaRefs>

</xml_diff>

<commit_message>
Usecases modified (favorite: friend, parent or sibling)
</commit_message>
<xml_diff>
--- a/Flow of events.docx
+++ b/Flow of events.docx
@@ -2485,13 +2485,8 @@
                 <w:numId w:val="38"/>
               </w:numPr>
             </w:pPr>
-            <w:proofErr w:type="gramStart"/>
-            <w:r>
-              <w:t>Patient  choose</w:t>
-            </w:r>
-            <w:proofErr w:type="gramEnd"/>
-            <w:r>
-              <w:t xml:space="preserve"> to display his/her history  </w:t>
+            <w:r>
+              <w:t xml:space="preserve">Patient  choose to display his/her history  </w:t>
             </w:r>
           </w:p>
         </w:tc>
@@ -5458,15 +5453,7 @@
           </w:tcPr>
           <w:p>
             <w:r>
-              <w:t xml:space="preserve">2- System displays a list containing medicine and </w:t>
-            </w:r>
-            <w:proofErr w:type="gramStart"/>
-            <w:r>
-              <w:t>it’s</w:t>
-            </w:r>
-            <w:proofErr w:type="gramEnd"/>
-            <w:r>
-              <w:t xml:space="preserve"> alternatives</w:t>
+              <w:t>2- System displays a list containing medicine and it’s alternatives</w:t>
             </w:r>
           </w:p>
         </w:tc>
@@ -7274,16 +7261,11 @@
                 <w:numId w:val="38"/>
               </w:numPr>
             </w:pPr>
-            <w:proofErr w:type="gramStart"/>
             <w:r>
               <w:t>Patient  ch</w:t>
             </w:r>
             <w:r>
-              <w:t>oose</w:t>
-            </w:r>
-            <w:proofErr w:type="gramEnd"/>
-            <w:r>
-              <w:t xml:space="preserve"> to display his/her attachments</w:t>
+              <w:t>oose to display his/her attachments</w:t>
             </w:r>
             <w:r>
               <w:t xml:space="preserve"> </w:t>
@@ -7592,11 +7574,7 @@
           </w:tcPr>
           <w:p>
             <w:r>
-              <w:t xml:space="preserve">Login as </w:t>
-            </w:r>
-            <w:proofErr w:type="gramStart"/>
-            <w:r>
-              <w:t>doctor</w:t>
+              <w:t>Login as doctor</w:t>
             </w:r>
             <w:r>
               <w:rPr>
@@ -7606,11 +7584,7 @@
               <w:t xml:space="preserve"> </w:t>
             </w:r>
             <w:r>
-              <w:t xml:space="preserve"> or</w:t>
-            </w:r>
-            <w:proofErr w:type="gramEnd"/>
-            <w:r>
-              <w:t xml:space="preserve"> as patient </w:t>
+              <w:t xml:space="preserve"> or as patient </w:t>
             </w:r>
           </w:p>
         </w:tc>
@@ -10731,10 +10705,7 @@
           </w:tcPr>
           <w:p>
             <w:r>
-              <w:t>1</w:t>
-            </w:r>
-            <w:r>
-              <w:t>6</w:t>
+              <w:t>16</w:t>
             </w:r>
           </w:p>
         </w:tc>
@@ -10771,10 +10742,7 @@
           </w:tcPr>
           <w:p>
             <w:r>
-              <w:t>Cancel</w:t>
-            </w:r>
-            <w:r>
-              <w:t xml:space="preserve"> care request</w:t>
+              <w:t>Cancel care request</w:t>
             </w:r>
           </w:p>
         </w:tc>
@@ -10808,13 +10776,7 @@
           </w:tcPr>
           <w:p>
             <w:r>
-              <w:t xml:space="preserve">Doctor – </w:t>
-            </w:r>
-            <w:r>
-              <w:t>Medical group</w:t>
-            </w:r>
-            <w:r>
-              <w:t xml:space="preserve"> admin</w:t>
+              <w:t>Doctor – Medical group admin</w:t>
             </w:r>
           </w:p>
         </w:tc>
@@ -11140,12 +11102,7 @@
               <w:t xml:space="preserve">System </w:t>
             </w:r>
             <w:r>
-              <w:t>cancels</w:t>
-            </w:r>
-            <w:bookmarkStart w:id="1" w:name="_GoBack"/>
-            <w:bookmarkEnd w:id="1"/>
-            <w:r>
-              <w:t xml:space="preserve"> the request</w:t>
+              <w:t>cancels the request</w:t>
             </w:r>
           </w:p>
         </w:tc>
@@ -16581,10 +16538,10 @@
           </w:tcPr>
           <w:p>
             <w:r>
-              <w:t>Link with</w:t>
-            </w:r>
-            <w:r>
-              <w:t xml:space="preserve"> Friend</w:t>
+              <w:t>Add f</w:t>
+            </w:r>
+            <w:r>
+              <w:t>riend</w:t>
             </w:r>
           </w:p>
         </w:tc>
@@ -16749,7 +16706,13 @@
               </w:rPr>
             </w:pPr>
             <w:r>
-              <w:t>Both Users are Marked as friends</w:t>
+              <w:t xml:space="preserve">Both </w:t>
+            </w:r>
+            <w:r>
+              <w:t>users are m</w:t>
+            </w:r>
+            <w:r>
+              <w:t>arked as friends</w:t>
             </w:r>
           </w:p>
         </w:tc>
@@ -17208,10 +17171,10 @@
           </w:tcPr>
           <w:p>
             <w:r>
-              <w:t>Link with</w:t>
-            </w:r>
-            <w:r>
-              <w:t xml:space="preserve"> Parent</w:t>
+              <w:t>Add p</w:t>
+            </w:r>
+            <w:r>
+              <w:t>arent</w:t>
             </w:r>
           </w:p>
         </w:tc>
@@ -17824,10 +17787,16 @@
           </w:tcPr>
           <w:p>
             <w:r>
-              <w:t>Link with</w:t>
-            </w:r>
-            <w:r>
-              <w:t xml:space="preserve"> Sibling</w:t>
+              <w:t>Add</w:t>
+            </w:r>
+            <w:r>
+              <w:t xml:space="preserve"> </w:t>
+            </w:r>
+            <w:r>
+              <w:t>s</w:t>
+            </w:r>
+            <w:r>
+              <w:t>ibling</w:t>
             </w:r>
           </w:p>
         </w:tc>
@@ -17992,7 +17961,13 @@
               </w:rPr>
             </w:pPr>
             <w:r>
-              <w:t>Sibling User is marked as a sibling</w:t>
+              <w:t>The two users are</w:t>
+            </w:r>
+            <w:r>
+              <w:t xml:space="preserve"> marked as a sibling</w:t>
+            </w:r>
+            <w:r>
+              <w:t>s</w:t>
             </w:r>
           </w:p>
         </w:tc>
@@ -18445,10 +18420,10 @@
               <w:t xml:space="preserve">Remove </w:t>
             </w:r>
             <w:r>
-              <w:t>Linked</w:t>
-            </w:r>
-            <w:r>
-              <w:t xml:space="preserve"> User</w:t>
+              <w:t>favorite u</w:t>
+            </w:r>
+            <w:r>
+              <w:t>ser</w:t>
             </w:r>
           </w:p>
         </w:tc>
@@ -18613,13 +18588,7 @@
               </w:rPr>
             </w:pPr>
             <w:r>
-              <w:t xml:space="preserve">Both Users are removed from their </w:t>
-            </w:r>
-            <w:r>
-              <w:t>linked</w:t>
-            </w:r>
-            <w:r>
-              <w:t>-users list</w:t>
+              <w:t>The two users no longer become favorite of each other</w:t>
             </w:r>
           </w:p>
         </w:tc>
@@ -18760,7 +18729,10 @@
               <w:t xml:space="preserve">1- User opens his </w:t>
             </w:r>
             <w:r>
-              <w:t>linked-u</w:t>
+              <w:t xml:space="preserve">favorite </w:t>
+            </w:r>
+            <w:r>
+              <w:t>u</w:t>
             </w:r>
             <w:r>
               <w:t>sers List</w:t>
@@ -18836,10 +18808,10 @@
               <w:t xml:space="preserve">2- System displays user’s </w:t>
             </w:r>
             <w:r>
-              <w:t>linked</w:t>
-            </w:r>
-            <w:r>
-              <w:t xml:space="preserve">-users list </w:t>
+              <w:t xml:space="preserve">favorite </w:t>
+            </w:r>
+            <w:r>
+              <w:t xml:space="preserve">users list </w:t>
             </w:r>
           </w:p>
         </w:tc>
@@ -18956,10 +18928,12 @@
               <w:t xml:space="preserve">4- System removes both users from their </w:t>
             </w:r>
             <w:r>
-              <w:t>linked</w:t>
-            </w:r>
-            <w:r>
-              <w:t>-users list</w:t>
+              <w:t xml:space="preserve">favorite </w:t>
+            </w:r>
+            <w:bookmarkStart w:id="1" w:name="_GoBack"/>
+            <w:bookmarkEnd w:id="1"/>
+            <w:r>
+              <w:t>users list</w:t>
             </w:r>
           </w:p>
         </w:tc>
@@ -24489,7 +24463,7 @@
 </file>
 
 <file path=customXml/itemProps1.xml><?xml version="1.0" encoding="utf-8"?>
-<ds:datastoreItem xmlns:ds="http://schemas.openxmlformats.org/officeDocument/2006/customXml" ds:itemID="{3C026485-0663-4C96-83CA-B909DC40BFD4}">
+<ds:datastoreItem xmlns:ds="http://schemas.openxmlformats.org/officeDocument/2006/customXml" ds:itemID="{00CB26DA-B272-4A29-A241-5249E68E3DFE}">
   <ds:schemaRefs>
     <ds:schemaRef ds:uri="http://schemas.openxmlformats.org/officeDocument/2006/bibliography"/>
   </ds:schemaRefs>

</xml_diff>